<commit_message>
Chapter 12, lessons 1-3 finished
</commit_message>
<xml_diff>
--- a/scratch_files/Images/Intro Page.docx
+++ b/scratch_files/Images/Intro Page.docx
@@ -1,6 +1,6 @@
 
 <file path=word/document.xml><?xml version="1.0" encoding="utf-8"?>
-<w:document xmlns:wpc="http://schemas.microsoft.com/office/word/2010/wordprocessingCanvas" xmlns:mo="http://schemas.microsoft.com/office/mac/office/2008/main" xmlns:mc="http://schemas.openxmlformats.org/markup-compatibility/2006" xmlns:mv="urn:schemas-microsoft-com:mac:vml" xmlns:o="urn:schemas-microsoft-com:office:office" xmlns:r="http://schemas.openxmlformats.org/officeDocument/2006/relationships" xmlns:m="http://schemas.openxmlformats.org/officeDocument/2006/math" xmlns:v="urn:schemas-microsoft-com:vml" xmlns:wp14="http://schemas.microsoft.com/office/word/2010/wordprocessingDrawing" xmlns:wp="http://schemas.openxmlformats.org/drawingml/2006/wordprocessingDrawing" xmlns:w10="urn:schemas-microsoft-com:office:word" xmlns:w="http://schemas.openxmlformats.org/wordprocessingml/2006/main" xmlns:w14="http://schemas.microsoft.com/office/word/2010/wordml" xmlns:w15="http://schemas.microsoft.com/office/word/2012/wordml" xmlns:wpg="http://schemas.microsoft.com/office/word/2010/wordprocessingGroup" xmlns:wpi="http://schemas.microsoft.com/office/word/2010/wordprocessingInk" xmlns:wne="http://schemas.microsoft.com/office/word/2006/wordml" xmlns:wps="http://schemas.microsoft.com/office/word/2010/wordprocessingShape" mc:Ignorable="w14 w15 wp14">
+<w:document xmlns:wpc="http://schemas.microsoft.com/office/word/2010/wordprocessingCanvas" xmlns:cx="http://schemas.microsoft.com/office/drawing/2014/chartex" xmlns:cx1="http://schemas.microsoft.com/office/drawing/2015/9/8/chartex" xmlns:cx2="http://schemas.microsoft.com/office/drawing/2015/10/21/chartex" xmlns:cx3="http://schemas.microsoft.com/office/drawing/2016/5/9/chartex" xmlns:cx4="http://schemas.microsoft.com/office/drawing/2016/5/10/chartex" xmlns:cx5="http://schemas.microsoft.com/office/drawing/2016/5/11/chartex" xmlns:cx6="http://schemas.microsoft.com/office/drawing/2016/5/12/chartex" xmlns:cx7="http://schemas.microsoft.com/office/drawing/2016/5/13/chartex" xmlns:cx8="http://schemas.microsoft.com/office/drawing/2016/5/14/chartex" xmlns:mc="http://schemas.openxmlformats.org/markup-compatibility/2006" xmlns:aink="http://schemas.microsoft.com/office/drawing/2016/ink" xmlns:am3d="http://schemas.microsoft.com/office/drawing/2017/model3d" xmlns:o="urn:schemas-microsoft-com:office:office" xmlns:r="http://schemas.openxmlformats.org/officeDocument/2006/relationships" xmlns:m="http://schemas.openxmlformats.org/officeDocument/2006/math" xmlns:v="urn:schemas-microsoft-com:vml" xmlns:wp14="http://schemas.microsoft.com/office/word/2010/wordprocessingDrawing" xmlns:wp="http://schemas.openxmlformats.org/drawingml/2006/wordprocessingDrawing" xmlns:w10="urn:schemas-microsoft-com:office:word" xmlns:w="http://schemas.openxmlformats.org/wordprocessingml/2006/main" xmlns:w14="http://schemas.microsoft.com/office/word/2010/wordml" xmlns:w15="http://schemas.microsoft.com/office/word/2012/wordml" xmlns:w16cid="http://schemas.microsoft.com/office/word/2016/wordml/cid" xmlns:w16se="http://schemas.microsoft.com/office/word/2015/wordml/symex" xmlns:wpg="http://schemas.microsoft.com/office/word/2010/wordprocessingGroup" xmlns:wpi="http://schemas.microsoft.com/office/word/2010/wordprocessingInk" xmlns:wne="http://schemas.microsoft.com/office/word/2006/wordml" xmlns:wps="http://schemas.microsoft.com/office/word/2010/wordprocessingShape" mc:Ignorable="w14 w15 w16se w16cid wp14">
   <w:body>
     <w:p>
       <w:r>
@@ -10,7 +10,7 @@
         <mc:AlternateContent>
           <mc:Choice Requires="wpg">
             <w:drawing>
-              <wp:anchor distT="0" distB="0" distL="114300" distR="114300" simplePos="0" relativeHeight="251671552" behindDoc="0" locked="0" layoutInCell="1" allowOverlap="1" wp14:anchorId="3822C6F1" wp14:editId="26DC9319">
+              <wp:anchor distT="0" distB="0" distL="114300" distR="114300" simplePos="0" relativeHeight="251610624" behindDoc="0" locked="0" layoutInCell="1" allowOverlap="1" wp14:anchorId="3822C6F1" wp14:editId="26DC9319">
                 <wp:simplePos x="0" y="0"/>
                 <wp:positionH relativeFrom="column">
                   <wp:posOffset>254000</wp:posOffset>
@@ -602,7 +602,7 @@
               </wp:anchor>
             </w:drawing>
           </mc:Choice>
-          <mc:Fallback>
+          <mc:Fallback xmlns:mv="urn:schemas-microsoft-com:mac:vml" xmlns:mo="http://schemas.microsoft.com/office/mac/office/2008/main">
             <w:pict>
               <v:group w14:anchorId="3822C6F1" id="Group 68" o:spid="_x0000_s1026" style="position:absolute;margin-left:20pt;margin-top:4.55pt;width:389.2pt;height:79.75pt;z-index:251671552" coordorigin="1840,1531" coordsize="7784,1595" o:gfxdata="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">
                 <v:rect id="Rectangle 1" o:spid="_x0000_s1027" style="position:absolute;left:2472;top:1531;width:936;height:876;visibility:visible;mso-wrap-style:square;v-text-anchor:middle" o:gfxdata="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" fillcolor="#4f81bd [3204]" strokecolor="#243f60 [1604]" strokeweight="2pt">
@@ -762,7 +762,7 @@
         <mc:AlternateContent>
           <mc:Choice Requires="wpg">
             <w:drawing>
-              <wp:anchor distT="0" distB="0" distL="114300" distR="114300" simplePos="0" relativeHeight="251720704" behindDoc="0" locked="0" layoutInCell="1" allowOverlap="1" wp14:anchorId="3C26A700" wp14:editId="7703F50E">
+              <wp:anchor distT="0" distB="0" distL="114300" distR="114300" simplePos="0" relativeHeight="251612672" behindDoc="0" locked="0" layoutInCell="1" allowOverlap="1" wp14:anchorId="3C26A700" wp14:editId="7703F50E">
                 <wp:simplePos x="0" y="0"/>
                 <wp:positionH relativeFrom="column">
                   <wp:posOffset>230505</wp:posOffset>
@@ -2105,7 +2105,7 @@
               </wp:anchor>
             </w:drawing>
           </mc:Choice>
-          <mc:Fallback>
+          <mc:Fallback xmlns:mv="urn:schemas-microsoft-com:mac:vml" xmlns:mo="http://schemas.microsoft.com/office/mac/office/2008/main">
             <w:pict>
               <v:group w14:anchorId="3C26A700" id="Group 72" o:spid="_x0000_s1039" style="position:absolute;margin-left:18.15pt;margin-top:11.95pt;width:396.05pt;height:162.95pt;z-index:251720704" coordorigin="1803,4732" coordsize="7921,3259" o:gfxdata="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">
                 <v:shapetype id="_x0000_t32" coordsize="21600,21600" o:spt="32" o:oned="t" path="m0,0l21600,21600e" filled="f">
@@ -2546,7 +2546,7 @@
         <mc:AlternateContent>
           <mc:Choice Requires="wps">
             <w:drawing>
-              <wp:anchor distT="0" distB="0" distL="114300" distR="114300" simplePos="0" relativeHeight="251859968" behindDoc="0" locked="0" layoutInCell="1" allowOverlap="1" wp14:anchorId="7F46B316" wp14:editId="6DDD0528">
+              <wp:anchor distT="0" distB="0" distL="114300" distR="114300" simplePos="0" relativeHeight="251651584" behindDoc="0" locked="0" layoutInCell="1" allowOverlap="1" wp14:anchorId="7F46B316" wp14:editId="6DDD0528">
                 <wp:simplePos x="0" y="0"/>
                 <wp:positionH relativeFrom="page">
                   <wp:posOffset>1568450</wp:posOffset>
@@ -2679,7 +2679,7 @@
               </wp:anchor>
             </w:drawing>
           </mc:Choice>
-          <mc:Fallback>
+          <mc:Fallback xmlns:mv="urn:schemas-microsoft-com:mac:vml" xmlns:mo="http://schemas.microsoft.com/office/mac/office/2008/main">
             <w:pict>
               <v:roundrect w14:anchorId="7F46B316" id="AutoShape 193" o:spid="_x0000_s1068" style="position:absolute;margin-left:123.5pt;margin-top:670.45pt;width:75pt;height:30pt;z-index:251859968;visibility:visible;mso-wrap-style:square;mso-width-percent:0;mso-height-percent:0;mso-wrap-distance-left:9pt;mso-wrap-distance-top:0;mso-wrap-distance-right:9pt;mso-wrap-distance-bottom:0;mso-position-horizontal:absolute;mso-position-horizontal-relative:page;mso-position-vertical:absolute;mso-position-vertical-relative:text;mso-width-percent:0;mso-height-percent:0;mso-width-relative:page;mso-height-relative:page;v-text-anchor:top" arcsize="10923f" o:gfxdata="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" fillcolor="#9bc1ff" strokecolor="#4a7ebb" strokeweight="1.5pt">
                 <v:fill color2="#3f80cd" focus="100%" type="gradient">
@@ -2751,7 +2751,7 @@
         <mc:AlternateContent>
           <mc:Choice Requires="wps">
             <w:drawing>
-              <wp:anchor distT="0" distB="0" distL="114300" distR="114300" simplePos="0" relativeHeight="251832320" behindDoc="0" locked="0" layoutInCell="1" allowOverlap="1" wp14:anchorId="6C283B9C" wp14:editId="531BBF19">
+              <wp:anchor distT="0" distB="0" distL="114300" distR="114300" simplePos="0" relativeHeight="251623936" behindDoc="0" locked="0" layoutInCell="1" allowOverlap="1" wp14:anchorId="6C283B9C" wp14:editId="531BBF19">
                 <wp:simplePos x="0" y="0"/>
                 <wp:positionH relativeFrom="page">
                   <wp:posOffset>1568450</wp:posOffset>
@@ -2855,7 +2855,7 @@
               </wp:anchor>
             </w:drawing>
           </mc:Choice>
-          <mc:Fallback>
+          <mc:Fallback xmlns:mv="urn:schemas-microsoft-com:mac:vml" xmlns:mo="http://schemas.microsoft.com/office/mac/office/2008/main">
             <w:pict>
               <v:roundrect w14:anchorId="6C283B9C" id="AutoShape 77" o:spid="_x0000_s1069" style="position:absolute;margin-left:123.5pt;margin-top:207pt;width:75pt;height:30pt;z-index:251832320;visibility:visible;mso-wrap-style:square;mso-width-percent:0;mso-height-percent:0;mso-wrap-distance-left:9pt;mso-wrap-distance-top:0;mso-wrap-distance-right:9pt;mso-wrap-distance-bottom:0;mso-position-horizontal:absolute;mso-position-horizontal-relative:page;mso-position-vertical:absolute;mso-position-vertical-relative:page;mso-width-percent:0;mso-height-percent:0;mso-width-relative:page;mso-height-relative:page;v-text-anchor:top" arcsize="10923f" o:gfxdata="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" fillcolor="#9bc1ff" strokecolor="#4a7ebb" strokeweight="1.5pt">
                 <v:fill color2="#3f80cd" focus="100%" type="gradient">
@@ -2898,7 +2898,7 @@
         <mc:AlternateContent>
           <mc:Choice Requires="wps">
             <w:drawing>
-              <wp:anchor distT="0" distB="0" distL="114300" distR="114300" simplePos="0" relativeHeight="251835392" behindDoc="0" locked="0" layoutInCell="1" allowOverlap="1" wp14:anchorId="4A00B276" wp14:editId="6A7F0DC0">
+              <wp:anchor distT="0" distB="0" distL="114300" distR="114300" simplePos="0" relativeHeight="251627008" behindDoc="0" locked="0" layoutInCell="1" allowOverlap="1" wp14:anchorId="4A00B276" wp14:editId="6A7F0DC0">
                 <wp:simplePos x="0" y="0"/>
                 <wp:positionH relativeFrom="page">
                   <wp:posOffset>1568450</wp:posOffset>
@@ -3007,7 +3007,7 @@
               </wp:anchor>
             </w:drawing>
           </mc:Choice>
-          <mc:Fallback>
+          <mc:Fallback xmlns:mv="urn:schemas-microsoft-com:mac:vml" xmlns:mo="http://schemas.microsoft.com/office/mac/office/2008/main">
             <w:pict>
               <v:roundrect w14:anchorId="4A00B276" id="AutoShape 81" o:spid="_x0000_s1070" style="position:absolute;margin-left:123.5pt;margin-top:314.85pt;width:75pt;height:30pt;z-index:251835392;visibility:visible;mso-wrap-style:square;mso-width-percent:0;mso-height-percent:0;mso-wrap-distance-left:9pt;mso-wrap-distance-top:0;mso-wrap-distance-right:9pt;mso-wrap-distance-bottom:0;mso-position-horizontal:absolute;mso-position-horizontal-relative:page;mso-position-vertical:absolute;mso-position-vertical-relative:page;mso-width-percent:0;mso-height-percent:0;mso-width-relative:page;mso-height-relative:page;v-text-anchor:top" arcsize="10923f" o:gfxdata="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" fillcolor="#9bc1ff" strokecolor="#4a7ebb" strokeweight="1.5pt">
                 <v:fill color2="#3f80cd" focus="100%" type="gradient">
@@ -3055,7 +3055,7 @@
         <mc:AlternateContent>
           <mc:Choice Requires="wps">
             <w:drawing>
-              <wp:anchor distT="0" distB="0" distL="114300" distR="114300" simplePos="0" relativeHeight="251830272" behindDoc="0" locked="0" layoutInCell="1" allowOverlap="1" wp14:anchorId="3AB0A21B" wp14:editId="273F7FA1">
+              <wp:anchor distT="0" distB="0" distL="114300" distR="114300" simplePos="0" relativeHeight="251621888" behindDoc="0" locked="0" layoutInCell="1" allowOverlap="1" wp14:anchorId="3AB0A21B" wp14:editId="273F7FA1">
                 <wp:simplePos x="0" y="0"/>
                 <wp:positionH relativeFrom="page">
                   <wp:posOffset>1568450</wp:posOffset>
@@ -3159,7 +3159,7 @@
               </wp:anchor>
             </w:drawing>
           </mc:Choice>
-          <mc:Fallback>
+          <mc:Fallback xmlns:mv="urn:schemas-microsoft-com:mac:vml" xmlns:mo="http://schemas.microsoft.com/office/mac/office/2008/main">
             <w:pict>
               <v:roundrect w14:anchorId="3AB0A21B" id="AutoShape 75" o:spid="_x0000_s1071" style="position:absolute;margin-left:123.5pt;margin-top:135.1pt;width:75pt;height:30pt;z-index:251830272;visibility:visible;mso-wrap-style:square;mso-width-percent:0;mso-height-percent:0;mso-wrap-distance-left:9pt;mso-wrap-distance-top:0;mso-wrap-distance-right:9pt;mso-wrap-distance-bottom:0;mso-position-horizontal:absolute;mso-position-horizontal-relative:page;mso-position-vertical:absolute;mso-position-vertical-relative:page;mso-width-percent:0;mso-height-percent:0;mso-width-relative:page;mso-height-relative:page;v-text-anchor:top" arcsize="10923f" o:gfxdata="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" fillcolor="#9bc1ff" strokecolor="#4a7ebb" strokeweight="1.5pt">
                 <v:fill color2="#3f80cd" focus="100%" type="gradient">
@@ -3202,7 +3202,7 @@
         <mc:AlternateContent>
           <mc:Choice Requires="wps">
             <w:drawing>
-              <wp:anchor distT="0" distB="0" distL="114300" distR="114300" simplePos="0" relativeHeight="251829248" behindDoc="0" locked="0" layoutInCell="1" allowOverlap="1" wp14:anchorId="2033162C" wp14:editId="4A100726">
+              <wp:anchor distT="0" distB="0" distL="114300" distR="114300" simplePos="0" relativeHeight="251620864" behindDoc="0" locked="0" layoutInCell="1" allowOverlap="1" wp14:anchorId="2033162C" wp14:editId="4A100726">
                 <wp:simplePos x="0" y="0"/>
                 <wp:positionH relativeFrom="page">
                   <wp:posOffset>1568450</wp:posOffset>
@@ -3301,7 +3301,7 @@
               </wp:anchor>
             </w:drawing>
           </mc:Choice>
-          <mc:Fallback>
+          <mc:Fallback xmlns:mv="urn:schemas-microsoft-com:mac:vml" xmlns:mo="http://schemas.microsoft.com/office/mac/office/2008/main">
             <w:pict>
               <v:roundrect w14:anchorId="2033162C" id="AutoShape 74" o:spid="_x0000_s1072" style="position:absolute;margin-left:123.5pt;margin-top:99.15pt;width:75pt;height:30pt;z-index:251829248;visibility:visible;mso-wrap-style:square;mso-width-percent:0;mso-height-percent:0;mso-wrap-distance-left:9pt;mso-wrap-distance-top:0;mso-wrap-distance-right:9pt;mso-wrap-distance-bottom:0;mso-position-horizontal:absolute;mso-position-horizontal-relative:page;mso-position-vertical:absolute;mso-position-vertical-relative:page;mso-width-percent:0;mso-height-percent:0;mso-width-relative:page;mso-height-relative:page;v-text-anchor:top" arcsize="10923f" o:gfxdata="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" fillcolor="#9bc1ff" strokecolor="#4a7ebb" strokeweight="1.5pt">
                 <v:fill color2="#3f80cd" focus="100%" type="gradient">
@@ -3339,7 +3339,7 @@
         <mc:AlternateContent>
           <mc:Choice Requires="wps">
             <w:drawing>
-              <wp:anchor distT="0" distB="0" distL="114300" distR="114300" simplePos="0" relativeHeight="251828224" behindDoc="0" locked="0" layoutInCell="1" allowOverlap="1" wp14:anchorId="6AB21796" wp14:editId="63EF1777">
+              <wp:anchor distT="0" distB="0" distL="114300" distR="114300" simplePos="0" relativeHeight="251619840" behindDoc="0" locked="0" layoutInCell="1" allowOverlap="1" wp14:anchorId="6AB21796" wp14:editId="63EF1777">
                 <wp:simplePos x="0" y="0"/>
                 <wp:positionH relativeFrom="page">
                   <wp:posOffset>1568450</wp:posOffset>
@@ -3438,7 +3438,7 @@
               </wp:anchor>
             </w:drawing>
           </mc:Choice>
-          <mc:Fallback>
+          <mc:Fallback xmlns:mv="urn:schemas-microsoft-com:mac:vml" xmlns:mo="http://schemas.microsoft.com/office/mac/office/2008/main">
             <w:pict>
               <v:roundrect w14:anchorId="6AB21796" id="AutoShape 73" o:spid="_x0000_s1073" style="position:absolute;margin-left:123.5pt;margin-top:63.2pt;width:75pt;height:30pt;z-index:251828224;visibility:visible;mso-wrap-style:square;mso-width-percent:0;mso-height-percent:0;mso-wrap-distance-left:9pt;mso-wrap-distance-top:0;mso-wrap-distance-right:9pt;mso-wrap-distance-bottom:0;mso-position-horizontal:absolute;mso-position-horizontal-relative:page;mso-position-vertical:absolute;mso-position-vertical-relative:page;mso-width-percent:0;mso-height-percent:0;mso-width-relative:page;mso-height-relative:page;v-text-anchor:top" arcsize="10923f" o:gfxdata="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" fillcolor="#9bc1ff" strokecolor="#4a7ebb" strokeweight="1.5pt">
                 <v:fill color2="#3f80cd" focus="100%" type="gradient">
@@ -3476,7 +3476,7 @@
         <mc:AlternateContent>
           <mc:Choice Requires="wps">
             <w:drawing>
-              <wp:anchor distT="0" distB="0" distL="114300" distR="114300" simplePos="0" relativeHeight="251834368" behindDoc="0" locked="0" layoutInCell="1" allowOverlap="1" wp14:anchorId="372E11CB" wp14:editId="66642830">
+              <wp:anchor distT="0" distB="0" distL="114300" distR="114300" simplePos="0" relativeHeight="251625984" behindDoc="0" locked="0" layoutInCell="1" allowOverlap="1" wp14:anchorId="372E11CB" wp14:editId="66642830">
                 <wp:simplePos x="0" y="0"/>
                 <wp:positionH relativeFrom="page">
                   <wp:posOffset>1568450</wp:posOffset>
@@ -3580,7 +3580,7 @@
               </wp:anchor>
             </w:drawing>
           </mc:Choice>
-          <mc:Fallback>
+          <mc:Fallback xmlns:mv="urn:schemas-microsoft-com:mac:vml" xmlns:mo="http://schemas.microsoft.com/office/mac/office/2008/main">
             <w:pict>
               <v:roundrect w14:anchorId="372E11CB" id="AutoShape 80" o:spid="_x0000_s1074" style="position:absolute;margin-left:123.5pt;margin-top:278.9pt;width:75pt;height:30pt;z-index:251834368;visibility:visible;mso-wrap-style:square;mso-width-percent:0;mso-height-percent:0;mso-wrap-distance-left:9pt;mso-wrap-distance-top:0;mso-wrap-distance-right:9pt;mso-wrap-distance-bottom:0;mso-position-horizontal:absolute;mso-position-horizontal-relative:page;mso-position-vertical:absolute;mso-position-vertical-relative:page;mso-width-percent:0;mso-height-percent:0;mso-width-relative:page;mso-height-relative:page;v-text-anchor:top" arcsize="10923f" o:gfxdata="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" fillcolor="#9bc1ff" strokecolor="#4a7ebb" strokeweight="1.5pt">
                 <v:fill color2="#3f80cd" focus="100%" type="gradient">
@@ -3623,7 +3623,7 @@
         <mc:AlternateContent>
           <mc:Choice Requires="wps">
             <w:drawing>
-              <wp:anchor distT="0" distB="0" distL="114300" distR="114300" simplePos="0" relativeHeight="251831296" behindDoc="0" locked="0" layoutInCell="1" allowOverlap="1" wp14:anchorId="2541D905" wp14:editId="2B66B239">
+              <wp:anchor distT="0" distB="0" distL="114300" distR="114300" simplePos="0" relativeHeight="251622912" behindDoc="0" locked="0" layoutInCell="1" allowOverlap="1" wp14:anchorId="2541D905" wp14:editId="2B66B239">
                 <wp:simplePos x="0" y="0"/>
                 <wp:positionH relativeFrom="page">
                   <wp:posOffset>1568450</wp:posOffset>
@@ -3727,7 +3727,7 @@
               </wp:anchor>
             </w:drawing>
           </mc:Choice>
-          <mc:Fallback>
+          <mc:Fallback xmlns:mv="urn:schemas-microsoft-com:mac:vml" xmlns:mo="http://schemas.microsoft.com/office/mac/office/2008/main">
             <w:pict>
               <v:roundrect w14:anchorId="2541D905" id="AutoShape 76" o:spid="_x0000_s1075" style="position:absolute;margin-left:123.5pt;margin-top:171.05pt;width:75pt;height:30pt;z-index:251831296;visibility:visible;mso-wrap-style:square;mso-width-percent:0;mso-height-percent:0;mso-wrap-distance-left:9pt;mso-wrap-distance-top:0;mso-wrap-distance-right:9pt;mso-wrap-distance-bottom:0;mso-position-horizontal:absolute;mso-position-horizontal-relative:page;mso-position-vertical:absolute;mso-position-vertical-relative:page;mso-width-percent:0;mso-height-percent:0;mso-width-relative:page;mso-height-relative:page;v-text-anchor:top" arcsize="10923f" o:gfxdata="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" fillcolor="#9bc1ff" strokecolor="#4a7ebb" strokeweight="1.5pt">
                 <v:fill color2="#3f80cd" focus="100%" type="gradient">
@@ -3770,7 +3770,7 @@
         <mc:AlternateContent>
           <mc:Choice Requires="wps">
             <w:drawing>
-              <wp:anchor distT="0" distB="0" distL="114300" distR="114300" simplePos="0" relativeHeight="251833344" behindDoc="0" locked="0" layoutInCell="1" allowOverlap="1" wp14:anchorId="1B009944" wp14:editId="1DD0070E">
+              <wp:anchor distT="0" distB="0" distL="114300" distR="114300" simplePos="0" relativeHeight="251624960" behindDoc="0" locked="0" layoutInCell="1" allowOverlap="1" wp14:anchorId="1B009944" wp14:editId="1DD0070E">
                 <wp:simplePos x="0" y="0"/>
                 <wp:positionH relativeFrom="page">
                   <wp:posOffset>1568450</wp:posOffset>
@@ -3874,7 +3874,7 @@
               </wp:anchor>
             </w:drawing>
           </mc:Choice>
-          <mc:Fallback>
+          <mc:Fallback xmlns:mv="urn:schemas-microsoft-com:mac:vml" xmlns:mo="http://schemas.microsoft.com/office/mac/office/2008/main">
             <w:pict>
               <v:roundrect w14:anchorId="1B009944" id="AutoShape 78" o:spid="_x0000_s1076" style="position:absolute;margin-left:123.5pt;margin-top:242.95pt;width:75pt;height:30pt;z-index:251833344;visibility:visible;mso-wrap-style:square;mso-width-percent:0;mso-height-percent:0;mso-wrap-distance-left:9pt;mso-wrap-distance-top:0;mso-wrap-distance-right:9pt;mso-wrap-distance-bottom:0;mso-position-horizontal:absolute;mso-position-horizontal-relative:page;mso-position-vertical:absolute;mso-position-vertical-relative:page;mso-width-percent:0;mso-height-percent:0;mso-width-relative:page;mso-height-relative:page;v-text-anchor:top" arcsize="10923f" o:gfxdata="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" fillcolor="#9bc1ff" strokecolor="#4a7ebb" strokeweight="1.5pt">
                 <v:fill color2="#3f80cd" focus="100%" type="gradient">
@@ -3917,7 +3917,7 @@
         <mc:AlternateContent>
           <mc:Choice Requires="wps">
             <w:drawing>
-              <wp:anchor distT="0" distB="0" distL="114300" distR="114300" simplePos="0" relativeHeight="251836416" behindDoc="0" locked="0" layoutInCell="1" allowOverlap="1" wp14:anchorId="3766AF81" wp14:editId="50AB6F77">
+              <wp:anchor distT="0" distB="0" distL="114300" distR="114300" simplePos="0" relativeHeight="251628032" behindDoc="0" locked="0" layoutInCell="1" allowOverlap="1" wp14:anchorId="3766AF81" wp14:editId="50AB6F77">
                 <wp:simplePos x="0" y="0"/>
                 <wp:positionH relativeFrom="page">
                   <wp:posOffset>1568450</wp:posOffset>
@@ -4031,7 +4031,7 @@
               </wp:anchor>
             </w:drawing>
           </mc:Choice>
-          <mc:Fallback>
+          <mc:Fallback xmlns:mv="urn:schemas-microsoft-com:mac:vml" xmlns:mo="http://schemas.microsoft.com/office/mac/office/2008/main">
             <w:pict>
               <v:roundrect w14:anchorId="3766AF81" id="AutoShape 82" o:spid="_x0000_s1077" style="position:absolute;margin-left:123.5pt;margin-top:350.8pt;width:75pt;height:30pt;z-index:251836416;visibility:visible;mso-wrap-style:square;mso-width-percent:0;mso-height-percent:0;mso-wrap-distance-left:9pt;mso-wrap-distance-top:0;mso-wrap-distance-right:9pt;mso-wrap-distance-bottom:0;mso-position-horizontal:absolute;mso-position-horizontal-relative:page;mso-position-vertical:absolute;mso-position-vertical-relative:page;mso-width-percent:0;mso-height-percent:0;mso-width-relative:page;mso-height-relative:page;v-text-anchor:top" arcsize="10923f" o:gfxdata="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" fillcolor="#9bc1ff" strokecolor="#4a7ebb" strokeweight="1.5pt">
                 <v:fill color2="#3f80cd" focus="100%" type="gradient">
@@ -4084,7 +4084,7 @@
         <mc:AlternateContent>
           <mc:Choice Requires="wps">
             <w:drawing>
-              <wp:anchor distT="0" distB="0" distL="114300" distR="114300" simplePos="0" relativeHeight="251842560" behindDoc="0" locked="0" layoutInCell="1" allowOverlap="1" wp14:anchorId="76BD0152" wp14:editId="5BDFF7BA">
+              <wp:anchor distT="0" distB="0" distL="114300" distR="114300" simplePos="0" relativeHeight="251634176" behindDoc="0" locked="0" layoutInCell="1" allowOverlap="1" wp14:anchorId="76BD0152" wp14:editId="5BDFF7BA">
                 <wp:simplePos x="0" y="0"/>
                 <wp:positionH relativeFrom="page">
                   <wp:posOffset>1568450</wp:posOffset>
@@ -4218,7 +4218,7 @@
               </wp:anchor>
             </w:drawing>
           </mc:Choice>
-          <mc:Fallback>
+          <mc:Fallback xmlns:mv="urn:schemas-microsoft-com:mac:vml" xmlns:mo="http://schemas.microsoft.com/office/mac/office/2008/main">
             <w:pict>
               <v:roundrect w14:anchorId="76BD0152" id="AutoShape 90" o:spid="_x0000_s1078" style="position:absolute;margin-left:123.5pt;margin-top:638.4pt;width:75pt;height:30pt;z-index:251842560;visibility:visible;mso-wrap-style:square;mso-width-percent:0;mso-height-percent:0;mso-wrap-distance-left:9pt;mso-wrap-distance-top:0;mso-wrap-distance-right:9pt;mso-wrap-distance-bottom:0;mso-position-horizontal:absolute;mso-position-horizontal-relative:page;mso-position-vertical:absolute;mso-position-vertical-relative:page;mso-width-percent:0;mso-height-percent:0;mso-width-relative:page;mso-height-relative:page;v-text-anchor:top" arcsize="10923f" o:gfxdata="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" fillcolor="#9bc1ff" strokecolor="#4a7ebb" strokeweight="1.5pt">
                 <v:fill color2="#3f80cd" focus="100%" type="gradient">
@@ -4291,7 +4291,7 @@
         <mc:AlternateContent>
           <mc:Choice Requires="wps">
             <w:drawing>
-              <wp:anchor distT="0" distB="0" distL="114300" distR="114300" simplePos="0" relativeHeight="251839488" behindDoc="0" locked="0" layoutInCell="1" allowOverlap="1" wp14:anchorId="06F4CFDF" wp14:editId="3A2F900F">
+              <wp:anchor distT="0" distB="0" distL="114300" distR="114300" simplePos="0" relativeHeight="251631104" behindDoc="0" locked="0" layoutInCell="1" allowOverlap="1" wp14:anchorId="06F4CFDF" wp14:editId="3A2F900F">
                 <wp:simplePos x="0" y="0"/>
                 <wp:positionH relativeFrom="page">
                   <wp:posOffset>1568450</wp:posOffset>
@@ -4410,7 +4410,7 @@
               </wp:anchor>
             </w:drawing>
           </mc:Choice>
-          <mc:Fallback>
+          <mc:Fallback xmlns:mv="urn:schemas-microsoft-com:mac:vml" xmlns:mo="http://schemas.microsoft.com/office/mac/office/2008/main">
             <w:pict>
               <v:roundrect w14:anchorId="06F4CFDF" id="AutoShape 85" o:spid="_x0000_s1079" style="position:absolute;margin-left:123.5pt;margin-top:458.65pt;width:75pt;height:30pt;z-index:251839488;visibility:visible;mso-wrap-style:square;mso-width-percent:0;mso-height-percent:0;mso-wrap-distance-left:9pt;mso-wrap-distance-top:0;mso-wrap-distance-right:9pt;mso-wrap-distance-bottom:0;mso-position-horizontal:absolute;mso-position-horizontal-relative:page;mso-position-vertical:absolute;mso-position-vertical-relative:page;mso-width-percent:0;mso-height-percent:0;mso-width-relative:page;mso-height-relative:page;v-text-anchor:top" arcsize="10923f" o:gfxdata="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" fillcolor="#9bc1ff" strokecolor="#4a7ebb" strokeweight="1.5pt">
                 <v:fill color2="#3f80cd" focus="100%" type="gradient">
@@ -4468,7 +4468,7 @@
         <mc:AlternateContent>
           <mc:Choice Requires="wps">
             <w:drawing>
-              <wp:anchor distT="0" distB="0" distL="114300" distR="114300" simplePos="0" relativeHeight="251843584" behindDoc="0" locked="0" layoutInCell="1" allowOverlap="1" wp14:anchorId="244D86C8" wp14:editId="4DB66218">
+              <wp:anchor distT="0" distB="0" distL="114300" distR="114300" simplePos="0" relativeHeight="251635200" behindDoc="0" locked="0" layoutInCell="1" allowOverlap="1" wp14:anchorId="244D86C8" wp14:editId="4DB66218">
                 <wp:simplePos x="0" y="0"/>
                 <wp:positionH relativeFrom="page">
                   <wp:posOffset>1568450</wp:posOffset>
@@ -4607,7 +4607,7 @@
               </wp:anchor>
             </w:drawing>
           </mc:Choice>
-          <mc:Fallback>
+          <mc:Fallback xmlns:mv="urn:schemas-microsoft-com:mac:vml" xmlns:mo="http://schemas.microsoft.com/office/mac/office/2008/main">
             <w:pict>
               <v:roundrect w14:anchorId="244D86C8" id="AutoShape 91" o:spid="_x0000_s1080" style="position:absolute;margin-left:123.5pt;margin-top:674.35pt;width:75pt;height:30pt;z-index:251843584;visibility:visible;mso-wrap-style:square;mso-width-percent:0;mso-height-percent:0;mso-wrap-distance-left:9pt;mso-wrap-distance-top:0;mso-wrap-distance-right:9pt;mso-wrap-distance-bottom:0;mso-position-horizontal:absolute;mso-position-horizontal-relative:page;mso-position-vertical:absolute;mso-position-vertical-relative:page;mso-width-percent:0;mso-height-percent:0;mso-width-relative:page;mso-height-relative:page;v-text-anchor:top" arcsize="10923f" o:gfxdata="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" fillcolor="#9bc1ff" strokecolor="#4a7ebb" strokeweight="1.5pt">
                 <v:fill color2="#3f80cd" focus="100%" type="gradient">
@@ -4685,7 +4685,7 @@
         <mc:AlternateContent>
           <mc:Choice Requires="wps">
             <w:drawing>
-              <wp:anchor distT="0" distB="0" distL="114300" distR="114300" simplePos="0" relativeHeight="251851776" behindDoc="0" locked="0" layoutInCell="1" allowOverlap="1" wp14:anchorId="48D9AA30" wp14:editId="68DE19F8">
+              <wp:anchor distT="0" distB="0" distL="114300" distR="114300" simplePos="0" relativeHeight="251643392" behindDoc="0" locked="0" layoutInCell="1" allowOverlap="1" wp14:anchorId="48D9AA30" wp14:editId="68DE19F8">
                 <wp:simplePos x="0" y="0"/>
                 <wp:positionH relativeFrom="page">
                   <wp:posOffset>1568450</wp:posOffset>
@@ -4788,7 +4788,7 @@
               </wp:anchor>
             </w:drawing>
           </mc:Choice>
-          <mc:Fallback>
+          <mc:Fallback xmlns:mv="urn:schemas-microsoft-com:mac:vml" xmlns:mo="http://schemas.microsoft.com/office/mac/office/2008/main">
             <w:pict>
               <v:roundrect w14:anchorId="48D9AA30" id="AutoShape 183" o:spid="_x0000_s1081" style="position:absolute;margin-left:123.5pt;margin-top:566.5pt;width:75pt;height:30pt;z-index:251851776;visibility:visible;mso-wrap-style:square;mso-width-percent:0;mso-height-percent:0;mso-wrap-distance-left:9pt;mso-wrap-distance-top:0;mso-wrap-distance-right:9pt;mso-wrap-distance-bottom:0;mso-position-horizontal:absolute;mso-position-horizontal-relative:page;mso-position-vertical:absolute;mso-position-vertical-relative:page;mso-width-percent:0;mso-height-percent:0;mso-width-relative:page;mso-height-relative:page;v-text-anchor:top" arcsize="10923f" o:gfxdata="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" fillcolor="#9bc1ff" strokecolor="#4a7ebb" strokeweight="1.5pt">
                 <v:fill color2="#3f80cd" focus="100%" type="gradient">
@@ -4830,7 +4830,7 @@
         <mc:AlternateContent>
           <mc:Choice Requires="wps">
             <w:drawing>
-              <wp:anchor distT="0" distB="0" distL="114300" distR="114300" simplePos="0" relativeHeight="251840512" behindDoc="0" locked="0" layoutInCell="1" allowOverlap="1" wp14:anchorId="19BB5E93" wp14:editId="2B972479">
+              <wp:anchor distT="0" distB="0" distL="114300" distR="114300" simplePos="0" relativeHeight="251632128" behindDoc="0" locked="0" layoutInCell="1" allowOverlap="1" wp14:anchorId="19BB5E93" wp14:editId="2B972479">
                 <wp:simplePos x="0" y="0"/>
                 <wp:positionH relativeFrom="page">
                   <wp:posOffset>1568450</wp:posOffset>
@@ -4949,7 +4949,7 @@
               </wp:anchor>
             </w:drawing>
           </mc:Choice>
-          <mc:Fallback>
+          <mc:Fallback xmlns:mv="urn:schemas-microsoft-com:mac:vml" xmlns:mo="http://schemas.microsoft.com/office/mac/office/2008/main">
             <w:pict>
               <v:roundrect w14:anchorId="19BB5E93" id="AutoShape 86" o:spid="_x0000_s1082" style="position:absolute;margin-left:123.5pt;margin-top:494.6pt;width:75pt;height:30pt;z-index:251840512;visibility:visible;mso-wrap-style:square;mso-width-percent:0;mso-height-percent:0;mso-wrap-distance-left:9pt;mso-wrap-distance-top:0;mso-wrap-distance-right:9pt;mso-wrap-distance-bottom:0;mso-position-horizontal:absolute;mso-position-horizontal-relative:page;mso-position-vertical:absolute;mso-position-vertical-relative:page;mso-width-percent:0;mso-height-percent:0;mso-width-relative:page;mso-height-relative:page;v-text-anchor:top" arcsize="10923f" o:gfxdata="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" fillcolor="#9bc1ff" strokecolor="#4a7ebb" strokeweight="1.5pt">
                 <v:fill color2="#3f80cd" focus="100%" type="gradient">
@@ -5007,7 +5007,7 @@
         <mc:AlternateContent>
           <mc:Choice Requires="wps">
             <w:drawing>
-              <wp:anchor distT="0" distB="0" distL="114300" distR="114300" simplePos="0" relativeHeight="251837440" behindDoc="0" locked="0" layoutInCell="1" allowOverlap="1" wp14:anchorId="3D6E8AF3" wp14:editId="605F0694">
+              <wp:anchor distT="0" distB="0" distL="114300" distR="114300" simplePos="0" relativeHeight="251629056" behindDoc="0" locked="0" layoutInCell="1" allowOverlap="1" wp14:anchorId="3D6E8AF3" wp14:editId="605F0694">
                 <wp:simplePos x="0" y="0"/>
                 <wp:positionH relativeFrom="page">
                   <wp:posOffset>1568450</wp:posOffset>
@@ -5121,7 +5121,7 @@
               </wp:anchor>
             </w:drawing>
           </mc:Choice>
-          <mc:Fallback>
+          <mc:Fallback xmlns:mv="urn:schemas-microsoft-com:mac:vml" xmlns:mo="http://schemas.microsoft.com/office/mac/office/2008/main">
             <w:pict>
               <v:roundrect w14:anchorId="3D6E8AF3" id="AutoShape 83" o:spid="_x0000_s1083" style="position:absolute;margin-left:123.5pt;margin-top:386.75pt;width:75pt;height:30pt;z-index:251837440;visibility:visible;mso-wrap-style:square;mso-width-percent:0;mso-height-percent:0;mso-wrap-distance-left:9pt;mso-wrap-distance-top:0;mso-wrap-distance-right:9pt;mso-wrap-distance-bottom:0;mso-position-horizontal:absolute;mso-position-horizontal-relative:page;mso-position-vertical:absolute;mso-position-vertical-relative:page;mso-width-percent:0;mso-height-percent:0;mso-width-relative:page;mso-height-relative:page;v-text-anchor:top" arcsize="10923f" o:gfxdata="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" fillcolor="#9bc1ff" strokecolor="#4a7ebb" strokeweight="1.5pt">
                 <v:fill color2="#3f80cd" focus="100%" type="gradient">
@@ -5174,7 +5174,7 @@
         <mc:AlternateContent>
           <mc:Choice Requires="wps">
             <w:drawing>
-              <wp:anchor distT="0" distB="0" distL="114300" distR="114300" simplePos="0" relativeHeight="251838464" behindDoc="0" locked="0" layoutInCell="1" allowOverlap="1" wp14:anchorId="45374191" wp14:editId="388C46B0">
+              <wp:anchor distT="0" distB="0" distL="114300" distR="114300" simplePos="0" relativeHeight="251630080" behindDoc="0" locked="0" layoutInCell="1" allowOverlap="1" wp14:anchorId="45374191" wp14:editId="388C46B0">
                 <wp:simplePos x="0" y="0"/>
                 <wp:positionH relativeFrom="page">
                   <wp:posOffset>1568450</wp:posOffset>
@@ -5288,7 +5288,7 @@
               </wp:anchor>
             </w:drawing>
           </mc:Choice>
-          <mc:Fallback>
+          <mc:Fallback xmlns:mv="urn:schemas-microsoft-com:mac:vml" xmlns:mo="http://schemas.microsoft.com/office/mac/office/2008/main">
             <w:pict>
               <v:roundrect w14:anchorId="45374191" id="AutoShape 84" o:spid="_x0000_s1084" style="position:absolute;margin-left:123.5pt;margin-top:422.7pt;width:75pt;height:30pt;z-index:251838464;visibility:visible;mso-wrap-style:square;mso-width-percent:0;mso-height-percent:0;mso-wrap-distance-left:9pt;mso-wrap-distance-top:0;mso-wrap-distance-right:9pt;mso-wrap-distance-bottom:0;mso-position-horizontal:absolute;mso-position-horizontal-relative:page;mso-position-vertical:absolute;mso-position-vertical-relative:page;mso-width-percent:0;mso-height-percent:0;mso-width-relative:page;mso-height-relative:page;v-text-anchor:top" arcsize="10923f" o:gfxdata="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" fillcolor="#9bc1ff" strokecolor="#4a7ebb" strokeweight="1.5pt">
                 <v:fill color2="#3f80cd" focus="100%" type="gradient">
@@ -5341,7 +5341,7 @@
         <mc:AlternateContent>
           <mc:Choice Requires="wps">
             <w:drawing>
-              <wp:anchor distT="0" distB="0" distL="114300" distR="114300" simplePos="0" relativeHeight="251841536" behindDoc="0" locked="0" layoutInCell="1" allowOverlap="1" wp14:anchorId="3CB37B16" wp14:editId="7880AF7E">
+              <wp:anchor distT="0" distB="0" distL="114300" distR="114300" simplePos="0" relativeHeight="251633152" behindDoc="0" locked="0" layoutInCell="1" allowOverlap="1" wp14:anchorId="3CB37B16" wp14:editId="7880AF7E">
                 <wp:simplePos x="0" y="0"/>
                 <wp:positionH relativeFrom="page">
                   <wp:posOffset>1568450</wp:posOffset>
@@ -5465,7 +5465,7 @@
               </wp:anchor>
             </w:drawing>
           </mc:Choice>
-          <mc:Fallback>
+          <mc:Fallback xmlns:mv="urn:schemas-microsoft-com:mac:vml" xmlns:mo="http://schemas.microsoft.com/office/mac/office/2008/main">
             <w:pict>
               <v:roundrect w14:anchorId="3CB37B16" id="AutoShape 87" o:spid="_x0000_s1085" style="position:absolute;margin-left:123.5pt;margin-top:530.55pt;width:75pt;height:30pt;z-index:251841536;visibility:visible;mso-wrap-style:square;mso-width-percent:0;mso-height-percent:0;mso-wrap-distance-left:9pt;mso-wrap-distance-top:0;mso-wrap-distance-right:9pt;mso-wrap-distance-bottom:0;mso-position-horizontal:absolute;mso-position-horizontal-relative:page;mso-position-vertical:absolute;mso-position-vertical-relative:page;mso-width-percent:0;mso-height-percent:0;mso-width-relative:page;mso-height-relative:page;v-text-anchor:top" arcsize="10923f" o:gfxdata="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" fillcolor="#9bc1ff" strokecolor="#4a7ebb" strokeweight="1.5pt">
                 <v:fill color2="#3f80cd" focus="100%" type="gradient">
@@ -5528,7 +5528,7 @@
         <mc:AlternateContent>
           <mc:Choice Requires="wps">
             <w:drawing>
-              <wp:anchor distT="0" distB="0" distL="114300" distR="114300" simplePos="0" relativeHeight="251852800" behindDoc="0" locked="0" layoutInCell="1" allowOverlap="1" wp14:anchorId="759F51DE" wp14:editId="7BD961A4">
+              <wp:anchor distT="0" distB="0" distL="114300" distR="114300" simplePos="0" relativeHeight="251644416" behindDoc="0" locked="0" layoutInCell="1" allowOverlap="1" wp14:anchorId="759F51DE" wp14:editId="7BD961A4">
                 <wp:simplePos x="0" y="0"/>
                 <wp:positionH relativeFrom="page">
                   <wp:posOffset>1568450</wp:posOffset>
@@ -5631,7 +5631,7 @@
               </wp:anchor>
             </w:drawing>
           </mc:Choice>
-          <mc:Fallback>
+          <mc:Fallback xmlns:mv="urn:schemas-microsoft-com:mac:vml" xmlns:mo="http://schemas.microsoft.com/office/mac/office/2008/main">
             <w:pict>
               <v:roundrect w14:anchorId="759F51DE" id="AutoShape 184" o:spid="_x0000_s1086" style="position:absolute;margin-left:123.5pt;margin-top:602.45pt;width:75pt;height:30pt;z-index:251852800;visibility:visible;mso-wrap-style:square;mso-width-percent:0;mso-height-percent:0;mso-wrap-distance-left:9pt;mso-wrap-distance-top:0;mso-wrap-distance-right:9pt;mso-wrap-distance-bottom:0;mso-position-horizontal:absolute;mso-position-horizontal-relative:page;mso-position-vertical:absolute;mso-position-vertical-relative:page;mso-width-percent:0;mso-height-percent:0;mso-width-relative:page;mso-height-relative:page;v-text-anchor:top" arcsize="10923f" o:gfxdata="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" fillcolor="#9bc1ff" strokecolor="#4a7ebb" strokeweight="1.5pt">
                 <v:fill color2="#3f80cd" focus="100%" type="gradient">
@@ -5680,7 +5680,7 @@
         <mc:AlternateContent>
           <mc:Choice Requires="wps">
             <w:drawing>
-              <wp:anchor distT="0" distB="0" distL="114300" distR="114300" simplePos="0" relativeHeight="251871232" behindDoc="0" locked="0" layoutInCell="1" allowOverlap="1" wp14:anchorId="753F6D8C" wp14:editId="5D83CDEF">
+              <wp:anchor distT="0" distB="0" distL="114300" distR="114300" simplePos="0" relativeHeight="251657728" behindDoc="0" locked="0" layoutInCell="1" allowOverlap="1" wp14:anchorId="753F6D8C" wp14:editId="5D83CDEF">
                 <wp:simplePos x="0" y="0"/>
                 <wp:positionH relativeFrom="column">
                   <wp:posOffset>561975</wp:posOffset>
@@ -5752,7 +5752,7 @@
               </wp:anchor>
             </w:drawing>
           </mc:Choice>
-          <mc:Fallback>
+          <mc:Fallback xmlns:mv="urn:schemas-microsoft-com:mac:vml" xmlns:mo="http://schemas.microsoft.com/office/mac/office/2008/main">
             <w:pict>
               <v:shape w14:anchorId="753F6D8C" id="Text Box 149" o:spid="_x0000_s1087" type="#_x0000_t202" style="position:absolute;margin-left:44.25pt;margin-top:186.9pt;width:63.05pt;height:27pt;z-index:251871232;visibility:visible;mso-wrap-style:square;mso-width-percent:0;mso-wrap-distance-left:9pt;mso-wrap-distance-top:0;mso-wrap-distance-right:9pt;mso-wrap-distance-bottom:0;mso-position-horizontal:absolute;mso-position-horizontal-relative:text;mso-position-vertical:absolute;mso-position-vertical-relative:text;mso-width-percent:0;mso-width-relative:margin;v-text-anchor:top" o:gfxdata="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" filled="f" stroked="f">
                 <v:textbox>
@@ -5780,7 +5780,7 @@
         <mc:AlternateContent>
           <mc:Choice Requires="wps">
             <w:drawing>
-              <wp:anchor distT="0" distB="0" distL="114300" distR="114300" simplePos="0" relativeHeight="251869184" behindDoc="0" locked="0" layoutInCell="1" allowOverlap="1" wp14:anchorId="7960770D" wp14:editId="24801F52">
+              <wp:anchor distT="0" distB="0" distL="114300" distR="114300" simplePos="0" relativeHeight="251656704" behindDoc="0" locked="0" layoutInCell="1" allowOverlap="1" wp14:anchorId="7960770D" wp14:editId="24801F52">
                 <wp:simplePos x="0" y="0"/>
                 <wp:positionH relativeFrom="column">
                   <wp:posOffset>561975</wp:posOffset>
@@ -5852,7 +5852,7 @@
               </wp:anchor>
             </w:drawing>
           </mc:Choice>
-          <mc:Fallback>
+          <mc:Fallback xmlns:mv="urn:schemas-microsoft-com:mac:vml" xmlns:mo="http://schemas.microsoft.com/office/mac/office/2008/main">
             <w:pict>
               <v:shape w14:anchorId="7960770D" id="Text Box 148" o:spid="_x0000_s1088" type="#_x0000_t202" style="position:absolute;margin-left:44.25pt;margin-top:150.95pt;width:63.05pt;height:27pt;z-index:251869184;visibility:visible;mso-wrap-style:square;mso-width-percent:0;mso-wrap-distance-left:9pt;mso-wrap-distance-top:0;mso-wrap-distance-right:9pt;mso-wrap-distance-bottom:0;mso-position-horizontal:absolute;mso-position-horizontal-relative:text;mso-position-vertical:absolute;mso-position-vertical-relative:text;mso-width-percent:0;mso-width-relative:margin;v-text-anchor:top" o:gfxdata="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" filled="f" stroked="f">
                 <v:textbox>
@@ -5880,7 +5880,7 @@
         <mc:AlternateContent>
           <mc:Choice Requires="wps">
             <w:drawing>
-              <wp:anchor distT="0" distB="0" distL="114300" distR="114300" simplePos="0" relativeHeight="251867136" behindDoc="0" locked="0" layoutInCell="1" allowOverlap="1" wp14:anchorId="0BDA44F4" wp14:editId="623E49EE">
+              <wp:anchor distT="0" distB="0" distL="114300" distR="114300" simplePos="0" relativeHeight="251655680" behindDoc="0" locked="0" layoutInCell="1" allowOverlap="1" wp14:anchorId="0BDA44F4" wp14:editId="623E49EE">
                 <wp:simplePos x="0" y="0"/>
                 <wp:positionH relativeFrom="column">
                   <wp:posOffset>561975</wp:posOffset>
@@ -5952,7 +5952,7 @@
               </wp:anchor>
             </w:drawing>
           </mc:Choice>
-          <mc:Fallback>
+          <mc:Fallback xmlns:mv="urn:schemas-microsoft-com:mac:vml" xmlns:mo="http://schemas.microsoft.com/office/mac/office/2008/main">
             <w:pict>
               <v:shape w14:anchorId="0BDA44F4" id="Text Box 147" o:spid="_x0000_s1089" type="#_x0000_t202" style="position:absolute;margin-left:44.25pt;margin-top:115pt;width:63.05pt;height:27pt;z-index:251867136;visibility:visible;mso-wrap-style:square;mso-width-percent:0;mso-wrap-distance-left:9pt;mso-wrap-distance-top:0;mso-wrap-distance-right:9pt;mso-wrap-distance-bottom:0;mso-position-horizontal:absolute;mso-position-horizontal-relative:text;mso-position-vertical:absolute;mso-position-vertical-relative:text;mso-width-percent:0;mso-width-relative:margin;v-text-anchor:top" o:gfxdata="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" filled="f" stroked="f">
                 <v:textbox>
@@ -5980,7 +5980,7 @@
         <mc:AlternateContent>
           <mc:Choice Requires="wps">
             <w:drawing>
-              <wp:anchor distT="0" distB="0" distL="114300" distR="114300" simplePos="0" relativeHeight="251865088" behindDoc="0" locked="0" layoutInCell="1" allowOverlap="1" wp14:anchorId="313667CB" wp14:editId="0AA711B2">
+              <wp:anchor distT="0" distB="0" distL="114300" distR="114300" simplePos="0" relativeHeight="251654656" behindDoc="0" locked="0" layoutInCell="1" allowOverlap="1" wp14:anchorId="313667CB" wp14:editId="0AA711B2">
                 <wp:simplePos x="0" y="0"/>
                 <wp:positionH relativeFrom="column">
                   <wp:posOffset>561975</wp:posOffset>
@@ -6052,7 +6052,7 @@
               </wp:anchor>
             </w:drawing>
           </mc:Choice>
-          <mc:Fallback>
+          <mc:Fallback xmlns:mv="urn:schemas-microsoft-com:mac:vml" xmlns:mo="http://schemas.microsoft.com/office/mac/office/2008/main">
             <w:pict>
               <v:shape w14:anchorId="313667CB" id="Text Box 146" o:spid="_x0000_s1090" type="#_x0000_t202" style="position:absolute;margin-left:44.25pt;margin-top:79.05pt;width:63.05pt;height:27pt;z-index:251865088;visibility:visible;mso-wrap-style:square;mso-width-percent:0;mso-wrap-distance-left:9pt;mso-wrap-distance-top:0;mso-wrap-distance-right:9pt;mso-wrap-distance-bottom:0;mso-position-horizontal:absolute;mso-position-horizontal-relative:text;mso-position-vertical:absolute;mso-position-vertical-relative:text;mso-width-percent:0;mso-width-relative:margin;v-text-anchor:top" o:gfxdata="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" filled="f" stroked="f">
                 <v:textbox>
@@ -6080,7 +6080,7 @@
         <mc:AlternateContent>
           <mc:Choice Requires="wps">
             <w:drawing>
-              <wp:anchor distT="0" distB="0" distL="114300" distR="114300" simplePos="0" relativeHeight="251863040" behindDoc="0" locked="0" layoutInCell="1" allowOverlap="1" wp14:anchorId="4DAE7000" wp14:editId="465E9229">
+              <wp:anchor distT="0" distB="0" distL="114300" distR="114300" simplePos="0" relativeHeight="251653632" behindDoc="0" locked="0" layoutInCell="1" allowOverlap="1" wp14:anchorId="4DAE7000" wp14:editId="465E9229">
                 <wp:simplePos x="0" y="0"/>
                 <wp:positionH relativeFrom="column">
                   <wp:posOffset>561975</wp:posOffset>
@@ -6152,7 +6152,7 @@
               </wp:anchor>
             </w:drawing>
           </mc:Choice>
-          <mc:Fallback>
+          <mc:Fallback xmlns:mv="urn:schemas-microsoft-com:mac:vml" xmlns:mo="http://schemas.microsoft.com/office/mac/office/2008/main">
             <w:pict>
               <v:shape w14:anchorId="4DAE7000" id="Text Box 145" o:spid="_x0000_s1091" type="#_x0000_t202" style="position:absolute;margin-left:44.25pt;margin-top:43.1pt;width:63.05pt;height:27pt;z-index:251863040;visibility:visible;mso-wrap-style:square;mso-width-percent:0;mso-wrap-distance-left:9pt;mso-wrap-distance-top:0;mso-wrap-distance-right:9pt;mso-wrap-distance-bottom:0;mso-position-horizontal:absolute;mso-position-horizontal-relative:text;mso-position-vertical:absolute;mso-position-vertical-relative:text;mso-width-percent:0;mso-width-relative:margin;v-text-anchor:top" o:gfxdata="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" filled="f" stroked="f">
                 <v:textbox>
@@ -6180,7 +6180,7 @@
         <mc:AlternateContent>
           <mc:Choice Requires="wps">
             <w:drawing>
-              <wp:anchor distT="0" distB="0" distL="114300" distR="114300" simplePos="0" relativeHeight="251860992" behindDoc="0" locked="0" layoutInCell="1" allowOverlap="1" wp14:anchorId="45D5FF97" wp14:editId="351A0716">
+              <wp:anchor distT="0" distB="0" distL="114300" distR="114300" simplePos="0" relativeHeight="251652608" behindDoc="0" locked="0" layoutInCell="1" allowOverlap="1" wp14:anchorId="45D5FF97" wp14:editId="351A0716">
                 <wp:simplePos x="0" y="0"/>
                 <wp:positionH relativeFrom="column">
                   <wp:posOffset>561975</wp:posOffset>
@@ -6252,7 +6252,7 @@
               </wp:anchor>
             </w:drawing>
           </mc:Choice>
-          <mc:Fallback>
+          <mc:Fallback xmlns:mv="urn:schemas-microsoft-com:mac:vml" xmlns:mo="http://schemas.microsoft.com/office/mac/office/2008/main">
             <w:pict>
               <v:shape w14:anchorId="45D5FF97" id="Text Box 144" o:spid="_x0000_s1092" type="#_x0000_t202" style="position:absolute;margin-left:44.25pt;margin-top:7.15pt;width:63.05pt;height:27pt;z-index:251860992;visibility:visible;mso-wrap-style:square;mso-width-percent:0;mso-wrap-distance-left:9pt;mso-wrap-distance-top:0;mso-wrap-distance-right:9pt;mso-wrap-distance-bottom:0;mso-position-horizontal:absolute;mso-position-horizontal-relative:text;mso-position-vertical:absolute;mso-position-vertical-relative:text;mso-width-percent:0;mso-width-relative:margin;v-text-anchor:top" o:gfxdata="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" filled="f" stroked="f">
                 <v:textbox>
@@ -6280,7 +6280,7 @@
         <mc:AlternateContent>
           <mc:Choice Requires="wps">
             <w:drawing>
-              <wp:anchor distT="0" distB="0" distL="114300" distR="114300" simplePos="0" relativeHeight="251875328" behindDoc="0" locked="0" layoutInCell="1" allowOverlap="1" wp14:anchorId="1D65963C" wp14:editId="428EA8D0">
+              <wp:anchor distT="0" distB="0" distL="114300" distR="114300" simplePos="0" relativeHeight="251659776" behindDoc="0" locked="0" layoutInCell="1" allowOverlap="1" wp14:anchorId="1D65963C" wp14:editId="428EA8D0">
                 <wp:simplePos x="0" y="0"/>
                 <wp:positionH relativeFrom="column">
                   <wp:posOffset>561975</wp:posOffset>
@@ -6352,7 +6352,7 @@
               </wp:anchor>
             </w:drawing>
           </mc:Choice>
-          <mc:Fallback>
+          <mc:Fallback xmlns:mv="urn:schemas-microsoft-com:mac:vml" xmlns:mo="http://schemas.microsoft.com/office/mac/office/2008/main">
             <w:pict>
               <v:shape w14:anchorId="1D65963C" id="Text Box 151" o:spid="_x0000_s1093" type="#_x0000_t202" style="position:absolute;margin-left:44.25pt;margin-top:256.8pt;width:63.05pt;height:27pt;z-index:251875328;visibility:visible;mso-wrap-style:square;mso-width-percent:0;mso-wrap-distance-left:9pt;mso-wrap-distance-top:0;mso-wrap-distance-right:9pt;mso-wrap-distance-bottom:0;mso-position-horizontal:absolute;mso-position-horizontal-relative:text;mso-position-vertical:absolute;mso-position-vertical-relative:text;mso-width-percent:0;mso-width-relative:margin;v-text-anchor:top" o:gfxdata="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" filled="f" stroked="f">
                 <v:textbox>
@@ -6380,7 +6380,7 @@
         <mc:AlternateContent>
           <mc:Choice Requires="wps">
             <w:drawing>
-              <wp:anchor distT="0" distB="0" distL="114300" distR="114300" simplePos="0" relativeHeight="251873280" behindDoc="0" locked="0" layoutInCell="1" allowOverlap="1" wp14:anchorId="1769F9DA" wp14:editId="75EF1AE3">
+              <wp:anchor distT="0" distB="0" distL="114300" distR="114300" simplePos="0" relativeHeight="251658752" behindDoc="0" locked="0" layoutInCell="1" allowOverlap="1" wp14:anchorId="1769F9DA" wp14:editId="75EF1AE3">
                 <wp:simplePos x="0" y="0"/>
                 <wp:positionH relativeFrom="column">
                   <wp:posOffset>561975</wp:posOffset>
@@ -6452,7 +6452,7 @@
               </wp:anchor>
             </w:drawing>
           </mc:Choice>
-          <mc:Fallback>
+          <mc:Fallback xmlns:mv="urn:schemas-microsoft-com:mac:vml" xmlns:mo="http://schemas.microsoft.com/office/mac/office/2008/main">
             <w:pict>
               <v:shape w14:anchorId="1769F9DA" id="Text Box 150" o:spid="_x0000_s1094" type="#_x0000_t202" style="position:absolute;margin-left:44.25pt;margin-top:220.85pt;width:63.05pt;height:27pt;z-index:251873280;visibility:visible;mso-wrap-style:square;mso-width-percent:0;mso-wrap-distance-left:9pt;mso-wrap-distance-top:0;mso-wrap-distance-right:9pt;mso-wrap-distance-bottom:0;mso-position-horizontal:absolute;mso-position-horizontal-relative:text;mso-position-vertical:absolute;mso-position-vertical-relative:text;mso-width-percent:0;mso-width-relative:margin;v-text-anchor:top" o:gfxdata="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" filled="f" stroked="f">
                 <v:textbox>
@@ -6480,7 +6480,7 @@
         <mc:AlternateContent>
           <mc:Choice Requires="wps">
             <w:drawing>
-              <wp:anchor distT="0" distB="0" distL="114300" distR="114300" simplePos="0" relativeHeight="251885568" behindDoc="0" locked="0" layoutInCell="1" allowOverlap="1" wp14:anchorId="2DD454AD" wp14:editId="70E762CF">
+              <wp:anchor distT="0" distB="0" distL="114300" distR="114300" simplePos="0" relativeHeight="251664896" behindDoc="0" locked="0" layoutInCell="1" allowOverlap="1" wp14:anchorId="2DD454AD" wp14:editId="70E762CF">
                 <wp:simplePos x="0" y="0"/>
                 <wp:positionH relativeFrom="column">
                   <wp:posOffset>561975</wp:posOffset>
@@ -6552,7 +6552,7 @@
               </wp:anchor>
             </w:drawing>
           </mc:Choice>
-          <mc:Fallback>
+          <mc:Fallback xmlns:mv="urn:schemas-microsoft-com:mac:vml" xmlns:mo="http://schemas.microsoft.com/office/mac/office/2008/main">
             <w:pict>
               <v:shape w14:anchorId="2DD454AD" id="Text Box 156" o:spid="_x0000_s1095" type="#_x0000_t202" style="position:absolute;margin-left:44.25pt;margin-top:434.55pt;width:63.05pt;height:27pt;z-index:251885568;visibility:visible;mso-wrap-style:square;mso-width-percent:0;mso-wrap-distance-left:9pt;mso-wrap-distance-top:0;mso-wrap-distance-right:9pt;mso-wrap-distance-bottom:0;mso-position-horizontal:absolute;mso-position-horizontal-relative:text;mso-position-vertical:absolute;mso-position-vertical-relative:text;mso-width-percent:0;mso-width-relative:margin;v-text-anchor:top" o:gfxdata="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" filled="f" stroked="f">
                 <v:textbox>
@@ -6580,7 +6580,7 @@
         <mc:AlternateContent>
           <mc:Choice Requires="wps">
             <w:drawing>
-              <wp:anchor distT="0" distB="0" distL="114300" distR="114300" simplePos="0" relativeHeight="251883520" behindDoc="0" locked="0" layoutInCell="1" allowOverlap="1" wp14:anchorId="5FFFC2D7" wp14:editId="77C69236">
+              <wp:anchor distT="0" distB="0" distL="114300" distR="114300" simplePos="0" relativeHeight="251663872" behindDoc="0" locked="0" layoutInCell="1" allowOverlap="1" wp14:anchorId="5FFFC2D7" wp14:editId="77C69236">
                 <wp:simplePos x="0" y="0"/>
                 <wp:positionH relativeFrom="column">
                   <wp:posOffset>561975</wp:posOffset>
@@ -6652,7 +6652,7 @@
               </wp:anchor>
             </w:drawing>
           </mc:Choice>
-          <mc:Fallback>
+          <mc:Fallback xmlns:mv="urn:schemas-microsoft-com:mac:vml" xmlns:mo="http://schemas.microsoft.com/office/mac/office/2008/main">
             <w:pict>
               <v:shape w14:anchorId="5FFFC2D7" id="Text Box 155" o:spid="_x0000_s1096" type="#_x0000_t202" style="position:absolute;margin-left:44.25pt;margin-top:398.6pt;width:63.05pt;height:27pt;z-index:251883520;visibility:visible;mso-wrap-style:square;mso-width-percent:0;mso-wrap-distance-left:9pt;mso-wrap-distance-top:0;mso-wrap-distance-right:9pt;mso-wrap-distance-bottom:0;mso-position-horizontal:absolute;mso-position-horizontal-relative:text;mso-position-vertical:absolute;mso-position-vertical-relative:text;mso-width-percent:0;mso-width-relative:margin;v-text-anchor:top" o:gfxdata="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" filled="f" stroked="f">
                 <v:textbox>
@@ -6680,7 +6680,7 @@
         <mc:AlternateContent>
           <mc:Choice Requires="wps">
             <w:drawing>
-              <wp:anchor distT="0" distB="0" distL="114300" distR="114300" simplePos="0" relativeHeight="251881472" behindDoc="0" locked="0" layoutInCell="1" allowOverlap="1" wp14:anchorId="4FCE9A40" wp14:editId="17E41AEE">
+              <wp:anchor distT="0" distB="0" distL="114300" distR="114300" simplePos="0" relativeHeight="251662848" behindDoc="0" locked="0" layoutInCell="1" allowOverlap="1" wp14:anchorId="4FCE9A40" wp14:editId="17E41AEE">
                 <wp:simplePos x="0" y="0"/>
                 <wp:positionH relativeFrom="column">
                   <wp:posOffset>561975</wp:posOffset>
@@ -6752,7 +6752,7 @@
               </wp:anchor>
             </w:drawing>
           </mc:Choice>
-          <mc:Fallback>
+          <mc:Fallback xmlns:mv="urn:schemas-microsoft-com:mac:vml" xmlns:mo="http://schemas.microsoft.com/office/mac/office/2008/main">
             <w:pict>
               <v:shape w14:anchorId="4FCE9A40" id="Text Box 154" o:spid="_x0000_s1097" type="#_x0000_t202" style="position:absolute;margin-left:44.25pt;margin-top:362.65pt;width:63.05pt;height:27pt;z-index:251881472;visibility:visible;mso-wrap-style:square;mso-width-percent:0;mso-wrap-distance-left:9pt;mso-wrap-distance-top:0;mso-wrap-distance-right:9pt;mso-wrap-distance-bottom:0;mso-position-horizontal:absolute;mso-position-horizontal-relative:text;mso-position-vertical:absolute;mso-position-vertical-relative:text;mso-width-percent:0;mso-width-relative:margin;v-text-anchor:top" o:gfxdata="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" filled="f" stroked="f">
                 <v:textbox>
@@ -6780,7 +6780,7 @@
         <mc:AlternateContent>
           <mc:Choice Requires="wps">
             <w:drawing>
-              <wp:anchor distT="0" distB="0" distL="114300" distR="114300" simplePos="0" relativeHeight="251897856" behindDoc="0" locked="0" layoutInCell="1" allowOverlap="1" wp14:anchorId="210443C9" wp14:editId="24E9D2F0">
+              <wp:anchor distT="0" distB="0" distL="114300" distR="114300" simplePos="0" relativeHeight="251671040" behindDoc="0" locked="0" layoutInCell="1" allowOverlap="1" wp14:anchorId="210443C9" wp14:editId="24E9D2F0">
                 <wp:simplePos x="0" y="0"/>
                 <wp:positionH relativeFrom="column">
                   <wp:posOffset>561975</wp:posOffset>
@@ -6852,7 +6852,7 @@
               </wp:anchor>
             </w:drawing>
           </mc:Choice>
-          <mc:Fallback>
+          <mc:Fallback xmlns:mv="urn:schemas-microsoft-com:mac:vml" xmlns:mo="http://schemas.microsoft.com/office/mac/office/2008/main">
             <w:pict>
               <v:shape w14:anchorId="210443C9" id="Text Box 162" o:spid="_x0000_s1098" type="#_x0000_t202" style="position:absolute;margin-left:44.25pt;margin-top:326.7pt;width:63.05pt;height:27pt;z-index:251897856;visibility:visible;mso-wrap-style:square;mso-width-percent:0;mso-wrap-distance-left:9pt;mso-wrap-distance-top:0;mso-wrap-distance-right:9pt;mso-wrap-distance-bottom:0;mso-position-horizontal:absolute;mso-position-horizontal-relative:text;mso-position-vertical:absolute;mso-position-vertical-relative:text;mso-width-percent:0;mso-width-relative:margin;v-text-anchor:top" o:gfxdata="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" filled="f" stroked="f">
                 <v:textbox>
@@ -6880,7 +6880,7 @@
         <mc:AlternateContent>
           <mc:Choice Requires="wps">
             <w:drawing>
-              <wp:anchor distT="0" distB="0" distL="114300" distR="114300" simplePos="0" relativeHeight="251877376" behindDoc="0" locked="0" layoutInCell="1" allowOverlap="1" wp14:anchorId="2C0F5BF4" wp14:editId="394DF6B0">
+              <wp:anchor distT="0" distB="0" distL="114300" distR="114300" simplePos="0" relativeHeight="251660800" behindDoc="0" locked="0" layoutInCell="1" allowOverlap="1" wp14:anchorId="2C0F5BF4" wp14:editId="394DF6B0">
                 <wp:simplePos x="0" y="0"/>
                 <wp:positionH relativeFrom="column">
                   <wp:posOffset>561975</wp:posOffset>
@@ -6952,7 +6952,7 @@
               </wp:anchor>
             </w:drawing>
           </mc:Choice>
-          <mc:Fallback>
+          <mc:Fallback xmlns:mv="urn:schemas-microsoft-com:mac:vml" xmlns:mo="http://schemas.microsoft.com/office/mac/office/2008/main">
             <w:pict>
               <v:shape w14:anchorId="2C0F5BF4" id="Text Box 152" o:spid="_x0000_s1099" type="#_x0000_t202" style="position:absolute;margin-left:44.25pt;margin-top:290.75pt;width:63.05pt;height:27pt;z-index:251877376;visibility:visible;mso-wrap-style:square;mso-width-percent:0;mso-wrap-distance-left:9pt;mso-wrap-distance-top:0;mso-wrap-distance-right:9pt;mso-wrap-distance-bottom:0;mso-position-horizontal:absolute;mso-position-horizontal-relative:text;mso-position-vertical:absolute;mso-position-vertical-relative:text;mso-width-percent:0;mso-width-relative:margin;v-text-anchor:top" o:gfxdata="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" filled="f" stroked="f">
                 <v:textbox>
@@ -6980,7 +6980,7 @@
         <mc:AlternateContent>
           <mc:Choice Requires="wps">
             <w:drawing>
-              <wp:anchor distT="0" distB="0" distL="114300" distR="114300" simplePos="0" relativeHeight="251887616" behindDoc="0" locked="0" layoutInCell="1" allowOverlap="1" wp14:anchorId="636EA8BC" wp14:editId="7EFD8BEF">
+              <wp:anchor distT="0" distB="0" distL="114300" distR="114300" simplePos="0" relativeHeight="251665920" behindDoc="0" locked="0" layoutInCell="1" allowOverlap="1" wp14:anchorId="636EA8BC" wp14:editId="7EFD8BEF">
                 <wp:simplePos x="0" y="0"/>
                 <wp:positionH relativeFrom="column">
                   <wp:posOffset>561975</wp:posOffset>
@@ -7052,7 +7052,7 @@
               </wp:anchor>
             </w:drawing>
           </mc:Choice>
-          <mc:Fallback>
+          <mc:Fallback xmlns:mv="urn:schemas-microsoft-com:mac:vml" xmlns:mo="http://schemas.microsoft.com/office/mac/office/2008/main">
             <w:pict>
               <v:shape w14:anchorId="636EA8BC" id="Text Box 157" o:spid="_x0000_s1100" type="#_x0000_t202" style="position:absolute;margin-left:44.25pt;margin-top:470.5pt;width:63.05pt;height:27pt;z-index:251887616;visibility:visible;mso-wrap-style:square;mso-width-percent:0;mso-wrap-distance-left:9pt;mso-wrap-distance-top:0;mso-wrap-distance-right:9pt;mso-wrap-distance-bottom:0;mso-position-horizontal:absolute;mso-position-horizontal-relative:text;mso-position-vertical:absolute;mso-position-vertical-relative:text;mso-width-percent:0;mso-width-relative:margin;v-text-anchor:top" o:gfxdata="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" filled="f" stroked="f">
                 <v:textbox>
@@ -7080,7 +7080,7 @@
         <mc:AlternateContent>
           <mc:Choice Requires="wps">
             <w:drawing>
-              <wp:anchor distT="0" distB="0" distL="114300" distR="114300" simplePos="0" relativeHeight="251889664" behindDoc="0" locked="0" layoutInCell="1" allowOverlap="1" wp14:anchorId="0794FA31" wp14:editId="5FEE5366">
+              <wp:anchor distT="0" distB="0" distL="114300" distR="114300" simplePos="0" relativeHeight="251666944" behindDoc="0" locked="0" layoutInCell="1" allowOverlap="1" wp14:anchorId="0794FA31" wp14:editId="5FEE5366">
                 <wp:simplePos x="0" y="0"/>
                 <wp:positionH relativeFrom="column">
                   <wp:posOffset>561975</wp:posOffset>
@@ -7152,7 +7152,7 @@
               </wp:anchor>
             </w:drawing>
           </mc:Choice>
-          <mc:Fallback>
+          <mc:Fallback xmlns:mv="urn:schemas-microsoft-com:mac:vml" xmlns:mo="http://schemas.microsoft.com/office/mac/office/2008/main">
             <w:pict>
               <v:shape w14:anchorId="0794FA31" id="Text Box 158" o:spid="_x0000_s1101" type="#_x0000_t202" style="position:absolute;margin-left:44.25pt;margin-top:506.45pt;width:63.05pt;height:27pt;z-index:251889664;visibility:visible;mso-wrap-style:square;mso-width-percent:0;mso-wrap-distance-left:9pt;mso-wrap-distance-top:0;mso-wrap-distance-right:9pt;mso-wrap-distance-bottom:0;mso-position-horizontal:absolute;mso-position-horizontal-relative:text;mso-position-vertical:absolute;mso-position-vertical-relative:text;mso-width-percent:0;mso-width-relative:margin;v-text-anchor:top" o:gfxdata="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" filled="f" stroked="f">
                 <v:textbox>
@@ -7180,7 +7180,7 @@
         <mc:AlternateContent>
           <mc:Choice Requires="wps">
             <w:drawing>
-              <wp:anchor distT="0" distB="0" distL="114300" distR="114300" simplePos="0" relativeHeight="251891712" behindDoc="0" locked="0" layoutInCell="1" allowOverlap="1" wp14:anchorId="3D77CBB4" wp14:editId="55024865">
+              <wp:anchor distT="0" distB="0" distL="114300" distR="114300" simplePos="0" relativeHeight="251667968" behindDoc="0" locked="0" layoutInCell="1" allowOverlap="1" wp14:anchorId="3D77CBB4" wp14:editId="55024865">
                 <wp:simplePos x="0" y="0"/>
                 <wp:positionH relativeFrom="column">
                   <wp:posOffset>561975</wp:posOffset>
@@ -7252,7 +7252,7 @@
               </wp:anchor>
             </w:drawing>
           </mc:Choice>
-          <mc:Fallback>
+          <mc:Fallback xmlns:mv="urn:schemas-microsoft-com:mac:vml" xmlns:mo="http://schemas.microsoft.com/office/mac/office/2008/main">
             <w:pict>
               <v:shape w14:anchorId="3D77CBB4" id="Text Box 159" o:spid="_x0000_s1102" type="#_x0000_t202" style="position:absolute;margin-left:44.25pt;margin-top:542.4pt;width:63.05pt;height:27pt;z-index:251891712;visibility:visible;mso-wrap-style:square;mso-width-percent:0;mso-wrap-distance-left:9pt;mso-wrap-distance-top:0;mso-wrap-distance-right:9pt;mso-wrap-distance-bottom:0;mso-position-horizontal:absolute;mso-position-horizontal-relative:text;mso-position-vertical:absolute;mso-position-vertical-relative:text;mso-width-percent:0;mso-width-relative:margin;v-text-anchor:top" o:gfxdata="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" filled="f" stroked="f">
                 <v:textbox>
@@ -7280,7 +7280,7 @@
         <mc:AlternateContent>
           <mc:Choice Requires="wps">
             <w:drawing>
-              <wp:anchor distT="0" distB="0" distL="114300" distR="114300" simplePos="0" relativeHeight="251893760" behindDoc="0" locked="0" layoutInCell="1" allowOverlap="1" wp14:anchorId="00C7A594" wp14:editId="53A02A73">
+              <wp:anchor distT="0" distB="0" distL="114300" distR="114300" simplePos="0" relativeHeight="251668992" behindDoc="0" locked="0" layoutInCell="1" allowOverlap="1" wp14:anchorId="00C7A594" wp14:editId="53A02A73">
                 <wp:simplePos x="0" y="0"/>
                 <wp:positionH relativeFrom="column">
                   <wp:posOffset>561975</wp:posOffset>
@@ -7352,7 +7352,7 @@
               </wp:anchor>
             </w:drawing>
           </mc:Choice>
-          <mc:Fallback>
+          <mc:Fallback xmlns:mv="urn:schemas-microsoft-com:mac:vml" xmlns:mo="http://schemas.microsoft.com/office/mac/office/2008/main">
             <w:pict>
               <v:shape w14:anchorId="00C7A594" id="Text Box 160" o:spid="_x0000_s1103" type="#_x0000_t202" style="position:absolute;margin-left:44.25pt;margin-top:578.35pt;width:63.05pt;height:27pt;z-index:251893760;visibility:visible;mso-wrap-style:square;mso-width-percent:0;mso-wrap-distance-left:9pt;mso-wrap-distance-top:0;mso-wrap-distance-right:9pt;mso-wrap-distance-bottom:0;mso-position-horizontal:absolute;mso-position-horizontal-relative:text;mso-position-vertical:absolute;mso-position-vertical-relative:text;mso-width-percent:0;mso-width-relative:margin;v-text-anchor:top" o:gfxdata="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" filled="f" stroked="f">
                 <v:textbox>
@@ -7380,7 +7380,7 @@
         <mc:AlternateContent>
           <mc:Choice Requires="wps">
             <w:drawing>
-              <wp:anchor distT="0" distB="0" distL="114300" distR="114300" simplePos="0" relativeHeight="251895808" behindDoc="0" locked="0" layoutInCell="1" allowOverlap="1" wp14:anchorId="325A1741" wp14:editId="42895CDD">
+              <wp:anchor distT="0" distB="0" distL="114300" distR="114300" simplePos="0" relativeHeight="251670016" behindDoc="0" locked="0" layoutInCell="1" allowOverlap="1" wp14:anchorId="325A1741" wp14:editId="42895CDD">
                 <wp:simplePos x="0" y="0"/>
                 <wp:positionH relativeFrom="column">
                   <wp:posOffset>561975</wp:posOffset>
@@ -7452,7 +7452,7 @@
               </wp:anchor>
             </w:drawing>
           </mc:Choice>
-          <mc:Fallback>
+          <mc:Fallback xmlns:mv="urn:schemas-microsoft-com:mac:vml" xmlns:mo="http://schemas.microsoft.com/office/mac/office/2008/main">
             <w:pict>
               <v:shape w14:anchorId="325A1741" id="Text Box 161" o:spid="_x0000_s1104" type="#_x0000_t202" style="position:absolute;margin-left:44.25pt;margin-top:614.3pt;width:63.05pt;height:27pt;z-index:251895808;visibility:visible;mso-wrap-style:square;mso-width-percent:0;mso-wrap-distance-left:9pt;mso-wrap-distance-top:0;mso-wrap-distance-right:9pt;mso-wrap-distance-bottom:0;mso-position-horizontal:absolute;mso-position-horizontal-relative:text;mso-position-vertical:absolute;mso-position-vertical-relative:text;mso-width-percent:0;mso-width-relative:margin;v-text-anchor:top" o:gfxdata="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" filled="f" stroked="f">
                 <v:textbox>
@@ -7508,7 +7508,7 @@
         <mc:AlternateContent>
           <mc:Choice Requires="wps">
             <w:drawing>
-              <wp:anchor distT="0" distB="0" distL="114300" distR="114300" simplePos="0" relativeHeight="251901952" behindDoc="0" locked="0" layoutInCell="1" allowOverlap="1" wp14:anchorId="6A6A00BB" wp14:editId="2ABC5105">
+              <wp:anchor distT="0" distB="0" distL="114300" distR="114300" simplePos="0" relativeHeight="251673088" behindDoc="0" locked="0" layoutInCell="1" allowOverlap="1" wp14:anchorId="6A6A00BB" wp14:editId="2ABC5105">
                 <wp:simplePos x="0" y="0"/>
                 <wp:positionH relativeFrom="column">
                   <wp:posOffset>2324100</wp:posOffset>
@@ -7580,7 +7580,7 @@
               </wp:anchor>
             </w:drawing>
           </mc:Choice>
-          <mc:Fallback>
+          <mc:Fallback xmlns:mv="urn:schemas-microsoft-com:mac:vml" xmlns:mo="http://schemas.microsoft.com/office/mac/office/2008/main">
             <w:pict>
               <v:shape w14:anchorId="6A6A00BB" id="Text Box 164" o:spid="_x0000_s1105" type="#_x0000_t202" style="position:absolute;margin-left:183pt;margin-top:20.1pt;width:63.05pt;height:27pt;z-index:251901952;visibility:visible;mso-wrap-style:square;mso-width-percent:0;mso-wrap-distance-left:9pt;mso-wrap-distance-top:0;mso-wrap-distance-right:9pt;mso-wrap-distance-bottom:0;mso-position-horizontal:absolute;mso-position-horizontal-relative:text;mso-position-vertical:absolute;mso-position-vertical-relative:text;mso-width-percent:0;mso-width-relative:margin;v-text-anchor:top" o:gfxdata="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" filled="f" stroked="f">
                 <v:textbox>
@@ -7608,7 +7608,7 @@
         <mc:AlternateContent>
           <mc:Choice Requires="wps">
             <w:drawing>
-              <wp:anchor distT="0" distB="0" distL="114300" distR="114300" simplePos="0" relativeHeight="251847680" behindDoc="0" locked="0" layoutInCell="1" allowOverlap="1" wp14:anchorId="3153AA43" wp14:editId="157CF247">
+              <wp:anchor distT="0" distB="0" distL="114300" distR="114300" simplePos="0" relativeHeight="251639296" behindDoc="0" locked="0" layoutInCell="1" allowOverlap="1" wp14:anchorId="3153AA43" wp14:editId="157CF247">
                 <wp:simplePos x="0" y="0"/>
                 <wp:positionH relativeFrom="page">
                   <wp:posOffset>2684780</wp:posOffset>
@@ -7685,7 +7685,7 @@
               </wp:anchor>
             </w:drawing>
           </mc:Choice>
-          <mc:Fallback>
+          <mc:Fallback xmlns:mv="urn:schemas-microsoft-com:mac:vml" xmlns:mo="http://schemas.microsoft.com/office/mac/office/2008/main">
             <w:pict>
               <v:line w14:anchorId="47A3172B" id="Line 97" o:spid="_x0000_s1026" style="position:absolute;z-index:251847680;visibility:visible;mso-wrap-style:square;mso-width-percent:0;mso-height-percent:0;mso-wrap-distance-left:9pt;mso-wrap-distance-top:0;mso-wrap-distance-right:9pt;mso-wrap-distance-bottom:0;mso-position-horizontal:absolute;mso-position-horizontal-relative:page;mso-position-vertical:absolute;mso-position-vertical-relative:page;mso-width-percent:0;mso-height-percent:0;mso-width-relative:page;mso-height-relative:page" from="211.4pt,183.25pt" to="258.4pt,183.25pt" o:gfxdata="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" strokecolor="#4a7ebb" strokeweight="3.5pt">
                 <v:fill o:detectmouseclick="t"/>
@@ -7704,7 +7704,7 @@
         <mc:AlternateContent>
           <mc:Choice Requires="wps">
             <w:drawing>
-              <wp:anchor distT="0" distB="0" distL="114300" distR="114300" simplePos="0" relativeHeight="251844608" behindDoc="0" locked="0" layoutInCell="1" allowOverlap="1" wp14:anchorId="28C05A50" wp14:editId="75674FE0">
+              <wp:anchor distT="0" distB="0" distL="114300" distR="114300" simplePos="0" relativeHeight="251636224" behindDoc="0" locked="0" layoutInCell="1" allowOverlap="1" wp14:anchorId="28C05A50" wp14:editId="75674FE0">
                 <wp:simplePos x="0" y="0"/>
                 <wp:positionH relativeFrom="page">
                   <wp:posOffset>3395345</wp:posOffset>
@@ -7800,7 +7800,7 @@
               </wp:anchor>
             </w:drawing>
           </mc:Choice>
-          <mc:Fallback>
+          <mc:Fallback xmlns:mv="urn:schemas-microsoft-com:mac:vml" xmlns:mo="http://schemas.microsoft.com/office/mac/office/2008/main">
             <w:pict>
               <v:roundrect w14:anchorId="28C05A50" id="AutoShape 79" o:spid="_x0000_s1106" style="position:absolute;margin-left:267.35pt;margin-top:175.6pt;width:94pt;height:30pt;z-index:251844608;visibility:visible;mso-wrap-style:square;mso-width-percent:0;mso-height-percent:0;mso-wrap-distance-left:9pt;mso-wrap-distance-top:0;mso-wrap-distance-right:9pt;mso-wrap-distance-bottom:0;mso-position-horizontal:absolute;mso-position-horizontal-relative:page;mso-position-vertical:absolute;mso-position-vertical-relative:page;mso-width-percent:0;mso-height-percent:0;mso-width-relative:page;mso-height-relative:page;v-text-anchor:top" arcsize="10923f" o:gfxdata="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" fillcolor="#b6dde8 [1304]" strokecolor="#4a7ebb" strokeweight="1.5pt">
                 <v:shadow on="t" opacity="22938f" mv:blur="38100f" offset="0,2pt"/>
@@ -7858,7 +7858,7 @@
         <mc:AlternateContent>
           <mc:Choice Requires="wps">
             <w:drawing>
-              <wp:anchor distT="0" distB="0" distL="114300" distR="114300" simplePos="0" relativeHeight="251845632" behindDoc="0" locked="0" layoutInCell="1" allowOverlap="1" wp14:anchorId="695760C8" wp14:editId="17704C86">
+              <wp:anchor distT="0" distB="0" distL="114300" distR="114300" simplePos="0" relativeHeight="251637248" behindDoc="0" locked="0" layoutInCell="1" allowOverlap="1" wp14:anchorId="695760C8" wp14:editId="17704C86">
                 <wp:simplePos x="0" y="0"/>
                 <wp:positionH relativeFrom="page">
                   <wp:posOffset>3395345</wp:posOffset>
@@ -7954,7 +7954,7 @@
               </wp:anchor>
             </w:drawing>
           </mc:Choice>
-          <mc:Fallback>
+          <mc:Fallback xmlns:mv="urn:schemas-microsoft-com:mac:vml" xmlns:mo="http://schemas.microsoft.com/office/mac/office/2008/main">
             <w:pict>
               <v:roundrect w14:anchorId="695760C8" id="AutoShape 92" o:spid="_x0000_s1107" style="position:absolute;margin-left:267.35pt;margin-top:245.7pt;width:94pt;height:30pt;z-index:251845632;visibility:visible;mso-wrap-style:square;mso-width-percent:0;mso-height-percent:0;mso-wrap-distance-left:9pt;mso-wrap-distance-top:0;mso-wrap-distance-right:9pt;mso-wrap-distance-bottom:0;mso-position-horizontal:absolute;mso-position-horizontal-relative:page;mso-position-vertical:absolute;mso-position-vertical-relative:page;mso-width-percent:0;mso-height-percent:0;mso-width-relative:page;mso-height-relative:page;v-text-anchor:top" arcsize="10923f" o:gfxdata="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" fillcolor="#b6dde8 [1304]" strokecolor="#4a7ebb" strokeweight="1.5pt">
                 <v:shadow on="t" opacity="22938f" mv:blur="38100f" offset="0,2pt"/>
@@ -7991,7 +7991,7 @@
         <mc:AlternateContent>
           <mc:Choice Requires="wps">
             <w:drawing>
-              <wp:anchor distT="0" distB="0" distL="114300" distR="114300" simplePos="0" relativeHeight="251848704" behindDoc="0" locked="0" layoutInCell="1" allowOverlap="1" wp14:anchorId="3028F204" wp14:editId="4A3465CE">
+              <wp:anchor distT="0" distB="0" distL="114300" distR="114300" simplePos="0" relativeHeight="251640320" behindDoc="0" locked="0" layoutInCell="1" allowOverlap="1" wp14:anchorId="3028F204" wp14:editId="4A3465CE">
                 <wp:simplePos x="0" y="0"/>
                 <wp:positionH relativeFrom="page">
                   <wp:posOffset>2684780</wp:posOffset>
@@ -8068,7 +8068,7 @@
               </wp:anchor>
             </w:drawing>
           </mc:Choice>
-          <mc:Fallback>
+          <mc:Fallback xmlns:mv="urn:schemas-microsoft-com:mac:vml" xmlns:mo="http://schemas.microsoft.com/office/mac/office/2008/main">
             <w:pict>
               <v:line w14:anchorId="5A0BA612" id="Line 98" o:spid="_x0000_s1026" style="position:absolute;z-index:251848704;visibility:visible;mso-wrap-style:square;mso-width-percent:0;mso-height-percent:0;mso-wrap-distance-left:9pt;mso-wrap-distance-top:0;mso-wrap-distance-right:9pt;mso-wrap-distance-bottom:0;mso-position-horizontal:absolute;mso-position-horizontal-relative:page;mso-position-vertical:absolute;mso-position-vertical-relative:page;mso-width-percent:0;mso-height-percent:0;mso-width-relative:page;mso-height-relative:page" from="211.4pt,259.3pt" to="258.4pt,259.3pt" o:gfxdata="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" strokecolor="#4a7ebb" strokeweight="3.5pt">
                 <v:fill o:detectmouseclick="t"/>
@@ -8094,7 +8094,7 @@
         <mc:AlternateContent>
           <mc:Choice Requires="wps">
             <w:drawing>
-              <wp:anchor distT="0" distB="0" distL="114300" distR="114300" simplePos="0" relativeHeight="251850752" behindDoc="0" locked="0" layoutInCell="1" allowOverlap="1" wp14:anchorId="026A8B23" wp14:editId="5732615B">
+              <wp:anchor distT="0" distB="0" distL="114300" distR="114300" simplePos="0" relativeHeight="251642368" behindDoc="0" locked="0" layoutInCell="1" allowOverlap="1" wp14:anchorId="026A8B23" wp14:editId="5732615B">
                 <wp:simplePos x="0" y="0"/>
                 <wp:positionH relativeFrom="page">
                   <wp:posOffset>4702175</wp:posOffset>
@@ -8171,7 +8171,7 @@
               </wp:anchor>
             </w:drawing>
           </mc:Choice>
-          <mc:Fallback>
+          <mc:Fallback xmlns:mv="urn:schemas-microsoft-com:mac:vml" xmlns:mo="http://schemas.microsoft.com/office/mac/office/2008/main">
             <w:pict>
               <v:line w14:anchorId="7592BF06" id="Line 101" o:spid="_x0000_s1026" style="position:absolute;z-index:251850752;visibility:visible;mso-wrap-style:square;mso-width-percent:0;mso-height-percent:0;mso-wrap-distance-left:9pt;mso-wrap-distance-top:0;mso-wrap-distance-right:9pt;mso-wrap-distance-bottom:0;mso-position-horizontal:absolute;mso-position-horizontal-relative:page;mso-position-vertical:absolute;mso-position-vertical-relative:page;mso-width-percent:0;mso-height-percent:0;mso-width-relative:page;mso-height-relative:page" from="370.25pt,291.3pt" to="417.25pt,291.3pt" o:gfxdata="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" strokecolor="#4a7ebb" strokeweight="3.5pt">
                 <v:fill o:detectmouseclick="t"/>
@@ -8190,7 +8190,7 @@
         <mc:AlternateContent>
           <mc:Choice Requires="wps">
             <w:drawing>
-              <wp:anchor distT="0" distB="0" distL="114300" distR="114300" simplePos="0" relativeHeight="251899904" behindDoc="0" locked="0" layoutInCell="1" allowOverlap="1" wp14:anchorId="590E35C3" wp14:editId="42CDD1E0">
+              <wp:anchor distT="0" distB="0" distL="114300" distR="114300" simplePos="0" relativeHeight="251672064" behindDoc="0" locked="0" layoutInCell="1" allowOverlap="1" wp14:anchorId="590E35C3" wp14:editId="42CDD1E0">
                 <wp:simplePos x="0" y="0"/>
                 <wp:positionH relativeFrom="page">
                   <wp:posOffset>2684780</wp:posOffset>
@@ -8267,7 +8267,7 @@
               </wp:anchor>
             </w:drawing>
           </mc:Choice>
-          <mc:Fallback>
+          <mc:Fallback xmlns:mv="urn:schemas-microsoft-com:mac:vml" xmlns:mo="http://schemas.microsoft.com/office/mac/office/2008/main">
             <w:pict>
               <v:line w14:anchorId="375C3D32" id="Line 98" o:spid="_x0000_s1026" style="position:absolute;z-index:251899904;visibility:visible;mso-wrap-style:square;mso-width-percent:0;mso-height-percent:0;mso-wrap-distance-left:9pt;mso-wrap-distance-top:0;mso-wrap-distance-right:9pt;mso-wrap-distance-bottom:0;mso-position-horizontal:absolute;mso-position-horizontal-relative:page;mso-position-vertical:absolute;mso-position-vertical-relative:page;mso-width-percent:0;mso-height-percent:0;mso-width-relative:page;mso-height-relative:page" from="211.4pt,290.25pt" to="258.4pt,290.25pt" o:gfxdata="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" strokecolor="#4a7ebb" strokeweight="3.5pt">
                 <v:fill o:detectmouseclick="t"/>
@@ -8286,7 +8286,7 @@
         <mc:AlternateContent>
           <mc:Choice Requires="wps">
             <w:drawing>
-              <wp:anchor distT="0" distB="0" distL="114300" distR="114300" simplePos="0" relativeHeight="251846656" behindDoc="0" locked="0" layoutInCell="1" allowOverlap="1" wp14:anchorId="5B1395C5" wp14:editId="6CF954D7">
+              <wp:anchor distT="0" distB="0" distL="114300" distR="114300" simplePos="0" relativeHeight="251638272" behindDoc="0" locked="0" layoutInCell="1" allowOverlap="1" wp14:anchorId="5B1395C5" wp14:editId="6CF954D7">
                 <wp:simplePos x="0" y="0"/>
                 <wp:positionH relativeFrom="page">
                   <wp:posOffset>3395345</wp:posOffset>
@@ -8377,7 +8377,7 @@
               </wp:anchor>
             </w:drawing>
           </mc:Choice>
-          <mc:Fallback>
+          <mc:Fallback xmlns:mv="urn:schemas-microsoft-com:mac:vml" xmlns:mo="http://schemas.microsoft.com/office/mac/office/2008/main">
             <w:pict>
               <v:roundrect w14:anchorId="5B1395C5" id="AutoShape 93" o:spid="_x0000_s1108" style="position:absolute;margin-left:267.35pt;margin-top:282.7pt;width:94pt;height:30pt;z-index:251846656;visibility:visible;mso-wrap-style:square;mso-width-percent:0;mso-height-percent:0;mso-wrap-distance-left:9pt;mso-wrap-distance-top:0;mso-wrap-distance-right:9pt;mso-wrap-distance-bottom:0;mso-position-horizontal:absolute;mso-position-horizontal-relative:page;mso-position-vertical:absolute;mso-position-vertical-relative:page;mso-width-percent:0;mso-height-percent:0;mso-width-relative:page;mso-height-relative:page;v-text-anchor:top" arcsize="10923f" o:gfxdata="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" fillcolor="#b6dde8 [1304]" strokecolor="#4a7ebb" strokeweight="1.5pt">
                 <v:shadow on="t" opacity="22938f" mv:blur="38100f" offset="0,2pt"/>
@@ -8409,7 +8409,7 @@
         <mc:AlternateContent>
           <mc:Choice Requires="wps">
             <w:drawing>
-              <wp:anchor distT="0" distB="0" distL="114300" distR="114300" simplePos="0" relativeHeight="251849728" behindDoc="0" locked="0" layoutInCell="1" allowOverlap="1" wp14:anchorId="377BD526" wp14:editId="3438AD79">
+              <wp:anchor distT="0" distB="0" distL="114300" distR="114300" simplePos="0" relativeHeight="251641344" behindDoc="0" locked="0" layoutInCell="1" allowOverlap="1" wp14:anchorId="377BD526" wp14:editId="3438AD79">
                 <wp:simplePos x="0" y="0"/>
                 <wp:positionH relativeFrom="column">
                   <wp:posOffset>5203825</wp:posOffset>
@@ -8477,8 +8477,13 @@
                               <w:spacing w:line="240" w:lineRule="auto"/>
                               <w:jc w:val="center"/>
                             </w:pPr>
+                            <w:proofErr w:type="spellStart"/>
                             <w:r>
-                              <w:t>WebGL 1.0</w:t>
+                              <w:t>WebGL</w:t>
+                            </w:r>
+                            <w:proofErr w:type="spellEnd"/>
+                            <w:r>
+                              <w:t xml:space="preserve"> 1.0</w:t>
                             </w:r>
                           </w:p>
                           <w:p>
@@ -8503,7 +8508,7 @@
               </wp:anchor>
             </w:drawing>
           </mc:Choice>
-          <mc:Fallback>
+          <mc:Fallback xmlns:mv="urn:schemas-microsoft-com:mac:vml" xmlns:mo="http://schemas.microsoft.com/office/mac/office/2008/main">
             <w:pict>
               <v:roundrect w14:anchorId="377BD526" id="AutoShape 100" o:spid="_x0000_s1109" style="position:absolute;margin-left:409.75pt;margin-top:15.3pt;width:87pt;height:30pt;z-index:251849728;visibility:visible;mso-wrap-style:square;mso-width-percent:0;mso-height-percent:0;mso-wrap-distance-left:9pt;mso-wrap-distance-top:0;mso-wrap-distance-right:9pt;mso-wrap-distance-bottom:0;mso-position-horizontal:absolute;mso-position-horizontal-relative:text;mso-position-vertical:absolute;mso-position-vertical-relative:text;mso-width-percent:0;mso-height-percent:0;mso-width-relative:page;mso-height-relative:page;v-text-anchor:top" arcsize="10923f" o:gfxdata="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" fillcolor="#d6e3bc [1302]" strokecolor="#4a7ebb" strokeweight="1.5pt">
                 <v:shadow on="t" opacity="22938f" mv:blur="38100f" offset="0,2pt"/>
@@ -8545,7 +8550,7 @@
         <mc:AlternateContent>
           <mc:Choice Requires="wps">
             <w:drawing>
-              <wp:anchor distT="0" distB="0" distL="114300" distR="114300" simplePos="0" relativeHeight="251904000" behindDoc="0" locked="0" layoutInCell="1" allowOverlap="1" wp14:anchorId="43884FBE" wp14:editId="7D63CE0D">
+              <wp:anchor distT="0" distB="0" distL="114300" distR="114300" simplePos="0" relativeHeight="251674112" behindDoc="0" locked="0" layoutInCell="1" allowOverlap="1" wp14:anchorId="43884FBE" wp14:editId="7D63CE0D">
                 <wp:simplePos x="0" y="0"/>
                 <wp:positionH relativeFrom="column">
                   <wp:posOffset>2324100</wp:posOffset>
@@ -8617,7 +8622,7 @@
               </wp:anchor>
             </w:drawing>
           </mc:Choice>
-          <mc:Fallback>
+          <mc:Fallback xmlns:mv="urn:schemas-microsoft-com:mac:vml" xmlns:mo="http://schemas.microsoft.com/office/mac/office/2008/main">
             <w:pict>
               <v:shape w14:anchorId="43884FBE" id="Text Box 165" o:spid="_x0000_s1110" type="#_x0000_t202" style="position:absolute;margin-left:183pt;margin-top:1.65pt;width:63.05pt;height:27pt;z-index:251904000;visibility:visible;mso-wrap-style:square;mso-width-percent:0;mso-wrap-distance-left:9pt;mso-wrap-distance-top:0;mso-wrap-distance-right:9pt;mso-wrap-distance-bottom:0;mso-position-horizontal:absolute;mso-position-horizontal-relative:text;mso-position-vertical:absolute;mso-position-vertical-relative:text;mso-width-percent:0;mso-width-relative:margin;v-text-anchor:top" o:gfxdata="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" filled="f" stroked="f">
                 <v:textbox>
@@ -8645,7 +8650,7 @@
         <mc:AlternateContent>
           <mc:Choice Requires="wps">
             <w:drawing>
-              <wp:anchor distT="0" distB="0" distL="114300" distR="114300" simplePos="0" relativeHeight="251906048" behindDoc="0" locked="0" layoutInCell="1" allowOverlap="1" wp14:anchorId="65247564" wp14:editId="78E4B36B">
+              <wp:anchor distT="0" distB="0" distL="114300" distR="114300" simplePos="0" relativeHeight="251675136" behindDoc="0" locked="0" layoutInCell="1" allowOverlap="1" wp14:anchorId="65247564" wp14:editId="78E4B36B">
                 <wp:simplePos x="0" y="0"/>
                 <wp:positionH relativeFrom="column">
                   <wp:posOffset>4381500</wp:posOffset>
@@ -8697,10 +8702,7 @@
                               <w:jc w:val="right"/>
                             </w:pPr>
                             <w:r>
-                              <w:t xml:space="preserve">Mar </w:t>
-                            </w:r>
-                            <w:r>
-                              <w:t>2011</w:t>
+                              <w:t>Mar 2011</w:t>
                             </w:r>
                           </w:p>
                         </w:txbxContent>
@@ -8720,7 +8722,7 @@
               </wp:anchor>
             </w:drawing>
           </mc:Choice>
-          <mc:Fallback>
+          <mc:Fallback xmlns:mv="urn:schemas-microsoft-com:mac:vml" xmlns:mo="http://schemas.microsoft.com/office/mac/office/2008/main">
             <w:pict>
               <v:shape w14:anchorId="65247564" id="Text Box 166" o:spid="_x0000_s1111" type="#_x0000_t202" style="position:absolute;margin-left:345pt;margin-top:1.85pt;width:63.05pt;height:27pt;z-index:251906048;visibility:visible;mso-wrap-style:square;mso-width-percent:0;mso-wrap-distance-left:9pt;mso-wrap-distance-top:0;mso-wrap-distance-right:9pt;mso-wrap-distance-bottom:0;mso-position-horizontal:absolute;mso-position-horizontal-relative:text;mso-position-vertical:absolute;mso-position-vertical-relative:text;mso-width-percent:0;mso-width-relative:margin;v-text-anchor:top" o:gfxdata="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" filled="f" stroked="f">
                 <v:textbox>
@@ -8772,7 +8774,7 @@
         <mc:AlternateContent>
           <mc:Choice Requires="wps">
             <w:drawing>
-              <wp:anchor distT="0" distB="0" distL="114300" distR="114300" simplePos="0" relativeHeight="251744176" behindDoc="0" locked="1" layoutInCell="1" allowOverlap="1" wp14:anchorId="66D73A35" wp14:editId="78C402E2">
+              <wp:anchor distT="0" distB="0" distL="114300" distR="114300" simplePos="0" relativeHeight="251613696" behindDoc="0" locked="1" layoutInCell="1" allowOverlap="1" wp14:anchorId="66D73A35" wp14:editId="78C402E2">
                 <wp:simplePos x="0" y="0"/>
                 <wp:positionH relativeFrom="page">
                   <wp:posOffset>1036320</wp:posOffset>
@@ -8854,8 +8856,13 @@
                             <w:pPr>
                               <w:spacing w:line="240" w:lineRule="auto"/>
                             </w:pPr>
+                            <w:proofErr w:type="spellStart"/>
                             <w:r>
-                              <w:t>OpenGl 4.2</w:t>
+                              <w:t>OpenGl</w:t>
+                            </w:r>
+                            <w:proofErr w:type="spellEnd"/>
+                            <w:r>
+                              <w:t xml:space="preserve"> 4.2</w:t>
                             </w:r>
                           </w:p>
                           <w:p>
@@ -8900,7 +8907,7 @@
               </wp:anchor>
             </w:drawing>
           </mc:Choice>
-          <mc:Fallback>
+          <mc:Fallback xmlns:mv="urn:schemas-microsoft-com:mac:vml" xmlns:mo="http://schemas.microsoft.com/office/mac/office/2008/main">
             <w:pict>
               <v:roundrect w14:anchorId="66D73A35" id="AutoShape 88" o:spid="_x0000_s1112" style="position:absolute;margin-left:81.6pt;margin-top:1175.4pt;width:75pt;height:30pt;z-index:251744176;visibility:visible;mso-wrap-style:square;mso-width-percent:0;mso-height-percent:0;mso-wrap-distance-left:9pt;mso-wrap-distance-top:0;mso-wrap-distance-right:9pt;mso-wrap-distance-bottom:0;mso-position-horizontal:absolute;mso-position-horizontal-relative:page;mso-position-vertical:absolute;mso-position-vertical-relative:page;mso-width-percent:0;mso-height-percent:0;mso-width-relative:page;mso-height-relative:page;v-text-anchor:top" arcsize="10923f" o:gfxdata="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" fillcolor="#9bc1ff" strokecolor="#4a7ebb" strokeweight="1.5pt">
                 <v:fill color2="#3f80cd" focus="100%" type="gradient">
@@ -8965,7 +8972,7 @@
         <mc:AlternateContent>
           <mc:Choice Requires="wps">
             <w:drawing>
-              <wp:anchor distT="0" distB="0" distL="114300" distR="114300" simplePos="0" relativeHeight="251745643" behindDoc="0" locked="1" layoutInCell="1" allowOverlap="1" wp14:anchorId="75EFEC76" wp14:editId="12AF916A">
+              <wp:anchor distT="0" distB="0" distL="114300" distR="114300" simplePos="0" relativeHeight="251614720" behindDoc="0" locked="1" layoutInCell="1" allowOverlap="1" wp14:anchorId="75EFEC76" wp14:editId="12AF916A">
                 <wp:simplePos x="0" y="0"/>
                 <wp:positionH relativeFrom="page">
                   <wp:posOffset>1036320</wp:posOffset>
@@ -9047,8 +9054,13 @@
                             <w:pPr>
                               <w:spacing w:line="240" w:lineRule="auto"/>
                             </w:pPr>
+                            <w:proofErr w:type="spellStart"/>
                             <w:r>
-                              <w:t>OpenGl 4.3</w:t>
+                              <w:t>OpenGl</w:t>
+                            </w:r>
+                            <w:proofErr w:type="spellEnd"/>
+                            <w:r>
+                              <w:t xml:space="preserve"> 4.3</w:t>
                             </w:r>
                           </w:p>
                           <w:p>
@@ -9098,7 +9110,7 @@
               </wp:anchor>
             </w:drawing>
           </mc:Choice>
-          <mc:Fallback>
+          <mc:Fallback xmlns:mv="urn:schemas-microsoft-com:mac:vml" xmlns:mo="http://schemas.microsoft.com/office/mac/office/2008/main">
             <w:pict>
               <v:roundrect w14:anchorId="75EFEC76" id="AutoShape 89" o:spid="_x0000_s1113" style="position:absolute;margin-left:81.6pt;margin-top:1213.8pt;width:75pt;height:30pt;z-index:251745643;visibility:visible;mso-wrap-style:square;mso-width-percent:0;mso-height-percent:0;mso-wrap-distance-left:9pt;mso-wrap-distance-top:0;mso-wrap-distance-right:9pt;mso-wrap-distance-bottom:0;mso-position-horizontal:absolute;mso-position-horizontal-relative:page;mso-position-vertical:absolute;mso-position-vertical-relative:page;mso-width-percent:0;mso-height-percent:0;mso-width-relative:page;mso-height-relative:page;v-text-anchor:top" arcsize="10923f" o:gfxdata="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" fillcolor="#9bc1ff" strokecolor="#4a7ebb" strokeweight="1.5pt">
                 <v:fill color2="#3f80cd" focus="100%" type="gradient">
@@ -9175,7 +9187,7 @@
         <mc:AlternateContent>
           <mc:Choice Requires="wps">
             <w:drawing>
-              <wp:anchor distT="0" distB="0" distL="114300" distR="114300" simplePos="0" relativeHeight="251856896" behindDoc="0" locked="0" layoutInCell="1" allowOverlap="1" wp14:anchorId="4B10D1B5" wp14:editId="746A45FA">
+              <wp:anchor distT="0" distB="0" distL="114300" distR="114300" simplePos="0" relativeHeight="251648512" behindDoc="0" locked="0" layoutInCell="1" allowOverlap="1" wp14:anchorId="4B10D1B5" wp14:editId="746A45FA">
                 <wp:simplePos x="0" y="0"/>
                 <wp:positionH relativeFrom="page">
                   <wp:posOffset>2684780</wp:posOffset>
@@ -9252,7 +9264,7 @@
               </wp:anchor>
             </w:drawing>
           </mc:Choice>
-          <mc:Fallback>
+          <mc:Fallback xmlns:mv="urn:schemas-microsoft-com:mac:vml" xmlns:mo="http://schemas.microsoft.com/office/mac/office/2008/main">
             <w:pict>
               <v:line w14:anchorId="5F26B6BC" id="Line 185" o:spid="_x0000_s1026" style="position:absolute;z-index:251856896;visibility:visible;mso-wrap-style:square;mso-width-percent:0;mso-height-percent:0;mso-wrap-distance-left:9pt;mso-wrap-distance-top:0;mso-wrap-distance-right:9pt;mso-wrap-distance-bottom:0;mso-position-horizontal:absolute;mso-position-horizontal-relative:page;mso-position-vertical:absolute;mso-position-vertical-relative:page;mso-width-percent:0;mso-height-percent:0;mso-width-relative:page;mso-height-relative:page" from="211.4pt,467.6pt" to="258.4pt,467.6pt" o:gfxdata="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" strokecolor="#4a7ebb" strokeweight="3.5pt">
                 <v:fill o:detectmouseclick="t"/>
@@ -9271,7 +9283,7 @@
         <mc:AlternateContent>
           <mc:Choice Requires="wps">
             <w:drawing>
-              <wp:anchor distT="0" distB="0" distL="114300" distR="114300" simplePos="0" relativeHeight="251858944" behindDoc="0" locked="0" layoutInCell="1" allowOverlap="1" wp14:anchorId="1C68058C" wp14:editId="2C0B8A0C">
+              <wp:anchor distT="0" distB="0" distL="114300" distR="114300" simplePos="0" relativeHeight="251650560" behindDoc="0" locked="0" layoutInCell="1" allowOverlap="1" wp14:anchorId="1C68058C" wp14:editId="2C0B8A0C">
                 <wp:simplePos x="0" y="0"/>
                 <wp:positionH relativeFrom="page">
                   <wp:posOffset>4702175</wp:posOffset>
@@ -9348,7 +9360,7 @@
               </wp:anchor>
             </w:drawing>
           </mc:Choice>
-          <mc:Fallback>
+          <mc:Fallback xmlns:mv="urn:schemas-microsoft-com:mac:vml" xmlns:mo="http://schemas.microsoft.com/office/mac/office/2008/main">
             <w:pict>
               <v:line w14:anchorId="11BA089B" id="Line 192" o:spid="_x0000_s1026" style="position:absolute;z-index:251858944;visibility:visible;mso-wrap-style:square;mso-width-percent:0;mso-height-percent:0;mso-wrap-distance-left:9pt;mso-wrap-distance-top:0;mso-wrap-distance-right:9pt;mso-wrap-distance-bottom:0;mso-position-horizontal:absolute;mso-position-horizontal-relative:page;mso-position-vertical:absolute;mso-position-vertical-relative:page;mso-width-percent:0;mso-height-percent:0;mso-width-relative:page;mso-height-relative:page" from="370.25pt,468.2pt" to="417.25pt,468.2pt" o:gfxdata="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" strokecolor="#4a7ebb" strokeweight="3.5pt">
                 <v:fill o:detectmouseclick="t"/>
@@ -9367,7 +9379,7 @@
         <mc:AlternateContent>
           <mc:Choice Requires="wps">
             <w:drawing>
-              <wp:anchor distT="0" distB="0" distL="114300" distR="114300" simplePos="0" relativeHeight="251857920" behindDoc="0" locked="0" layoutInCell="1" allowOverlap="1" wp14:anchorId="204CB8F8" wp14:editId="51BBBC82">
+              <wp:anchor distT="0" distB="0" distL="114300" distR="114300" simplePos="0" relativeHeight="251649536" behindDoc="0" locked="0" layoutInCell="1" allowOverlap="1" wp14:anchorId="204CB8F8" wp14:editId="51BBBC82">
                 <wp:simplePos x="0" y="0"/>
                 <wp:positionH relativeFrom="column">
                   <wp:posOffset>5203825</wp:posOffset>
@@ -9435,8 +9447,13 @@
                               <w:spacing w:line="240" w:lineRule="auto"/>
                               <w:jc w:val="center"/>
                             </w:pPr>
+                            <w:proofErr w:type="spellStart"/>
                             <w:r>
-                              <w:t>WebGL 2.0</w:t>
+                              <w:t>WebGL</w:t>
+                            </w:r>
+                            <w:proofErr w:type="spellEnd"/>
+                            <w:r>
+                              <w:t xml:space="preserve"> 2.0</w:t>
                             </w:r>
                           </w:p>
                           <w:p>
@@ -9461,7 +9478,7 @@
               </wp:anchor>
             </w:drawing>
           </mc:Choice>
-          <mc:Fallback>
+          <mc:Fallback xmlns:mv="urn:schemas-microsoft-com:mac:vml" xmlns:mo="http://schemas.microsoft.com/office/mac/office/2008/main">
             <w:pict>
               <v:roundrect w14:anchorId="204CB8F8" id="AutoShape 191" o:spid="_x0000_s1114" style="position:absolute;margin-left:409.75pt;margin-top:12.5pt;width:87pt;height:30pt;z-index:251857920;visibility:visible;mso-wrap-style:square;mso-width-percent:0;mso-height-percent:0;mso-wrap-distance-left:9pt;mso-wrap-distance-top:0;mso-wrap-distance-right:9pt;mso-wrap-distance-bottom:0;mso-position-horizontal:absolute;mso-position-horizontal-relative:text;mso-position-vertical:absolute;mso-position-vertical-relative:text;mso-width-percent:0;mso-height-percent:0;mso-width-relative:page;mso-height-relative:page;v-text-anchor:top" arcsize="10923f" o:gfxdata="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" fillcolor="#d6e3bc [1302]" strokecolor="#4a7ebb" strokeweight="1.5pt">
                 <v:shadow on="t" opacity="22938f" mv:blur="38100f" offset="0,2pt"/>
@@ -9496,7 +9513,7 @@
         <mc:AlternateContent>
           <mc:Choice Requires="wps">
             <w:drawing>
-              <wp:anchor distT="0" distB="0" distL="114300" distR="114300" simplePos="0" relativeHeight="251853824" behindDoc="0" locked="0" layoutInCell="1" allowOverlap="1" wp14:anchorId="4DB6E4D3" wp14:editId="2A3BB260">
+              <wp:anchor distT="0" distB="0" distL="114300" distR="114300" simplePos="0" relativeHeight="251645440" behindDoc="0" locked="0" layoutInCell="1" allowOverlap="1" wp14:anchorId="4DB6E4D3" wp14:editId="2A3BB260">
                 <wp:simplePos x="0" y="0"/>
                 <wp:positionH relativeFrom="page">
                   <wp:posOffset>3395345</wp:posOffset>
@@ -9587,7 +9604,7 @@
               </wp:anchor>
             </w:drawing>
           </mc:Choice>
-          <mc:Fallback>
+          <mc:Fallback xmlns:mv="urn:schemas-microsoft-com:mac:vml" xmlns:mo="http://schemas.microsoft.com/office/mac/office/2008/main">
             <w:pict>
               <v:roundrect w14:anchorId="4DB6E4D3" id="AutoShape 94" o:spid="_x0000_s1115" style="position:absolute;margin-left:267.35pt;margin-top:458.7pt;width:94pt;height:30pt;z-index:251853824;visibility:visible;mso-wrap-style:square;mso-width-percent:0;mso-height-percent:0;mso-wrap-distance-left:9pt;mso-wrap-distance-top:0;mso-wrap-distance-right:9pt;mso-wrap-distance-bottom:0;mso-position-horizontal:absolute;mso-position-horizontal-relative:page;mso-position-vertical:absolute;mso-position-vertical-relative:page;mso-width-percent:0;mso-height-percent:0;mso-width-relative:page;mso-height-relative:page;v-text-anchor:top" arcsize="10923f" o:gfxdata="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" fillcolor="#b6dde8 [1304]" strokecolor="#4a7ebb" strokeweight="1.5pt">
                 <v:shadow on="t" opacity="22938f" mv:blur="38100f" offset="0,2pt"/>
@@ -9626,7 +9643,7 @@
         <mc:AlternateContent>
           <mc:Choice Requires="wps">
             <w:drawing>
-              <wp:anchor distT="0" distB="0" distL="114300" distR="114300" simplePos="0" relativeHeight="251910144" behindDoc="0" locked="0" layoutInCell="1" allowOverlap="1" wp14:anchorId="43C8DBD2" wp14:editId="4F36DCF9">
+              <wp:anchor distT="0" distB="0" distL="114300" distR="114300" simplePos="0" relativeHeight="251677184" behindDoc="0" locked="0" layoutInCell="1" allowOverlap="1" wp14:anchorId="43C8DBD2" wp14:editId="4F36DCF9">
                 <wp:simplePos x="0" y="0"/>
                 <wp:positionH relativeFrom="column">
                   <wp:posOffset>2324100</wp:posOffset>
@@ -9698,7 +9715,7 @@
               </wp:anchor>
             </w:drawing>
           </mc:Choice>
-          <mc:Fallback>
+          <mc:Fallback xmlns:mv="urn:schemas-microsoft-com:mac:vml" xmlns:mo="http://schemas.microsoft.com/office/mac/office/2008/main">
             <w:pict>
               <v:shape w14:anchorId="43C8DBD2" id="Text Box 168" o:spid="_x0000_s1116" type="#_x0000_t202" style="position:absolute;margin-left:183pt;margin-top:1.2pt;width:63.05pt;height:27pt;z-index:251910144;visibility:visible;mso-wrap-style:square;mso-width-percent:0;mso-wrap-distance-left:9pt;mso-wrap-distance-top:0;mso-wrap-distance-right:9pt;mso-wrap-distance-bottom:0;mso-position-horizontal:absolute;mso-position-horizontal-relative:text;mso-position-vertical:absolute;mso-position-vertical-relative:text;mso-width-percent:0;mso-width-relative:margin;v-text-anchor:top" o:gfxdata="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" filled="f" stroked="f">
                 <v:textbox>
@@ -9726,7 +9743,7 @@
         <mc:AlternateContent>
           <mc:Choice Requires="wps">
             <w:drawing>
-              <wp:anchor distT="0" distB="0" distL="114300" distR="114300" simplePos="0" relativeHeight="251908096" behindDoc="0" locked="0" layoutInCell="1" allowOverlap="1" wp14:anchorId="4B695136" wp14:editId="06C81CF8">
+              <wp:anchor distT="0" distB="0" distL="114300" distR="114300" simplePos="0" relativeHeight="251676160" behindDoc="0" locked="0" layoutInCell="1" allowOverlap="1" wp14:anchorId="4B695136" wp14:editId="06C81CF8">
                 <wp:simplePos x="0" y="0"/>
                 <wp:positionH relativeFrom="column">
                   <wp:posOffset>4381500</wp:posOffset>
@@ -9778,13 +9795,7 @@
                               <w:jc w:val="right"/>
                             </w:pPr>
                             <w:r>
-                              <w:t>Jan</w:t>
-                            </w:r>
-                            <w:r>
-                              <w:t xml:space="preserve"> </w:t>
-                            </w:r>
-                            <w:r>
-                              <w:t>2017</w:t>
+                              <w:t>Jan 2017</w:t>
                             </w:r>
                           </w:p>
                         </w:txbxContent>
@@ -9804,7 +9815,7 @@
               </wp:anchor>
             </w:drawing>
           </mc:Choice>
-          <mc:Fallback>
+          <mc:Fallback xmlns:mv="urn:schemas-microsoft-com:mac:vml" xmlns:mo="http://schemas.microsoft.com/office/mac/office/2008/main">
             <w:pict>
               <v:shape w14:anchorId="4B695136" id="Text Box 167" o:spid="_x0000_s1117" type="#_x0000_t202" style="position:absolute;margin-left:345pt;margin-top:.45pt;width:63.05pt;height:27pt;z-index:251908096;visibility:visible;mso-wrap-style:square;mso-width-percent:0;mso-wrap-distance-left:9pt;mso-wrap-distance-top:0;mso-wrap-distance-right:9pt;mso-wrap-distance-bottom:0;mso-position-horizontal:absolute;mso-position-horizontal-relative:text;mso-position-vertical:absolute;mso-position-vertical-relative:text;mso-width-percent:0;mso-width-relative:margin;v-text-anchor:top" o:gfxdata="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" filled="f" stroked="f">
                 <v:textbox>
@@ -9838,7 +9849,7 @@
         <mc:AlternateContent>
           <mc:Choice Requires="wps">
             <w:drawing>
-              <wp:anchor distT="0" distB="0" distL="114300" distR="114300" simplePos="0" relativeHeight="251854848" behindDoc="0" locked="0" layoutInCell="1" allowOverlap="1" wp14:anchorId="5440D995" wp14:editId="460C07C5">
+              <wp:anchor distT="0" distB="0" distL="114300" distR="114300" simplePos="0" relativeHeight="251646464" behindDoc="0" locked="0" layoutInCell="1" allowOverlap="1" wp14:anchorId="5440D995" wp14:editId="460C07C5">
                 <wp:simplePos x="0" y="0"/>
                 <wp:positionH relativeFrom="page">
                   <wp:posOffset>3395345</wp:posOffset>
@@ -9929,7 +9940,7 @@
               </wp:anchor>
             </w:drawing>
           </mc:Choice>
-          <mc:Fallback>
+          <mc:Fallback xmlns:mv="urn:schemas-microsoft-com:mac:vml" xmlns:mo="http://schemas.microsoft.com/office/mac/office/2008/main">
             <w:pict>
               <v:roundrect w14:anchorId="5440D995" id="AutoShape 95" o:spid="_x0000_s1118" style="position:absolute;margin-left:267.35pt;margin-top:495.6pt;width:94pt;height:30pt;z-index:251854848;visibility:visible;mso-wrap-style:square;mso-width-percent:0;mso-height-percent:0;mso-wrap-distance-left:9pt;mso-wrap-distance-top:0;mso-wrap-distance-right:9pt;mso-wrap-distance-bottom:0;mso-position-horizontal:absolute;mso-position-horizontal-relative:page;mso-position-vertical:absolute;mso-position-vertical-relative:page;mso-width-percent:0;mso-height-percent:0;mso-width-relative:page;mso-height-relative:page;v-text-anchor:top" arcsize="10923f" o:gfxdata="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" fillcolor="#b6dde8 [1304]" strokecolor="#4a7ebb" strokeweight="1.5pt">
                 <v:shadow on="t" opacity="22938f" mv:blur="38100f" offset="0,2pt"/>
@@ -9968,7 +9979,7 @@
         <mc:AlternateContent>
           <mc:Choice Requires="wps">
             <w:drawing>
-              <wp:anchor distT="0" distB="0" distL="114300" distR="114300" simplePos="0" relativeHeight="251912192" behindDoc="0" locked="0" layoutInCell="1" allowOverlap="1" wp14:anchorId="5556096E" wp14:editId="5692FAD0">
+              <wp:anchor distT="0" distB="0" distL="114300" distR="114300" simplePos="0" relativeHeight="251678208" behindDoc="0" locked="0" layoutInCell="1" allowOverlap="1" wp14:anchorId="5556096E" wp14:editId="5692FAD0">
                 <wp:simplePos x="0" y="0"/>
                 <wp:positionH relativeFrom="column">
                   <wp:posOffset>2324100</wp:posOffset>
@@ -10040,7 +10051,7 @@
               </wp:anchor>
             </w:drawing>
           </mc:Choice>
-          <mc:Fallback>
+          <mc:Fallback xmlns:mv="urn:schemas-microsoft-com:mac:vml" xmlns:mo="http://schemas.microsoft.com/office/mac/office/2008/main">
             <w:pict>
               <v:shape w14:anchorId="5556096E" id="Text Box 169" o:spid="_x0000_s1119" type="#_x0000_t202" style="position:absolute;margin-left:183pt;margin-top:3.4pt;width:63.05pt;height:27pt;z-index:251912192;visibility:visible;mso-wrap-style:square;mso-width-percent:0;mso-wrap-distance-left:9pt;mso-wrap-distance-top:0;mso-wrap-distance-right:9pt;mso-wrap-distance-bottom:0;mso-position-horizontal:absolute;mso-position-horizontal-relative:text;mso-position-vertical:absolute;mso-position-vertical-relative:text;mso-width-percent:0;mso-width-relative:margin;v-text-anchor:top" o:gfxdata="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" filled="f" stroked="f">
                 <v:textbox>
@@ -10075,7 +10086,7 @@
         <mc:AlternateContent>
           <mc:Choice Requires="wps">
             <w:drawing>
-              <wp:anchor distT="0" distB="0" distL="114300" distR="114300" simplePos="0" relativeHeight="251914240" behindDoc="0" locked="0" layoutInCell="1" allowOverlap="1" wp14:anchorId="57771513" wp14:editId="5FACED21">
+              <wp:anchor distT="0" distB="0" distL="114300" distR="114300" simplePos="0" relativeHeight="251679232" behindDoc="0" locked="0" layoutInCell="1" allowOverlap="1" wp14:anchorId="57771513" wp14:editId="5FACED21">
                 <wp:simplePos x="0" y="0"/>
                 <wp:positionH relativeFrom="column">
                   <wp:posOffset>2324100</wp:posOffset>
@@ -10147,7 +10158,7 @@
               </wp:anchor>
             </w:drawing>
           </mc:Choice>
-          <mc:Fallback>
+          <mc:Fallback xmlns:mv="urn:schemas-microsoft-com:mac:vml" xmlns:mo="http://schemas.microsoft.com/office/mac/office/2008/main">
             <w:pict>
               <v:shape w14:anchorId="57771513" id="Text Box 170" o:spid="_x0000_s1120" type="#_x0000_t202" style="position:absolute;margin-left:183pt;margin-top:14.95pt;width:63.05pt;height:27pt;z-index:251914240;visibility:visible;mso-wrap-style:square;mso-width-percent:0;mso-wrap-distance-left:9pt;mso-wrap-distance-top:0;mso-wrap-distance-right:9pt;mso-wrap-distance-bottom:0;mso-position-horizontal:absolute;mso-position-horizontal-relative:text;mso-position-vertical:absolute;mso-position-vertical-relative:text;mso-width-percent:0;mso-width-relative:margin;v-text-anchor:top" o:gfxdata="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" filled="f" stroked="f">
                 <v:textbox>
@@ -10175,7 +10186,7 @@
         <mc:AlternateContent>
           <mc:Choice Requires="wps">
             <w:drawing>
-              <wp:anchor distT="0" distB="0" distL="114300" distR="114300" simplePos="0" relativeHeight="251855872" behindDoc="0" locked="0" layoutInCell="1" allowOverlap="1" wp14:anchorId="3A1E59CB" wp14:editId="0811F697">
+              <wp:anchor distT="0" distB="0" distL="114300" distR="114300" simplePos="0" relativeHeight="251647488" behindDoc="0" locked="0" layoutInCell="1" allowOverlap="1" wp14:anchorId="3A1E59CB" wp14:editId="0811F697">
                 <wp:simplePos x="0" y="0"/>
                 <wp:positionH relativeFrom="page">
                   <wp:posOffset>3395345</wp:posOffset>
@@ -10266,7 +10277,7 @@
               </wp:anchor>
             </w:drawing>
           </mc:Choice>
-          <mc:Fallback>
+          <mc:Fallback xmlns:mv="urn:schemas-microsoft-com:mac:vml" xmlns:mo="http://schemas.microsoft.com/office/mac/office/2008/main">
             <w:pict>
               <v:roundrect w14:anchorId="3A1E59CB" id="AutoShape 96" o:spid="_x0000_s1121" style="position:absolute;margin-left:267.35pt;margin-top:534.45pt;width:94pt;height:30pt;z-index:251855872;visibility:visible;mso-wrap-style:square;mso-width-percent:0;mso-height-percent:0;mso-wrap-distance-left:9pt;mso-wrap-distance-top:0;mso-wrap-distance-right:9pt;mso-wrap-distance-bottom:0;mso-position-horizontal:absolute;mso-position-horizontal-relative:page;mso-position-vertical:absolute;mso-position-vertical-relative:page;mso-width-percent:0;mso-height-percent:0;mso-width-relative:page;mso-height-relative:page;v-text-anchor:top" arcsize="10923f" o:gfxdata="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" fillcolor="#b6dde8 [1304]" strokecolor="#4a7ebb" strokeweight="1.5pt">
                 <v:shadow on="t" opacity="22938f" mv:blur="38100f" offset="0,2pt"/>
@@ -10298,7 +10309,7 @@
         <mc:AlternateContent>
           <mc:Choice Requires="wps">
             <w:drawing>
-              <wp:anchor distT="0" distB="0" distL="114300" distR="114300" simplePos="0" relativeHeight="251879424" behindDoc="0" locked="0" layoutInCell="1" allowOverlap="1" wp14:anchorId="1ECC081E" wp14:editId="342DAC0A">
+              <wp:anchor distT="0" distB="0" distL="114300" distR="114300" simplePos="0" relativeHeight="251661824" behindDoc="0" locked="0" layoutInCell="1" allowOverlap="1" wp14:anchorId="1ECC081E" wp14:editId="342DAC0A">
                 <wp:simplePos x="0" y="0"/>
                 <wp:positionH relativeFrom="column">
                   <wp:posOffset>561975</wp:posOffset>
@@ -10376,7 +10387,7 @@
               </wp:anchor>
             </w:drawing>
           </mc:Choice>
-          <mc:Fallback>
+          <mc:Fallback xmlns:mv="urn:schemas-microsoft-com:mac:vml" xmlns:mo="http://schemas.microsoft.com/office/mac/office/2008/main">
             <w:pict>
               <v:shape w14:anchorId="1ECC081E" id="Text Box 153" o:spid="_x0000_s1122" type="#_x0000_t202" style="position:absolute;margin-left:44.25pt;margin-top:193.3pt;width:63.05pt;height:27pt;z-index:251879424;visibility:visible;mso-wrap-style:square;mso-width-percent:0;mso-wrap-distance-left:9pt;mso-wrap-distance-top:0;mso-wrap-distance-right:9pt;mso-wrap-distance-bottom:0;mso-position-horizontal:absolute;mso-position-horizontal-relative:text;mso-position-vertical:absolute;mso-position-vertical-relative:text;mso-width-percent:0;mso-width-relative:margin;v-text-anchor:top" o:gfxdata="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" filled="f" stroked="f">
                 <v:textbox>
@@ -10418,7 +10429,7 @@
         <mc:AlternateContent>
           <mc:Choice Requires="wpg">
             <w:drawing>
-              <wp:anchor distT="0" distB="0" distL="114300" distR="114300" simplePos="0" relativeHeight="251764736" behindDoc="0" locked="0" layoutInCell="1" allowOverlap="1" wp14:anchorId="401B3C3B" wp14:editId="572DC36A">
+              <wp:anchor distT="0" distB="0" distL="114300" distR="114300" simplePos="0" relativeHeight="251615744" behindDoc="0" locked="0" layoutInCell="1" allowOverlap="1" wp14:anchorId="401B3C3B" wp14:editId="572DC36A">
                 <wp:simplePos x="0" y="0"/>
                 <wp:positionH relativeFrom="column">
                   <wp:posOffset>2633345</wp:posOffset>
@@ -10626,7 +10637,21 @@
                                   <w:rPr>
                                     <w:color w:val="000000" w:themeColor="text1"/>
                                   </w:rPr>
-                                  <w:t>model (x,y,z)</w:t>
+                                  <w:t>model (</w:t>
+                                </w:r>
+                                <w:proofErr w:type="spellStart"/>
+                                <w:r>
+                                  <w:rPr>
+                                    <w:color w:val="000000" w:themeColor="text1"/>
+                                  </w:rPr>
+                                  <w:t>x,y,z</w:t>
+                                </w:r>
+                                <w:proofErr w:type="spellEnd"/>
+                                <w:r>
+                                  <w:rPr>
+                                    <w:color w:val="000000" w:themeColor="text1"/>
+                                  </w:rPr>
+                                  <w:t>)</w:t>
                                 </w:r>
                                 <w:r>
                                   <w:rPr>
@@ -11040,6 +11065,7 @@
                                     <w:b/>
                                   </w:rPr>
                                 </w:pPr>
+                                <w:proofErr w:type="spellStart"/>
                                 <w:r>
                                   <w:rPr>
                                     <w:rFonts w:ascii="Courier New" w:hAnsi="Courier New"/>
@@ -11047,6 +11073,7 @@
                                   </w:rPr>
                                   <w:t>gl_Position</w:t>
                                 </w:r>
+                                <w:proofErr w:type="spellEnd"/>
                               </w:p>
                             </w:txbxContent>
                           </wps:txbx>
@@ -11101,6 +11128,7 @@
                                     <w:b/>
                                   </w:rPr>
                                 </w:pPr>
+                                <w:proofErr w:type="spellStart"/>
                                 <w:r>
                                   <w:rPr>
                                     <w:rFonts w:ascii="Courier New" w:hAnsi="Courier New"/>
@@ -11108,6 +11136,7 @@
                                   </w:rPr>
                                   <w:t>gl_FragColor</w:t>
                                 </w:r>
+                                <w:proofErr w:type="spellEnd"/>
                               </w:p>
                             </w:txbxContent>
                           </wps:txbx>
@@ -11338,7 +11367,7 @@
               </wp:anchor>
             </w:drawing>
           </mc:Choice>
-          <mc:Fallback>
+          <mc:Fallback xmlns:mv="urn:schemas-microsoft-com:mac:vml" xmlns:mo="http://schemas.microsoft.com/office/mac/office/2008/main">
             <w:pict>
               <v:group w14:anchorId="401B3C3B" id="Group 136" o:spid="_x0000_s1123" style="position:absolute;margin-left:207.35pt;margin-top:10.75pt;width:274pt;height:548pt;z-index:251764736" coordorigin="5587,3182" coordsize="5480,10960" o:gfxdata="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">
                 <v:rect id="Rectangle 135" o:spid="_x0000_s1124" style="position:absolute;left:5587;top:3182;width:5480;height:10960;visibility:visible;mso-wrap-style:square;v-text-anchor:top" o:gfxdata="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" filled="f" fillcolor="#9bc1ff" stroked="f" strokecolor="#4a7ebb" strokeweight="3.5pt">
@@ -11746,7 +11775,7 @@
         <mc:AlternateContent>
           <mc:Choice Requires="wps">
             <w:drawing>
-              <wp:anchor distT="0" distB="0" distL="114300" distR="114300" simplePos="0" relativeHeight="251697152" behindDoc="0" locked="1" layoutInCell="1" allowOverlap="1" wp14:anchorId="5E3D5FFD" wp14:editId="11AE93CD">
+              <wp:anchor distT="0" distB="0" distL="114300" distR="114300" simplePos="0" relativeHeight="251611648" behindDoc="0" locked="1" layoutInCell="1" allowOverlap="1" wp14:anchorId="5E3D5FFD" wp14:editId="11AE93CD">
                 <wp:simplePos x="0" y="0"/>
                 <wp:positionH relativeFrom="page">
                   <wp:posOffset>1753235</wp:posOffset>
@@ -11825,7 +11854,7 @@
               </wp:anchor>
             </w:drawing>
           </mc:Choice>
-          <mc:Fallback>
+          <mc:Fallback xmlns:mv="urn:schemas-microsoft-com:mac:vml" xmlns:mo="http://schemas.microsoft.com/office/mac/office/2008/main">
             <w:pict>
               <v:shapetype w14:anchorId="53BE01E5" id="_x0000_t67" coordsize="21600,21600" o:spt="67" adj="16200,5400" path="m0@0l@1@0@1,0@2,0@2@0,21600@0,10800,21600xe">
                 <v:stroke joinstyle="miter"/>
@@ -11881,7 +11910,7 @@
         <mc:AlternateContent>
           <mc:Choice Requires="wpg">
             <w:drawing>
-              <wp:anchor distT="0" distB="0" distL="114300" distR="114300" simplePos="0" relativeHeight="251820032" behindDoc="0" locked="0" layoutInCell="1" allowOverlap="1" wp14:anchorId="36FE2178" wp14:editId="7168CE3A">
+              <wp:anchor distT="0" distB="0" distL="114300" distR="114300" simplePos="0" relativeHeight="251618816" behindDoc="0" locked="0" layoutInCell="1" allowOverlap="1" wp14:anchorId="36FE2178" wp14:editId="7168CE3A">
                 <wp:simplePos x="0" y="0"/>
                 <wp:positionH relativeFrom="column">
                   <wp:posOffset>3263900</wp:posOffset>
@@ -12679,7 +12708,21 @@
                                 <w:rPr>
                                   <w:color w:val="000000" w:themeColor="text1"/>
                                 </w:rPr>
-                                <w:t>model (x,y,z)</w:t>
+                                <w:t>model (</w:t>
+                              </w:r>
+                              <w:proofErr w:type="spellStart"/>
+                              <w:r>
+                                <w:rPr>
+                                  <w:color w:val="000000" w:themeColor="text1"/>
+                                </w:rPr>
+                                <w:t>x,y,z</w:t>
+                              </w:r>
+                              <w:proofErr w:type="spellEnd"/>
+                              <w:r>
+                                <w:rPr>
+                                  <w:color w:val="000000" w:themeColor="text1"/>
+                                </w:rPr>
+                                <w:t>)</w:t>
                               </w:r>
                               <w:r>
                                 <w:rPr>
@@ -12978,7 +13021,7 @@
               </wp:anchor>
             </w:drawing>
           </mc:Choice>
-          <mc:Fallback>
+          <mc:Fallback xmlns:mv="urn:schemas-microsoft-com:mac:vml" xmlns:mo="http://schemas.microsoft.com/office/mac/office/2008/main">
             <w:pict>
               <v:group w14:anchorId="36FE2178" id="Group 177" o:spid="_x0000_s1142" style="position:absolute;margin-left:257pt;margin-top:-31.75pt;width:243pt;height:642pt;z-index:251820032" coordorigin="6580,804" coordsize="4860,12840" o:gfxdata="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">
                 <v:rect id="Rectangle 151" o:spid="_x0000_s1143" style="position:absolute;left:6820;top:1031;width:4380;height:12400;visibility:visible;mso-wrap-style:square;v-text-anchor:top" o:gfxdata="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" filled="f" fillcolor="#9bc1ff" strokecolor="black [3213]" strokeweight="1pt">
@@ -13280,7 +13323,7 @@
         <mc:AlternateContent>
           <mc:Choice Requires="wpg">
             <w:drawing>
-              <wp:anchor distT="0" distB="0" distL="114300" distR="114300" simplePos="0" relativeHeight="251797504" behindDoc="0" locked="0" layoutInCell="1" allowOverlap="1" wp14:anchorId="748BB5B7" wp14:editId="5CBC6E18">
+              <wp:anchor distT="0" distB="0" distL="114300" distR="114300" simplePos="0" relativeHeight="251617792" behindDoc="0" locked="0" layoutInCell="1" allowOverlap="1" wp14:anchorId="748BB5B7" wp14:editId="5CBC6E18">
                 <wp:simplePos x="0" y="0"/>
                 <wp:positionH relativeFrom="column">
                   <wp:posOffset>-127000</wp:posOffset>
@@ -14078,7 +14121,21 @@
                                 <w:rPr>
                                   <w:color w:val="000000" w:themeColor="text1"/>
                                 </w:rPr>
-                                <w:t>model (x,y,z)</w:t>
+                                <w:t>model (</w:t>
+                              </w:r>
+                              <w:proofErr w:type="spellStart"/>
+                              <w:r>
+                                <w:rPr>
+                                  <w:color w:val="000000" w:themeColor="text1"/>
+                                </w:rPr>
+                                <w:t>x,y,z</w:t>
+                              </w:r>
+                              <w:proofErr w:type="spellEnd"/>
+                              <w:r>
+                                <w:rPr>
+                                  <w:color w:val="000000" w:themeColor="text1"/>
+                                </w:rPr>
+                                <w:t>)</w:t>
                               </w:r>
                               <w:r>
                                 <w:rPr>
@@ -14365,21 +14422,21 @@
           </mc:Choice>
           <mc:Fallback>
             <w:pict>
-              <v:group w14:anchorId="748BB5B7" id="Group 146" o:spid="_x0000_s1164" style="position:absolute;margin-left:-10pt;margin-top:-30.95pt;width:243pt;height:642pt;z-index:251797504" coordorigin="1240,820" coordsize="4860,12840" o:gfxdata="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">
-                <v:rect id="Rectangle 143" o:spid="_x0000_s1165" style="position:absolute;left:1480;top:1020;width:4380;height:12400;visibility:visible;mso-wrap-style:square;v-text-anchor:top" o:gfxdata="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" filled="f" fillcolor="#9bc1ff" strokecolor="black [3213]" strokeweight="1pt">
+              <v:group w14:anchorId="748BB5B7" id="Group 146" o:spid="_x0000_s1164" style="position:absolute;margin-left:-10pt;margin-top:-31pt;width:243pt;height:642pt;z-index:251617792" coordorigin="1240,820" coordsize="4860,12840" o:gfxdata="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">
+                <v:rect id="_x0000_s1165" style="position:absolute;left:1480;top:1020;width:4380;height:12400;visibility:visible;mso-wrap-style:square;v-text-anchor:top" o:gfxdata="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" filled="f" fillcolor="#9bc1ff" strokecolor="black [3213]" strokeweight="1pt">
                   <v:fill color2="#3f80cd" focus="100%" type="gradient">
                     <o:fill v:ext="view" type="gradientUnscaled"/>
                   </v:fill>
-                  <v:shadow on="t" opacity="22938f" mv:blur="38100f" offset="0,2pt"/>
+                  <v:shadow on="t" color="black" opacity="22938f" offset="0"/>
                   <v:textbox inset=",7.2pt,,7.2pt"/>
                 </v:rect>
-                <v:rect id="Rectangle 144" o:spid="_x0000_s1166" style="position:absolute;left:1240;top:820;width:4860;height:12840;visibility:visible;mso-wrap-style:square;v-text-anchor:top" o:gfxdata="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" filled="f" fillcolor="#9bc1ff" stroked="f" strokecolor="black [3213]" strokeweight="1pt">
+                <v:rect id="Rectangle 144" o:spid="_x0000_s1166" style="position:absolute;left:1240;top:820;width:4860;height:12840;visibility:visible;mso-wrap-style:square;v-text-anchor:top" o:gfxdata="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" filled="f" fillcolor="#9bc1ff" stroked="f" strokecolor="black [3213]" strokeweight="1pt">
                   <v:fill color2="#3f80cd" focus="100%" type="gradient">
                     <o:fill v:ext="view" type="gradientUnscaled"/>
                   </v:fill>
                   <v:textbox inset=",7.2pt,,7.2pt"/>
                 </v:rect>
-                <v:rect id="_x0000_s1167" style="position:absolute;left:2584;top:2598;width:2235;height:900;visibility:visible;mso-wrap-style:square;v-text-anchor:middle" o:gfxdata="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" fillcolor="#76923c [2406]" strokecolor="black [3213]" strokeweight=".5pt">
+                <v:rect id="_x0000_s1167" style="position:absolute;left:2584;top:2598;width:2235;height:900;visibility:visible;mso-wrap-style:square;v-text-anchor:middle" o:gfxdata="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" fillcolor="#76923c [2406]" strokecolor="black [3213]" strokeweight=".5pt">
                   <v:textbox>
                     <w:txbxContent>
                       <w:p>
@@ -14419,7 +14476,7 @@
                     </w:txbxContent>
                   </v:textbox>
                 </v:rect>
-                <v:rect id="Rectangle 35" o:spid="_x0000_s1168" style="position:absolute;left:2584;top:3966;width:2232;height:900;visibility:visible;mso-wrap-style:square;v-text-anchor:middle" o:gfxdata="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" fillcolor="#76923c [2406]" strokecolor="black [3213]" strokeweight=".5pt">
+                <v:rect id="Rectangle 35" o:spid="_x0000_s1168" style="position:absolute;left:2584;top:3966;width:2232;height:900;visibility:visible;mso-wrap-style:square;v-text-anchor:middle" o:gfxdata="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" fillcolor="#76923c [2406]" strokecolor="black [3213]" strokeweight=".5pt">
                   <v:textbox>
                     <w:txbxContent>
                       <w:p>
@@ -14459,7 +14516,7 @@
                     </w:txbxContent>
                   </v:textbox>
                 </v:rect>
-                <v:rect id="Rectangle 43" o:spid="_x0000_s1169" style="position:absolute;left:2584;top:5334;width:2232;height:900;visibility:visible;mso-wrap-style:square;v-text-anchor:middle" o:gfxdata="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" fillcolor="#76923c [2406]" strokecolor="black [3213]" strokeweight=".5pt">
+                <v:rect id="Rectangle 43" o:spid="_x0000_s1169" style="position:absolute;left:2584;top:5334;width:2232;height:900;visibility:visible;mso-wrap-style:square;v-text-anchor:middle" o:gfxdata="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" fillcolor="#76923c [2406]" strokecolor="black [3213]" strokeweight=".5pt">
                   <v:textbox>
                     <w:txbxContent>
                       <w:p>
@@ -14499,7 +14556,7 @@
                     </w:txbxContent>
                   </v:textbox>
                 </v:rect>
-                <v:rect id="_x0000_s1170" style="position:absolute;left:2599;top:6702;width:2232;height:900;visibility:visible;mso-wrap-style:square;v-text-anchor:middle" o:gfxdata="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" fillcolor="#4f81bd [3204]" strokecolor="#243f60 [1604]" strokeweight="2pt">
+                <v:rect id="_x0000_s1170" style="position:absolute;left:2599;top:6702;width:2232;height:900;visibility:visible;mso-wrap-style:square;v-text-anchor:middle" o:gfxdata="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" fillcolor="#4f81bd [3204]" strokecolor="#243f60 [1604]" strokeweight="2pt">
                   <v:textbox>
                     <w:txbxContent>
                       <w:p>
@@ -14523,7 +14580,7 @@
                     </w:txbxContent>
                   </v:textbox>
                 </v:rect>
-                <v:rect id="_x0000_s1171" style="position:absolute;left:2599;top:8070;width:2232;height:900;visibility:visible;mso-wrap-style:square;v-text-anchor:middle" o:gfxdata="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" fillcolor="#4f81bd [3204]" strokecolor="#243f60 [1604]" strokeweight="2pt">
+                <v:rect id="_x0000_s1171" style="position:absolute;left:2599;top:8070;width:2232;height:900;visibility:visible;mso-wrap-style:square;v-text-anchor:middle" o:gfxdata="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" fillcolor="#4f81bd [3204]" strokecolor="#243f60 [1604]" strokeweight="2pt">
                   <v:textbox>
                     <w:txbxContent>
                       <w:p>
@@ -14538,7 +14595,7 @@
                     </w:txbxContent>
                   </v:textbox>
                 </v:rect>
-                <v:rect id="_x0000_s1172" style="position:absolute;left:2599;top:10863;width:2232;height:900;visibility:visible;mso-wrap-style:square;v-text-anchor:middle" o:gfxdata="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" fillcolor="#4f81bd [3204]" strokecolor="#243f60 [1604]" strokeweight="2pt">
+                <v:rect id="_x0000_s1172" style="position:absolute;left:2599;top:10863;width:2232;height:900;visibility:visible;mso-wrap-style:square;v-text-anchor:middle" o:gfxdata="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" fillcolor="#4f81bd [3204]" strokecolor="#243f60 [1604]" strokeweight="2pt">
                   <v:textbox>
                     <w:txbxContent>
                       <w:p>
@@ -14553,13 +14610,33 @@
                     </w:txbxContent>
                   </v:textbox>
                 </v:rect>
-                <v:shape id="Down Arrow 48" o:spid="_x0000_s1173" type="#_x0000_t67" style="position:absolute;left:3533;top:2179;width:348;height:360;visibility:visible;mso-wrap-style:square;v-text-anchor:middle" o:gfxdata="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" adj="11160,7883" fillcolor="#bfbfbf [2412]" strokecolor="#a5a5a5 [2092]" strokeweight="1pt"/>
-                <v:shape id="Down Arrow 49" o:spid="_x0000_s1174" type="#_x0000_t67" style="position:absolute;left:3511;top:3553;width:348;height:360;visibility:visible;mso-wrap-style:square;v-text-anchor:middle" o:gfxdata="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" adj="11160,7883" fillcolor="#bfbfbf [2412]" strokecolor="#a5a5a5 [2092]" strokeweight="1pt"/>
-                <v:shape id="Down Arrow 50" o:spid="_x0000_s1175" type="#_x0000_t67" style="position:absolute;left:3511;top:4913;width:348;height:360;visibility:visible;mso-wrap-style:square;v-text-anchor:middle" o:gfxdata="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" adj="11160,7883" fillcolor="#bfbfbf [2412]" strokecolor="#a5a5a5 [2092]" strokeweight="1pt"/>
-                <v:shape id="Down Arrow 51" o:spid="_x0000_s1176" type="#_x0000_t67" style="position:absolute;left:3511;top:6290;width:348;height:360;visibility:visible;mso-wrap-style:square;v-text-anchor:middle" o:gfxdata="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" adj="11160,7883" fillcolor="#bfbfbf [2412]" strokecolor="#a5a5a5 [2092]" strokeweight="1pt"/>
-                <v:shape id="Down Arrow 52" o:spid="_x0000_s1177" type="#_x0000_t67" style="position:absolute;left:3511;top:7650;width:348;height:360;visibility:visible;mso-wrap-style:square;v-text-anchor:middle" o:gfxdata="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" adj="11160,7883" fillcolor="#bfbfbf [2412]" strokecolor="#a5a5a5 [2092]" strokeweight="1pt"/>
-                <v:shape id="Down Arrow 53" o:spid="_x0000_s1178" type="#_x0000_t67" style="position:absolute;left:3510;top:10430;width:348;height:360;visibility:visible;mso-wrap-style:square;v-text-anchor:middle" o:gfxdata="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" adj="11160,7883" fillcolor="#bfbfbf [2412]" strokecolor="#a5a5a5 [2092]" strokeweight="1pt"/>
-                <v:shape id="_x0000_s1179" type="#_x0000_t111" style="position:absolute;left:1967;top:1341;width:3729;height:780;visibility:visible;mso-wrap-style:square;v-text-anchor:middle" o:gfxdata="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" fillcolor="#c4bc96 [2414]" strokecolor="#938953 [1614]" strokeweight="2pt">
+                <v:shapetype id="_x0000_t67" coordsize="21600,21600" o:spt="67" adj="16200,5400" path="m0@0l@1@0@1,0@2,0@2@0,21600@0,10800,21600xe">
+                  <v:stroke joinstyle="miter"/>
+                  <v:formulas>
+                    <v:f eqn="val #0"/>
+                    <v:f eqn="val #1"/>
+                    <v:f eqn="sum height 0 #1"/>
+                    <v:f eqn="sum 10800 0 #1"/>
+                    <v:f eqn="sum width 0 #0"/>
+                    <v:f eqn="prod @4 @3 10800"/>
+                    <v:f eqn="sum width 0 @5"/>
+                  </v:formulas>
+                  <v:path o:connecttype="custom" o:connectlocs="10800,0;0,@0;10800,21600;21600,@0" o:connectangles="270,180,90,0" textboxrect="@1,0,@2,@6"/>
+                  <v:handles>
+                    <v:h position="#1,#0" xrange="0,10800" yrange="0,21600"/>
+                  </v:handles>
+                </v:shapetype>
+                <v:shape id="Down Arrow 48" o:spid="_x0000_s1173" type="#_x0000_t67" style="position:absolute;left:3533;top:2179;width:348;height:360;visibility:visible;mso-wrap-style:square;v-text-anchor:middle" o:gfxdata="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" adj="11160,7883" fillcolor="#bfbfbf [2412]" strokecolor="#a5a5a5 [2092]" strokeweight="1pt"/>
+                <v:shape id="Down Arrow 49" o:spid="_x0000_s1174" type="#_x0000_t67" style="position:absolute;left:3511;top:3553;width:348;height:360;visibility:visible;mso-wrap-style:square;v-text-anchor:middle" o:gfxdata="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" adj="11160,7883" fillcolor="#bfbfbf [2412]" strokecolor="#a5a5a5 [2092]" strokeweight="1pt"/>
+                <v:shape id="Down Arrow 50" o:spid="_x0000_s1175" type="#_x0000_t67" style="position:absolute;left:3511;top:4913;width:348;height:360;visibility:visible;mso-wrap-style:square;v-text-anchor:middle" o:gfxdata="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" adj="11160,7883" fillcolor="#bfbfbf [2412]" strokecolor="#a5a5a5 [2092]" strokeweight="1pt"/>
+                <v:shape id="Down Arrow 51" o:spid="_x0000_s1176" type="#_x0000_t67" style="position:absolute;left:3511;top:6290;width:348;height:360;visibility:visible;mso-wrap-style:square;v-text-anchor:middle" o:gfxdata="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" adj="11160,7883" fillcolor="#bfbfbf [2412]" strokecolor="#a5a5a5 [2092]" strokeweight="1pt"/>
+                <v:shape id="Down Arrow 52" o:spid="_x0000_s1177" type="#_x0000_t67" style="position:absolute;left:3511;top:7650;width:348;height:360;visibility:visible;mso-wrap-style:square;v-text-anchor:middle" o:gfxdata="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" adj="11160,7883" fillcolor="#bfbfbf [2412]" strokecolor="#a5a5a5 [2092]" strokeweight="1pt"/>
+                <v:shape id="Down Arrow 53" o:spid="_x0000_s1178" type="#_x0000_t67" style="position:absolute;left:3510;top:10430;width:348;height:360;visibility:visible;mso-wrap-style:square;v-text-anchor:middle" o:gfxdata="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" adj="11160,7883" fillcolor="#bfbfbf [2412]" strokecolor="#a5a5a5 [2092]" strokeweight="1pt"/>
+                <v:shapetype id="_x0000_t111" coordsize="21600,21600" o:spt="111" path="m4321,l21600,,17204,21600,,21600xe">
+                  <v:stroke joinstyle="miter"/>
+                  <v:path gradientshapeok="t" o:connecttype="custom" o:connectlocs="12961,0;10800,0;2161,10800;8602,21600;10800,21600;19402,10800" textboxrect="4321,0,17204,21600"/>
+                </v:shapetype>
+                <v:shape id="_x0000_s1179" type="#_x0000_t111" style="position:absolute;left:1967;top:1341;width:3729;height:780;visibility:visible;mso-wrap-style:square;v-text-anchor:middle" o:gfxdata="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" fillcolor="#c4bc96 [2414]" strokecolor="#938953 [1614]" strokeweight="2pt">
                   <v:textbox>
                     <w:txbxContent>
                       <w:p>
@@ -14579,7 +14656,21 @@
                           <w:rPr>
                             <w:color w:val="000000" w:themeColor="text1"/>
                           </w:rPr>
-                          <w:t>model (x,y,z)</w:t>
+                          <w:t>model (</w:t>
+                        </w:r>
+                        <w:proofErr w:type="spellStart"/>
+                        <w:r>
+                          <w:rPr>
+                            <w:color w:val="000000" w:themeColor="text1"/>
+                          </w:rPr>
+                          <w:t>x,y,z</w:t>
+                        </w:r>
+                        <w:proofErr w:type="spellEnd"/>
+                        <w:r>
+                          <w:rPr>
+                            <w:color w:val="000000" w:themeColor="text1"/>
+                          </w:rPr>
+                          <w:t>)</w:t>
                         </w:r>
                         <w:r>
                           <w:rPr>
@@ -14602,7 +14693,7 @@
                     </w:txbxContent>
                   </v:textbox>
                 </v:shape>
-                <v:shape id="_x0000_s1180" type="#_x0000_t111" style="position:absolute;left:1742;top:12266;width:3732;height:780;visibility:visible;mso-wrap-style:square;v-text-anchor:middle" o:gfxdata="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" fillcolor="#b2a1c7 [1943]" strokecolor="#5f497a [2407]" strokeweight="2pt">
+                <v:shape id="_x0000_s1180" type="#_x0000_t111" style="position:absolute;left:1742;top:12266;width:3732;height:780;visibility:visible;mso-wrap-style:square;v-text-anchor:middle" o:gfxdata="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" fillcolor="#b2a1c7 [1943]" strokecolor="#5f497a [2407]" strokeweight="2pt">
                   <v:textbox style="mso-next-textbox:#_x0000_s1158">
                     <w:txbxContent>
                       <w:p>
@@ -14684,7 +14775,7 @@
                     </w:txbxContent>
                   </v:textbox>
                 </v:shape>
-                <v:rect id="_x0000_s1181" style="position:absolute;left:2584;top:9450;width:2232;height:900;visibility:visible;mso-wrap-style:square;v-text-anchor:middle" o:gfxdata="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" fillcolor="#c2d69b [1942]" strokecolor="black [3213]" strokeweight=".5pt">
+                <v:rect id="_x0000_s1181" style="position:absolute;left:2584;top:9450;width:2232;height:900;visibility:visible;mso-wrap-style:square;v-text-anchor:middle" o:gfxdata="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" fillcolor="#c2d69b [1942]" strokecolor="black [3213]" strokeweight=".5pt">
                   <v:textbox>
                     <w:txbxContent>
                       <w:p>
@@ -14707,8 +14798,8 @@
                     </w:txbxContent>
                   </v:textbox>
                 </v:rect>
-                <v:shape id="Down Arrow 58" o:spid="_x0000_s1182" type="#_x0000_t67" style="position:absolute;left:3511;top:9038;width:348;height:360;visibility:visible;mso-wrap-style:square;v-text-anchor:middle" o:gfxdata="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" adj="11160,7883" fillcolor="#bfbfbf [2412]" strokecolor="#a5a5a5 [2092]" strokeweight="1pt"/>
-                <v:shape id="AutoShape 142" o:spid="_x0000_s1183" type="#_x0000_t67" style="position:absolute;left:3510;top:11830;width:348;height:360;visibility:visible;mso-wrap-style:square;v-text-anchor:middle" o:gfxdata="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" adj="11160,7883" fillcolor="#bfbfbf [2412]" strokecolor="#a5a5a5 [2092]" strokeweight="1pt"/>
+                <v:shape id="Down Arrow 58" o:spid="_x0000_s1182" type="#_x0000_t67" style="position:absolute;left:3511;top:9038;width:348;height:360;visibility:visible;mso-wrap-style:square;v-text-anchor:middle" o:gfxdata="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" adj="11160,7883" fillcolor="#bfbfbf [2412]" strokecolor="#a5a5a5 [2092]" strokeweight="1pt"/>
+                <v:shape id="AutoShape 142" o:spid="_x0000_s1183" type="#_x0000_t67" style="position:absolute;left:3510;top:11830;width:348;height:360;visibility:visible;mso-wrap-style:square;v-text-anchor:middle" o:gfxdata="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" adj="11160,7883" fillcolor="#bfbfbf [2412]" strokecolor="#a5a5a5 [2092]" strokeweight="1pt"/>
                 <w10:wrap type="tight"/>
               </v:group>
             </w:pict>
@@ -14898,7 +14989,7 @@
         <mc:AlternateContent>
           <mc:Choice Requires="wpg">
             <w:drawing>
-              <wp:anchor distT="0" distB="0" distL="114300" distR="114300" simplePos="0" relativeHeight="251779072" behindDoc="0" locked="0" layoutInCell="1" allowOverlap="1" wp14:anchorId="2AD71CD2" wp14:editId="43D885A1">
+              <wp:anchor distT="0" distB="0" distL="114300" distR="114300" simplePos="0" relativeHeight="251616768" behindDoc="0" locked="0" layoutInCell="1" allowOverlap="1" wp14:anchorId="2AD71CD2" wp14:editId="43D885A1">
                 <wp:simplePos x="0" y="0"/>
                 <wp:positionH relativeFrom="column">
                   <wp:posOffset>-245110</wp:posOffset>
@@ -15109,7 +15200,7 @@
               </wp:anchor>
             </w:drawing>
           </mc:Choice>
-          <mc:Fallback>
+          <mc:Fallback xmlns:mv="urn:schemas-microsoft-com:mac:vml" xmlns:mo="http://schemas.microsoft.com/office/mac/office/2008/main">
             <w:pict>
               <v:group w14:anchorId="69333529" id="Group 138" o:spid="_x0000_s1026" style="position:absolute;margin-left:-19.3pt;margin-top:-18.15pt;width:518pt;height:338pt;z-index:251779072" coordorigin="1054,1076" coordsize="10360,6760" o:gfxdata="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">
                 <v:rect id="Rectangle 137" o:spid="_x0000_s1027" style="position:absolute;left:1054;top:1076;width:10360;height:6760;visibility:visible;mso-wrap-style:square;v-text-anchor:top" o:gfxdata="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" filled="f" fillcolor="#9bc1ff" stroked="f" strokecolor="#4a7ebb" strokeweight="3.5pt">
@@ -15387,7 +15478,7 @@
         <mc:AlternateContent>
           <mc:Choice Requires="wps">
             <w:drawing>
-              <wp:anchor distT="0" distB="0" distL="114300" distR="114300" simplePos="0" relativeHeight="251937792" behindDoc="0" locked="0" layoutInCell="1" allowOverlap="1" wp14:anchorId="4876EE9F" wp14:editId="62AB343E">
+              <wp:anchor distT="0" distB="0" distL="114300" distR="114300" simplePos="0" relativeHeight="251680256" behindDoc="0" locked="0" layoutInCell="1" allowOverlap="1" wp14:anchorId="4876EE9F" wp14:editId="62AB343E">
                 <wp:simplePos x="0" y="0"/>
                 <wp:positionH relativeFrom="column">
                   <wp:posOffset>711835</wp:posOffset>
@@ -15475,7 +15566,7 @@
               </wp:anchor>
             </w:drawing>
           </mc:Choice>
-          <mc:Fallback>
+          <mc:Fallback xmlns:mv="urn:schemas-microsoft-com:mac:vml" xmlns:mo="http://schemas.microsoft.com/office/mac/office/2008/main">
             <w:pict>
               <v:rect w14:anchorId="4446CCEA" id="Rectangle 144" o:spid="_x0000_s1026" style="position:absolute;margin-left:56.05pt;margin-top:3.6pt;width:239.2pt;height:561.25pt;z-index:251937792;visibility:visible;mso-wrap-style:square;mso-width-percent:0;mso-height-percent:0;mso-wrap-distance-left:9pt;mso-wrap-distance-top:0;mso-wrap-distance-right:9pt;mso-wrap-distance-bottom:0;mso-position-horizontal:absolute;mso-position-horizontal-relative:text;mso-position-vertical:absolute;mso-position-vertical-relative:text;mso-width-percent:0;mso-height-percent:0;mso-width-relative:margin;mso-height-relative:margin;v-text-anchor:top" o:gfxdata="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" filled="f" fillcolor="#9bc1ff" stroked="f" strokecolor="black [3213]" strokeweight="1pt">
                 <v:fill color2="#3f80cd" focus="100%" type="gradient">
@@ -15495,7 +15586,7 @@
         <mc:AlternateContent>
           <mc:Choice Requires="wps">
             <w:drawing>
-              <wp:anchor distT="0" distB="0" distL="114300" distR="114300" simplePos="0" relativeHeight="251938816" behindDoc="0" locked="0" layoutInCell="1" allowOverlap="1" wp14:anchorId="41463045" wp14:editId="1DCD7172">
+              <wp:anchor distT="0" distB="0" distL="114300" distR="114300" simplePos="0" relativeHeight="251681280" behindDoc="0" locked="0" layoutInCell="1" allowOverlap="1" wp14:anchorId="41463045" wp14:editId="52FAB770">
                 <wp:simplePos x="0" y="0"/>
                 <wp:positionH relativeFrom="column">
                   <wp:posOffset>839470</wp:posOffset>
@@ -15504,14 +15595,19 @@
                   <wp:posOffset>143510</wp:posOffset>
                 </wp:positionV>
                 <wp:extent cx="2743200" cy="6882130"/>
-                <wp:effectExtent l="50800" t="25400" r="76200" b="102870"/>
+                <wp:effectExtent l="38100" t="12700" r="50800" b="77470"/>
                 <wp:wrapThrough wrapText="bothSides">
                   <wp:wrapPolygon edited="0">
-                    <wp:start x="-400" y="-80"/>
-                    <wp:lineTo x="-400" y="21843"/>
-                    <wp:lineTo x="22000" y="21843"/>
-                    <wp:lineTo x="22000" y="-80"/>
-                    <wp:lineTo x="-400" y="-80"/>
+                    <wp:start x="-200" y="-40"/>
+                    <wp:lineTo x="-300" y="0"/>
+                    <wp:lineTo x="-300" y="21684"/>
+                    <wp:lineTo x="-200" y="21803"/>
+                    <wp:lineTo x="21800" y="21803"/>
+                    <wp:lineTo x="21900" y="21684"/>
+                    <wp:lineTo x="21900" y="638"/>
+                    <wp:lineTo x="21800" y="40"/>
+                    <wp:lineTo x="21800" y="-40"/>
+                    <wp:lineTo x="-200" y="-40"/>
                   </wp:wrapPolygon>
                 </wp:wrapThrough>
                 <wp:docPr id="172" name="Rectangle 143"/>
@@ -15569,6 +15665,18 @@
                           </a:ext>
                         </a:extLst>
                       </wps:spPr>
+                      <wps:txbx>
+                        <w:txbxContent>
+                          <w:p>
+                            <w:pPr>
+                              <w:jc w:val="center"/>
+                            </w:pPr>
+                            <w:r>
+                              <w:t>Í</w:t>
+                            </w:r>
+                          </w:p>
+                        </w:txbxContent>
+                      </wps:txbx>
                       <wps:bodyPr rot="0" vert="horz" wrap="square" lIns="91440" tIns="91440" rIns="91440" bIns="91440" anchor="t" anchorCtr="0" upright="1">
                         <a:noAutofit/>
                       </wps:bodyPr>
@@ -15583,12 +15691,23 @@
           </mc:Choice>
           <mc:Fallback>
             <w:pict>
-              <v:rect w14:anchorId="326DEE24" id="Rectangle 143" o:spid="_x0000_s1026" style="position:absolute;margin-left:66.1pt;margin-top:11.3pt;width:3in;height:541.9pt;z-index:251938816;visibility:visible;mso-wrap-style:square;mso-height-percent:0;mso-wrap-distance-left:9pt;mso-wrap-distance-top:0;mso-wrap-distance-right:9pt;mso-wrap-distance-bottom:0;mso-position-horizontal:absolute;mso-position-horizontal-relative:text;mso-position-vertical:absolute;mso-position-vertical-relative:text;mso-height-percent:0;mso-height-relative:margin;v-text-anchor:top" o:gfxdata="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" filled="f" fillcolor="#9bc1ff" strokecolor="black [3213]" strokeweight="1pt">
+              <v:rect w14:anchorId="41463045" id="Rectangle 143" o:spid="_x0000_s1184" style="position:absolute;margin-left:66.1pt;margin-top:11.3pt;width:3in;height:541.9pt;z-index:251681280;visibility:visible;mso-wrap-style:square;mso-height-percent:0;mso-wrap-distance-left:9pt;mso-wrap-distance-top:0;mso-wrap-distance-right:9pt;mso-wrap-distance-bottom:0;mso-position-horizontal:absolute;mso-position-horizontal-relative:text;mso-position-vertical:absolute;mso-position-vertical-relative:text;mso-height-percent:0;mso-height-relative:margin;v-text-anchor:top" o:gfxdata="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" filled="f" fillcolor="#9bc1ff" strokecolor="black [3213]" strokeweight="1pt">
                 <v:fill color2="#3f80cd" focus="100%" type="gradient">
                   <o:fill v:ext="view" type="gradientUnscaled"/>
                 </v:fill>
-                <v:shadow on="t" opacity="22938f" mv:blur="38100f" offset="0,2pt"/>
-                <v:textbox inset=",7.2pt,,7.2pt"/>
+                <v:shadow on="t" color="black" opacity="22938f" offset="0"/>
+                <v:textbox inset=",7.2pt,,7.2pt">
+                  <w:txbxContent>
+                    <w:p>
+                      <w:pPr>
+                        <w:jc w:val="center"/>
+                      </w:pPr>
+                      <w:r>
+                        <w:t>Í</w:t>
+                      </w:r>
+                    </w:p>
+                  </w:txbxContent>
+                </v:textbox>
                 <w10:wrap type="through"/>
               </v:rect>
             </w:pict>
@@ -15602,7 +15721,7 @@
         <mc:AlternateContent>
           <mc:Choice Requires="wps">
             <w:drawing>
-              <wp:anchor distT="0" distB="0" distL="114300" distR="114300" simplePos="0" relativeHeight="251944960" behindDoc="0" locked="0" layoutInCell="1" allowOverlap="1" wp14:anchorId="77F5EDAB" wp14:editId="57E92359">
+              <wp:anchor distT="0" distB="0" distL="114300" distR="114300" simplePos="0" relativeHeight="251685376" behindDoc="0" locked="0" layoutInCell="1" allowOverlap="1" wp14:anchorId="77F5EDAB" wp14:editId="57E92359">
                 <wp:simplePos x="0" y="0"/>
                 <wp:positionH relativeFrom="column">
                   <wp:posOffset>1150620</wp:posOffset>
@@ -15671,37 +15790,14 @@
                               <w:rPr>
                                 <w:color w:val="000000" w:themeColor="text1"/>
                               </w:rPr>
-                              <w:t>INPUT</w:t>
-                            </w:r>
-                            <w:r>
-                              <w:rPr>
-                                <w:color w:val="000000" w:themeColor="text1"/>
-                              </w:rPr>
-                              <w:t>S</w:t>
-                            </w:r>
-                            <w:r>
-                              <w:rPr>
-                                <w:color w:val="000000" w:themeColor="text1"/>
-                              </w:rPr>
-                              <w:t>:</w:t>
+                              <w:t>INPUTS:</w:t>
                             </w:r>
                             <w:r>
                               <w:rPr>
                                 <w:color w:val="000000" w:themeColor="text1"/>
                               </w:rPr>
                               <w:br/>
-                            </w:r>
-                            <w:r>
-                              <w:rPr>
-                                <w:color w:val="000000" w:themeColor="text1"/>
-                              </w:rPr>
-                              <w:t xml:space="preserve"> </w:t>
-                            </w:r>
-                            <w:r>
-                              <w:rPr>
-                                <w:color w:val="000000" w:themeColor="text1"/>
-                              </w:rPr>
-                              <w:t>shader attributes</w:t>
+                              <w:t xml:space="preserve"> shader attributes</w:t>
                             </w:r>
                             <w:r>
                               <w:rPr>
@@ -15722,7 +15818,7 @@
               </wp:anchor>
             </w:drawing>
           </mc:Choice>
-          <mc:Fallback>
+          <mc:Fallback xmlns:mv="urn:schemas-microsoft-com:mac:vml" xmlns:mo="http://schemas.microsoft.com/office/mac/office/2008/main">
             <w:pict>
               <v:shape w14:anchorId="77F5EDAB" id="Flowchart: Data 55" o:spid="_x0000_s1184" type="#_x0000_t111" style="position:absolute;margin-left:90.6pt;margin-top:21.7pt;width:186.45pt;height:58pt;z-index:251944960;visibility:visible;mso-wrap-style:square;mso-wrap-distance-left:9pt;mso-wrap-distance-top:0;mso-wrap-distance-right:9pt;mso-wrap-distance-bottom:0;mso-position-horizontal:absolute;mso-position-horizontal-relative:text;mso-position-vertical:absolute;mso-position-vertical-relative:text;v-text-anchor:middle" o:gfxdata="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" fillcolor="#c4bc96 [2414]" strokecolor="#938953 [1614]" strokeweight="2pt">
                 <v:textbox>
@@ -15797,7 +15893,7 @@
         <mc:AlternateContent>
           <mc:Choice Requires="wps">
             <w:drawing>
-              <wp:anchor distT="0" distB="0" distL="114300" distR="114300" simplePos="0" relativeHeight="251953152" behindDoc="0" locked="0" layoutInCell="1" allowOverlap="1" wp14:anchorId="0C8707EE" wp14:editId="63399F9D">
+              <wp:anchor distT="0" distB="0" distL="114300" distR="114300" simplePos="0" relativeHeight="251695616" behindDoc="0" locked="0" layoutInCell="1" allowOverlap="1" wp14:anchorId="0C8707EE" wp14:editId="63399F9D">
                 <wp:simplePos x="0" y="0"/>
                 <wp:positionH relativeFrom="column">
                   <wp:posOffset>998220</wp:posOffset>
@@ -15869,7 +15965,7 @@
               </wp:anchor>
             </w:drawing>
           </mc:Choice>
-          <mc:Fallback>
+          <mc:Fallback xmlns:mv="urn:schemas-microsoft-com:mac:vml" xmlns:mo="http://schemas.microsoft.com/office/mac/office/2008/main">
             <w:pict>
               <v:shape w14:anchorId="0C8707EE" id="Text Box 192" o:spid="_x0000_s1185" type="#_x0000_t202" style="position:absolute;margin-left:78.6pt;margin-top:6.25pt;width:38pt;height:23pt;flip:x;z-index:251953152;visibility:visible;mso-wrap-style:square;mso-width-percent:0;mso-height-percent:0;mso-wrap-distance-left:9pt;mso-wrap-distance-top:0;mso-wrap-distance-right:9pt;mso-wrap-distance-bottom:0;mso-position-horizontal:absolute;mso-position-horizontal-relative:text;mso-position-vertical:absolute;mso-position-vertical-relative:text;mso-width-percent:0;mso-height-percent:0;mso-width-relative:margin;mso-height-relative:margin;v-text-anchor:top" o:gfxdata="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" filled="f" stroked="f">
                 <v:textbox>
@@ -15908,7 +16004,7 @@
         <mc:AlternateContent>
           <mc:Choice Requires="wps">
             <w:drawing>
-              <wp:anchor distT="0" distB="0" distL="114300" distR="114300" simplePos="0" relativeHeight="251941888" behindDoc="0" locked="0" layoutInCell="1" allowOverlap="1" wp14:anchorId="056FFFDA" wp14:editId="7F694E1E">
+              <wp:anchor distT="0" distB="0" distL="114300" distR="114300" simplePos="0" relativeHeight="251683328" behindDoc="0" locked="0" layoutInCell="1" allowOverlap="1" wp14:anchorId="056FFFDA" wp14:editId="7F694E1E">
                 <wp:simplePos x="0" y="0"/>
                 <wp:positionH relativeFrom="column">
                   <wp:posOffset>2153920</wp:posOffset>
@@ -15979,7 +16075,7 @@
               </wp:anchor>
             </w:drawing>
           </mc:Choice>
-          <mc:Fallback>
+          <mc:Fallback xmlns:mv="urn:schemas-microsoft-com:mac:vml" xmlns:mo="http://schemas.microsoft.com/office/mac/office/2008/main">
             <w:pict>
               <v:shape w14:anchorId="0012AB5D" id="Down Arrow 48" o:spid="_x0000_s1026" type="#_x0000_t67" style="position:absolute;margin-left:169.6pt;margin-top:6.4pt;width:17.4pt;height:18pt;z-index:251941888;visibility:visible;mso-wrap-style:square;mso-wrap-distance-left:9pt;mso-wrap-distance-top:0;mso-wrap-distance-right:9pt;mso-wrap-distance-bottom:0;mso-position-horizontal:absolute;mso-position-horizontal-relative:text;mso-position-vertical:absolute;mso-position-vertical-relative:text;v-text-anchor:middle" o:gfxdata="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" adj="11160,7883" fillcolor="#bfbfbf [2412]" strokecolor="#a5a5a5 [2092]" strokeweight="1pt">
                 <w10:wrap type="through"/>
@@ -16002,7 +16098,7 @@
         <mc:AlternateContent>
           <mc:Choice Requires="wps">
             <w:drawing>
-              <wp:anchor distT="0" distB="0" distL="114300" distR="114300" simplePos="0" relativeHeight="251939840" behindDoc="0" locked="0" layoutInCell="1" allowOverlap="1" wp14:anchorId="232CA933" wp14:editId="018E8348">
+              <wp:anchor distT="0" distB="0" distL="114300" distR="114300" simplePos="0" relativeHeight="251682304" behindDoc="0" locked="0" layoutInCell="1" allowOverlap="1" wp14:anchorId="232CA933" wp14:editId="018E8348">
                 <wp:simplePos x="0" y="0"/>
                 <wp:positionH relativeFrom="column">
                   <wp:posOffset>1543992</wp:posOffset>
@@ -16089,7 +16185,7 @@
           </mc:Choice>
           <mc:Fallback>
             <w:pict>
-              <v:rect w14:anchorId="232CA933" id="Rectangle 34" o:spid="_x0000_s1186" style="position:absolute;margin-left:121.55pt;margin-top:1.95pt;width:111.75pt;height:45pt;z-index:251939840;visibility:visible;mso-wrap-style:square;mso-wrap-distance-left:9pt;mso-wrap-distance-top:0;mso-wrap-distance-right:9pt;mso-wrap-distance-bottom:0;mso-position-horizontal:absolute;mso-position-horizontal-relative:text;mso-position-vertical:absolute;mso-position-vertical-relative:text;v-text-anchor:middle" o:gfxdata="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" fillcolor="#c2d69b [1942]" strokecolor="black [3213]" strokeweight=".5pt">
+              <v:rect w14:anchorId="232CA933" id="Rectangle 34" o:spid="_x0000_s1187" style="position:absolute;margin-left:121.55pt;margin-top:1.95pt;width:111.75pt;height:45pt;z-index:251682304;visibility:visible;mso-wrap-style:square;mso-wrap-distance-left:9pt;mso-wrap-distance-top:0;mso-wrap-distance-right:9pt;mso-wrap-distance-bottom:0;mso-position-horizontal:absolute;mso-position-horizontal-relative:text;mso-position-vertical:absolute;mso-position-vertical-relative:text;v-text-anchor:middle" o:gfxdata="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" fillcolor="#c2d69b [1942]" strokecolor="black [3213]" strokeweight=".5pt">
                 <v:textbox>
                   <w:txbxContent>
                     <w:p>
@@ -16124,7 +16220,7 @@
         <mc:AlternateContent>
           <mc:Choice Requires="wps">
             <w:drawing>
-              <wp:anchor distT="0" distB="0" distL="114300" distR="114300" simplePos="0" relativeHeight="251955200" behindDoc="0" locked="0" layoutInCell="1" allowOverlap="1" wp14:anchorId="13742953" wp14:editId="02A49F4D">
+              <wp:anchor distT="0" distB="0" distL="114300" distR="114300" simplePos="0" relativeHeight="251696640" behindDoc="0" locked="0" layoutInCell="1" allowOverlap="1" wp14:anchorId="13742953" wp14:editId="02A49F4D">
                 <wp:simplePos x="0" y="0"/>
                 <wp:positionH relativeFrom="column">
                   <wp:posOffset>2946400</wp:posOffset>
@@ -16196,7 +16292,7 @@
               </wp:anchor>
             </w:drawing>
           </mc:Choice>
-          <mc:Fallback>
+          <mc:Fallback xmlns:mv="urn:schemas-microsoft-com:mac:vml" xmlns:mo="http://schemas.microsoft.com/office/mac/office/2008/main">
             <w:pict>
               <v:shape w14:anchorId="13742953" id="Text Box 193" o:spid="_x0000_s1187" type="#_x0000_t202" style="position:absolute;margin-left:232pt;margin-top:14.95pt;width:38pt;height:24pt;flip:x;z-index:251955200;visibility:visible;mso-wrap-style:square;mso-width-percent:0;mso-height-percent:0;mso-wrap-distance-left:9pt;mso-wrap-distance-top:0;mso-wrap-distance-right:9pt;mso-wrap-distance-bottom:0;mso-position-horizontal:absolute;mso-position-horizontal-relative:text;mso-position-vertical:absolute;mso-position-vertical-relative:text;mso-width-percent:0;mso-height-percent:0;mso-width-relative:margin;mso-height-relative:margin;v-text-anchor:top" o:gfxdata="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" filled="f" stroked="f">
                 <v:textbox>
@@ -16228,7 +16324,7 @@
         <mc:AlternateContent>
           <mc:Choice Requires="wps">
             <w:drawing>
-              <wp:anchor distT="0" distB="0" distL="114300" distR="114300" simplePos="0" relativeHeight="251969536" behindDoc="0" locked="0" layoutInCell="1" allowOverlap="1" wp14:anchorId="1438B6C6" wp14:editId="00800985">
+              <wp:anchor distT="0" distB="0" distL="114300" distR="114300" simplePos="0" relativeHeight="251704832" behindDoc="0" locked="0" layoutInCell="1" allowOverlap="1" wp14:anchorId="1438B6C6" wp14:editId="00800985">
                 <wp:simplePos x="0" y="0"/>
                 <wp:positionH relativeFrom="column">
                   <wp:posOffset>2932430</wp:posOffset>
@@ -16300,7 +16396,7 @@
               </wp:anchor>
             </w:drawing>
           </mc:Choice>
-          <mc:Fallback>
+          <mc:Fallback xmlns:mv="urn:schemas-microsoft-com:mac:vml" xmlns:mo="http://schemas.microsoft.com/office/mac/office/2008/main">
             <w:pict>
               <v:shape w14:anchorId="1438B6C6" id="Text Box 201" o:spid="_x0000_s1188" type="#_x0000_t202" style="position:absolute;margin-left:230.9pt;margin-top:54.2pt;width:38pt;height:24pt;flip:x;z-index:251969536;visibility:visible;mso-wrap-style:square;mso-width-percent:0;mso-height-percent:0;mso-wrap-distance-left:9pt;mso-wrap-distance-top:0;mso-wrap-distance-right:9pt;mso-wrap-distance-bottom:0;mso-position-horizontal:absolute;mso-position-horizontal-relative:text;mso-position-vertical:absolute;mso-position-vertical-relative:text;mso-width-percent:0;mso-height-percent:0;mso-width-relative:margin;mso-height-relative:margin;v-text-anchor:top" o:gfxdata="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" filled="f" stroked="f">
                 <v:textbox>
@@ -16325,7 +16421,7 @@
         <mc:AlternateContent>
           <mc:Choice Requires="wps">
             <w:drawing>
-              <wp:anchor distT="0" distB="0" distL="114300" distR="114300" simplePos="0" relativeHeight="251967488" behindDoc="0" locked="0" layoutInCell="1" allowOverlap="1" wp14:anchorId="0836C7FE" wp14:editId="4AF9DDCE">
+              <wp:anchor distT="0" distB="0" distL="114300" distR="114300" simplePos="0" relativeHeight="251702784" behindDoc="0" locked="0" layoutInCell="1" allowOverlap="1" wp14:anchorId="0836C7FE" wp14:editId="4AF9DDCE">
                 <wp:simplePos x="0" y="0"/>
                 <wp:positionH relativeFrom="column">
                   <wp:posOffset>2127250</wp:posOffset>
@@ -16396,7 +16492,7 @@
               </wp:anchor>
             </w:drawing>
           </mc:Choice>
-          <mc:Fallback>
+          <mc:Fallback xmlns:mv="urn:schemas-microsoft-com:mac:vml" xmlns:mo="http://schemas.microsoft.com/office/mac/office/2008/main">
             <w:pict>
               <v:shape w14:anchorId="0C7EAF52" id="Down Arrow 49" o:spid="_x0000_s1026" type="#_x0000_t67" style="position:absolute;margin-left:167.5pt;margin-top:22.85pt;width:17.4pt;height:18pt;z-index:251967488;visibility:visible;mso-wrap-style:square;mso-wrap-distance-left:9pt;mso-wrap-distance-top:0;mso-wrap-distance-right:9pt;mso-wrap-distance-bottom:0;mso-position-horizontal:absolute;mso-position-horizontal-relative:text;mso-position-vertical:absolute;mso-position-vertical-relative:text;v-text-anchor:middle" o:gfxdata="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" adj="11160,7883" fillcolor="#bfbfbf [2412]" strokecolor="#a5a5a5 [2092]" strokeweight="1pt">
                 <w10:wrap type="through"/>
@@ -16419,7 +16515,7 @@
         <mc:AlternateContent>
           <mc:Choice Requires="wps">
             <w:drawing>
-              <wp:anchor distT="0" distB="0" distL="114300" distR="114300" simplePos="0" relativeHeight="251968512" behindDoc="0" locked="0" layoutInCell="1" allowOverlap="1" wp14:anchorId="628DCC84" wp14:editId="46BB84A1">
+              <wp:anchor distT="0" distB="0" distL="114300" distR="114300" simplePos="0" relativeHeight="251703808" behindDoc="0" locked="0" layoutInCell="1" allowOverlap="1" wp14:anchorId="628DCC84" wp14:editId="46BB84A1">
                 <wp:simplePos x="0" y="0"/>
                 <wp:positionH relativeFrom="column">
                   <wp:posOffset>1543685</wp:posOffset>
@@ -16496,7 +16592,7 @@
               </wp:anchor>
             </w:drawing>
           </mc:Choice>
-          <mc:Fallback>
+          <mc:Fallback xmlns:mv="urn:schemas-microsoft-com:mac:vml" xmlns:mo="http://schemas.microsoft.com/office/mac/office/2008/main">
             <w:pict>
               <v:rect w14:anchorId="628DCC84" id="Rectangle 44" o:spid="_x0000_s1189" style="position:absolute;margin-left:121.55pt;margin-top:16.4pt;width:111.6pt;height:45pt;z-index:251968512;visibility:visible;mso-wrap-style:square;mso-wrap-distance-left:9pt;mso-wrap-distance-top:0;mso-wrap-distance-right:9pt;mso-wrap-distance-bottom:0;mso-position-horizontal:absolute;mso-position-horizontal-relative:text;mso-position-vertical:absolute;mso-position-vertical-relative:text;v-text-anchor:middle" o:gfxdata="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" fillcolor="#95b3d7 [1940]" strokecolor="#243f60 [1604]" strokeweight="2pt">
                 <v:textbox>
@@ -16525,7 +16621,7 @@
         <mc:AlternateContent>
           <mc:Choice Requires="wps">
             <w:drawing>
-              <wp:anchor distT="0" distB="0" distL="114300" distR="114300" simplePos="0" relativeHeight="251948032" behindDoc="0" locked="0" layoutInCell="1" allowOverlap="1" wp14:anchorId="74D401B4" wp14:editId="68BAB08D">
+              <wp:anchor distT="0" distB="0" distL="114300" distR="114300" simplePos="0" relativeHeight="251688448" behindDoc="0" locked="0" layoutInCell="1" allowOverlap="1" wp14:anchorId="74D401B4" wp14:editId="68BAB08D">
                 <wp:simplePos x="0" y="0"/>
                 <wp:positionH relativeFrom="column">
                   <wp:posOffset>1543685</wp:posOffset>
@@ -16602,7 +16698,7 @@
               </wp:anchor>
             </w:drawing>
           </mc:Choice>
-          <mc:Fallback>
+          <mc:Fallback xmlns:mv="urn:schemas-microsoft-com:mac:vml" xmlns:mo="http://schemas.microsoft.com/office/mac/office/2008/main">
             <w:pict>
               <v:rect w14:anchorId="74D401B4" id="Rectangle 45" o:spid="_x0000_s1190" style="position:absolute;margin-left:121.55pt;margin-top:151.15pt;width:111.6pt;height:45pt;z-index:251948032;visibility:visible;mso-wrap-style:square;mso-wrap-distance-left:9pt;mso-wrap-distance-top:0;mso-wrap-distance-right:9pt;mso-wrap-distance-bottom:0;mso-position-horizontal:absolute;mso-position-horizontal-relative:text;mso-position-vertical:absolute;mso-position-vertical-relative:text;v-text-anchor:middle" o:gfxdata="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" fillcolor="#95b3d7 [1940]" strokecolor="#243f60 [1604]" strokeweight="2pt">
                 <v:textbox>
@@ -16645,7 +16741,7 @@
         <mc:AlternateContent>
           <mc:Choice Requires="wps">
             <w:drawing>
-              <wp:anchor distT="0" distB="0" distL="114300" distR="114300" simplePos="0" relativeHeight="251942912" behindDoc="0" locked="0" layoutInCell="1" allowOverlap="1" wp14:anchorId="1B7EC099" wp14:editId="570AA40C">
+              <wp:anchor distT="0" distB="0" distL="114300" distR="114300" simplePos="0" relativeHeight="251684352" behindDoc="0" locked="0" layoutInCell="1" allowOverlap="1" wp14:anchorId="1B7EC099" wp14:editId="570AA40C">
                 <wp:simplePos x="0" y="0"/>
                 <wp:positionH relativeFrom="column">
                   <wp:posOffset>2121535</wp:posOffset>
@@ -16716,7 +16812,7 @@
               </wp:anchor>
             </w:drawing>
           </mc:Choice>
-          <mc:Fallback>
+          <mc:Fallback xmlns:mv="urn:schemas-microsoft-com:mac:vml" xmlns:mo="http://schemas.microsoft.com/office/mac/office/2008/main">
             <w:pict>
               <v:shape w14:anchorId="616A92AF" id="Down Arrow 49" o:spid="_x0000_s1026" type="#_x0000_t67" style="position:absolute;margin-left:167.05pt;margin-top:13.05pt;width:17.4pt;height:18pt;z-index:251942912;visibility:visible;mso-wrap-style:square;mso-wrap-distance-left:9pt;mso-wrap-distance-top:0;mso-wrap-distance-right:9pt;mso-wrap-distance-bottom:0;mso-position-horizontal:absolute;mso-position-horizontal-relative:text;mso-position-vertical:absolute;mso-position-vertical-relative:text;v-text-anchor:middle" o:gfxdata="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" adj="11160,7883" fillcolor="#bfbfbf [2412]" strokecolor="#a5a5a5 [2092]" strokeweight="1pt">
                 <w10:wrap type="through"/>
@@ -16732,7 +16828,7 @@
         <mc:AlternateContent>
           <mc:Choice Requires="wps">
             <w:drawing>
-              <wp:anchor distT="0" distB="0" distL="114300" distR="114300" simplePos="0" relativeHeight="251945984" behindDoc="0" locked="0" layoutInCell="1" allowOverlap="1" wp14:anchorId="514C4EAF" wp14:editId="22DBE3B1">
+              <wp:anchor distT="0" distB="0" distL="114300" distR="114300" simplePos="0" relativeHeight="251686400" behindDoc="0" locked="0" layoutInCell="1" allowOverlap="1" wp14:anchorId="514C4EAF" wp14:editId="22DBE3B1">
                 <wp:simplePos x="0" y="0"/>
                 <wp:positionH relativeFrom="column">
                   <wp:posOffset>1543685</wp:posOffset>
@@ -16818,7 +16914,7 @@
               </wp:anchor>
             </w:drawing>
           </mc:Choice>
-          <mc:Fallback>
+          <mc:Fallback xmlns:mv="urn:schemas-microsoft-com:mac:vml" xmlns:mo="http://schemas.microsoft.com/office/mac/office/2008/main">
             <w:pict>
               <v:rect w14:anchorId="514C4EAF" id="_x0000_s1191" style="position:absolute;margin-left:121.55pt;margin-top:32.05pt;width:111.6pt;height:45pt;z-index:251945984;visibility:visible;mso-wrap-style:square;mso-wrap-distance-left:9pt;mso-wrap-distance-top:0;mso-wrap-distance-right:9pt;mso-wrap-distance-bottom:0;mso-position-horizontal:absolute;mso-position-horizontal-relative:text;mso-position-vertical:absolute;mso-position-vertical-relative:text;v-text-anchor:middle" o:gfxdata="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" fillcolor="#95b3d7 [1940]" strokecolor="#243f60 [1604]" strokeweight="2pt">
                 <v:textbox>
@@ -16856,7 +16952,7 @@
         <mc:AlternateContent>
           <mc:Choice Requires="wps">
             <w:drawing>
-              <wp:anchor distT="0" distB="0" distL="114300" distR="114300" simplePos="0" relativeHeight="251947008" behindDoc="0" locked="0" layoutInCell="1" allowOverlap="1" wp14:anchorId="25AA8969" wp14:editId="3AFF4094">
+              <wp:anchor distT="0" distB="0" distL="114300" distR="114300" simplePos="0" relativeHeight="251687424" behindDoc="0" locked="0" layoutInCell="1" allowOverlap="1" wp14:anchorId="25AA8969" wp14:editId="3AFF4094">
                 <wp:simplePos x="0" y="0"/>
                 <wp:positionH relativeFrom="column">
                   <wp:posOffset>2121535</wp:posOffset>
@@ -16927,7 +17023,7 @@
               </wp:anchor>
             </w:drawing>
           </mc:Choice>
-          <mc:Fallback>
+          <mc:Fallback xmlns:mv="urn:schemas-microsoft-com:mac:vml" xmlns:mo="http://schemas.microsoft.com/office/mac/office/2008/main">
             <w:pict>
               <v:shape w14:anchorId="69C2B535" id="Down Arrow 52" o:spid="_x0000_s1026" type="#_x0000_t67" style="position:absolute;margin-left:167.05pt;margin-top:79.3pt;width:17.4pt;height:18pt;z-index:251947008;visibility:visible;mso-wrap-style:square;mso-wrap-distance-left:9pt;mso-wrap-distance-top:0;mso-wrap-distance-right:9pt;mso-wrap-distance-bottom:0;mso-position-horizontal:absolute;mso-position-horizontal-relative:text;mso-position-vertical:absolute;mso-position-vertical-relative:text;v-text-anchor:middle" o:gfxdata="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" adj="11160,7883" fillcolor="#bfbfbf [2412]" strokecolor="#a5a5a5 [2092]" strokeweight="1pt">
                 <w10:wrap type="through"/>
@@ -16943,7 +17039,7 @@
         <mc:AlternateContent>
           <mc:Choice Requires="wps">
             <w:drawing>
-              <wp:anchor distT="0" distB="0" distL="114300" distR="114300" simplePos="0" relativeHeight="251965440" behindDoc="0" locked="0" layoutInCell="1" allowOverlap="1" wp14:anchorId="50136C16" wp14:editId="3C1765BF">
+              <wp:anchor distT="0" distB="0" distL="114300" distR="114300" simplePos="0" relativeHeight="251701760" behindDoc="0" locked="0" layoutInCell="1" allowOverlap="1" wp14:anchorId="50136C16" wp14:editId="3C1765BF">
                 <wp:simplePos x="0" y="0"/>
                 <wp:positionH relativeFrom="column">
                   <wp:posOffset>2926715</wp:posOffset>
@@ -17015,7 +17111,7 @@
               </wp:anchor>
             </w:drawing>
           </mc:Choice>
-          <mc:Fallback>
+          <mc:Fallback xmlns:mv="urn:schemas-microsoft-com:mac:vml" xmlns:mo="http://schemas.microsoft.com/office/mac/office/2008/main">
             <w:pict>
               <v:shape w14:anchorId="50136C16" id="Text Box 198" o:spid="_x0000_s1192" type="#_x0000_t202" style="position:absolute;margin-left:230.45pt;margin-top:43.65pt;width:38pt;height:24pt;flip:x;z-index:251965440;visibility:visible;mso-wrap-style:square;mso-width-percent:0;mso-height-percent:0;mso-wrap-distance-left:9pt;mso-wrap-distance-top:0;mso-wrap-distance-right:9pt;mso-wrap-distance-bottom:0;mso-position-horizontal:absolute;mso-position-horizontal-relative:text;mso-position-vertical:absolute;mso-position-vertical-relative:text;mso-width-percent:0;mso-height-percent:0;mso-width-relative:margin;mso-height-relative:margin;v-text-anchor:top" o:gfxdata="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" filled="f" stroked="f">
                 <v:textbox>
@@ -17068,7 +17164,7 @@
         <mc:AlternateContent>
           <mc:Choice Requires="wps">
             <w:drawing>
-              <wp:anchor distT="0" distB="0" distL="114300" distR="114300" simplePos="0" relativeHeight="251957248" behindDoc="0" locked="0" layoutInCell="1" allowOverlap="1" wp14:anchorId="6A3DDE5A" wp14:editId="6F0BF040">
+              <wp:anchor distT="0" distB="0" distL="114300" distR="114300" simplePos="0" relativeHeight="251697664" behindDoc="0" locked="0" layoutInCell="1" allowOverlap="1" wp14:anchorId="6A3DDE5A" wp14:editId="6F0BF040">
                 <wp:simplePos x="0" y="0"/>
                 <wp:positionH relativeFrom="column">
                   <wp:posOffset>2926715</wp:posOffset>
@@ -17140,7 +17236,7 @@
               </wp:anchor>
             </w:drawing>
           </mc:Choice>
-          <mc:Fallback>
+          <mc:Fallback xmlns:mv="urn:schemas-microsoft-com:mac:vml" xmlns:mo="http://schemas.microsoft.com/office/mac/office/2008/main">
             <w:pict>
               <v:shape w14:anchorId="6A3DDE5A" id="Text Box 194" o:spid="_x0000_s1193" type="#_x0000_t202" style="position:absolute;margin-left:230.45pt;margin-top:11.05pt;width:38pt;height:24pt;flip:x;z-index:251957248;visibility:visible;mso-wrap-style:square;mso-width-percent:0;mso-height-percent:0;mso-wrap-distance-left:9pt;mso-wrap-distance-top:0;mso-wrap-distance-right:9pt;mso-wrap-distance-bottom:0;mso-position-horizontal:absolute;mso-position-horizontal-relative:text;mso-position-vertical:absolute;mso-position-vertical-relative:text;mso-width-percent:0;mso-height-percent:0;mso-width-relative:margin;mso-height-relative:margin;v-text-anchor:top" o:gfxdata="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" filled="f" stroked="f">
                 <v:textbox>
@@ -17172,7 +17268,7 @@
         <mc:AlternateContent>
           <mc:Choice Requires="wps">
             <w:drawing>
-              <wp:anchor distT="0" distB="0" distL="114300" distR="114300" simplePos="0" relativeHeight="251949056" behindDoc="0" locked="0" layoutInCell="1" allowOverlap="1" wp14:anchorId="7A265873" wp14:editId="49945791">
+              <wp:anchor distT="0" distB="0" distL="114300" distR="114300" simplePos="0" relativeHeight="251689472" behindDoc="0" locked="0" layoutInCell="1" allowOverlap="1" wp14:anchorId="7A265873" wp14:editId="49945791">
                 <wp:simplePos x="0" y="0"/>
                 <wp:positionH relativeFrom="column">
                   <wp:posOffset>2121535</wp:posOffset>
@@ -17243,7 +17339,7 @@
               </wp:anchor>
             </w:drawing>
           </mc:Choice>
-          <mc:Fallback>
+          <mc:Fallback xmlns:mv="urn:schemas-microsoft-com:mac:vml" xmlns:mo="http://schemas.microsoft.com/office/mac/office/2008/main">
             <w:pict>
               <v:shape w14:anchorId="2C71FFB0" id="Down Arrow 58" o:spid="_x0000_s1026" type="#_x0000_t67" style="position:absolute;margin-left:167.05pt;margin-top:20.9pt;width:17.4pt;height:18pt;z-index:251949056;visibility:visible;mso-wrap-style:square;mso-wrap-distance-left:9pt;mso-wrap-distance-top:0;mso-wrap-distance-right:9pt;mso-wrap-distance-bottom:0;mso-position-horizontal:absolute;mso-position-horizontal-relative:text;mso-position-vertical:absolute;mso-position-vertical-relative:text;v-text-anchor:middle" o:gfxdata="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" adj="11160,7883" fillcolor="#bfbfbf [2412]" strokecolor="#a5a5a5 [2092]" strokeweight="1pt">
                 <w10:wrap type="through"/>
@@ -17266,7 +17362,7 @@
         <mc:AlternateContent>
           <mc:Choice Requires="wps">
             <w:drawing>
-              <wp:anchor distT="0" distB="0" distL="114300" distR="114300" simplePos="0" relativeHeight="251950080" behindDoc="0" locked="0" layoutInCell="1" allowOverlap="1" wp14:anchorId="7B2E54B1" wp14:editId="5AF03C40">
+              <wp:anchor distT="0" distB="0" distL="114300" distR="114300" simplePos="0" relativeHeight="251690496" behindDoc="0" locked="0" layoutInCell="1" allowOverlap="1" wp14:anchorId="7B2E54B1" wp14:editId="5AF03C40">
                 <wp:simplePos x="0" y="0"/>
                 <wp:positionH relativeFrom="column">
                   <wp:posOffset>1543685</wp:posOffset>
@@ -17351,7 +17447,7 @@
               </wp:anchor>
             </w:drawing>
           </mc:Choice>
-          <mc:Fallback>
+          <mc:Fallback xmlns:mv="urn:schemas-microsoft-com:mac:vml" xmlns:mo="http://schemas.microsoft.com/office/mac/office/2008/main">
             <w:pict>
               <v:rect w14:anchorId="7B2E54B1" id="Rectangle 57" o:spid="_x0000_s1194" style="position:absolute;margin-left:121.55pt;margin-top:14.05pt;width:111.6pt;height:45pt;z-index:251950080;visibility:visible;mso-wrap-style:square;mso-wrap-distance-left:9pt;mso-wrap-distance-top:0;mso-wrap-distance-right:9pt;mso-wrap-distance-bottom:0;mso-position-horizontal:absolute;mso-position-horizontal-relative:text;mso-position-vertical:absolute;mso-position-vertical-relative:text;v-text-anchor:middle" o:gfxdata="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" fillcolor="#c2d69b [1942]" strokecolor="black [3213]" strokeweight=".5pt">
                 <v:textbox>
@@ -17395,7 +17491,7 @@
         <mc:AlternateContent>
           <mc:Choice Requires="wps">
             <w:drawing>
-              <wp:anchor distT="0" distB="0" distL="114300" distR="114300" simplePos="0" relativeHeight="251959296" behindDoc="0" locked="0" layoutInCell="1" allowOverlap="1" wp14:anchorId="3B635E73" wp14:editId="77EEB988">
+              <wp:anchor distT="0" distB="0" distL="114300" distR="114300" simplePos="0" relativeHeight="251698688" behindDoc="0" locked="0" layoutInCell="1" allowOverlap="1" wp14:anchorId="3B635E73" wp14:editId="77EEB988">
                 <wp:simplePos x="0" y="0"/>
                 <wp:positionH relativeFrom="column">
                   <wp:posOffset>2926715</wp:posOffset>
@@ -17467,7 +17563,7 @@
               </wp:anchor>
             </w:drawing>
           </mc:Choice>
-          <mc:Fallback>
+          <mc:Fallback xmlns:mv="urn:schemas-microsoft-com:mac:vml" xmlns:mo="http://schemas.microsoft.com/office/mac/office/2008/main">
             <w:pict>
               <v:shape w14:anchorId="3B635E73" id="Text Box 195" o:spid="_x0000_s1195" type="#_x0000_t202" style="position:absolute;margin-left:230.45pt;margin-top:1.2pt;width:38pt;height:24pt;flip:x;z-index:251959296;visibility:visible;mso-wrap-style:square;mso-width-percent:0;mso-height-percent:0;mso-wrap-distance-left:9pt;mso-wrap-distance-top:0;mso-wrap-distance-right:9pt;mso-wrap-distance-bottom:0;mso-position-horizontal:absolute;mso-position-horizontal-relative:text;mso-position-vertical:absolute;mso-position-vertical-relative:text;mso-width-percent:0;mso-height-percent:0;mso-width-relative:margin;mso-height-relative:margin;v-text-anchor:top" o:gfxdata="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" filled="f" stroked="f">
                 <v:textbox>
@@ -17499,7 +17595,7 @@
         <mc:AlternateContent>
           <mc:Choice Requires="wps">
             <w:drawing>
-              <wp:anchor distT="0" distB="0" distL="114300" distR="114300" simplePos="0" relativeHeight="251951104" behindDoc="0" locked="0" layoutInCell="1" allowOverlap="1" wp14:anchorId="435C18F5" wp14:editId="4D4456A4">
+              <wp:anchor distT="0" distB="0" distL="114300" distR="114300" simplePos="0" relativeHeight="251691520" behindDoc="0" locked="0" layoutInCell="1" allowOverlap="1" wp14:anchorId="435C18F5" wp14:editId="4D4456A4">
                 <wp:simplePos x="0" y="0"/>
                 <wp:positionH relativeFrom="column">
                   <wp:posOffset>2121535</wp:posOffset>
@@ -17570,7 +17666,7 @@
               </wp:anchor>
             </w:drawing>
           </mc:Choice>
-          <mc:Fallback>
+          <mc:Fallback xmlns:mv="urn:schemas-microsoft-com:mac:vml" xmlns:mo="http://schemas.microsoft.com/office/mac/office/2008/main">
             <w:pict>
               <v:shape w14:anchorId="20897445" id="Down Arrow 53" o:spid="_x0000_s1026" type="#_x0000_t67" style="position:absolute;margin-left:167.05pt;margin-top:9.6pt;width:17.4pt;height:18pt;z-index:251951104;visibility:visible;mso-wrap-style:square;mso-wrap-distance-left:9pt;mso-wrap-distance-top:0;mso-wrap-distance-right:9pt;mso-wrap-distance-bottom:0;mso-position-horizontal:absolute;mso-position-horizontal-relative:text;mso-position-vertical:absolute;mso-position-vertical-relative:text;v-text-anchor:middle" o:gfxdata="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" adj="11160,7883" fillcolor="#bfbfbf [2412]" strokecolor="#a5a5a5 [2092]" strokeweight="1pt">
                 <w10:wrap type="through"/>
@@ -17593,7 +17689,7 @@
         <mc:AlternateContent>
           <mc:Choice Requires="wps">
             <w:drawing>
-              <wp:anchor distT="0" distB="0" distL="114300" distR="114300" simplePos="0" relativeHeight="251961344" behindDoc="0" locked="0" layoutInCell="1" allowOverlap="1" wp14:anchorId="1D57FECF" wp14:editId="3903D04B">
+              <wp:anchor distT="0" distB="0" distL="114300" distR="114300" simplePos="0" relativeHeight="251699712" behindDoc="0" locked="0" layoutInCell="1" allowOverlap="1" wp14:anchorId="1D57FECF" wp14:editId="3903D04B">
                 <wp:simplePos x="0" y="0"/>
                 <wp:positionH relativeFrom="column">
                   <wp:posOffset>2926715</wp:posOffset>
@@ -17665,7 +17761,7 @@
               </wp:anchor>
             </w:drawing>
           </mc:Choice>
-          <mc:Fallback>
+          <mc:Fallback xmlns:mv="urn:schemas-microsoft-com:mac:vml" xmlns:mo="http://schemas.microsoft.com/office/mac/office/2008/main">
             <w:pict>
               <v:shape w14:anchorId="1D57FECF" id="Text Box 196" o:spid="_x0000_s1196" type="#_x0000_t202" style="position:absolute;margin-left:230.45pt;margin-top:17.3pt;width:38pt;height:24pt;flip:x;z-index:251961344;visibility:visible;mso-wrap-style:square;mso-width-percent:0;mso-height-percent:0;mso-wrap-distance-left:9pt;mso-wrap-distance-top:0;mso-wrap-distance-right:9pt;mso-wrap-distance-bottom:0;mso-position-horizontal:absolute;mso-position-horizontal-relative:text;mso-position-vertical:absolute;mso-position-vertical-relative:text;mso-width-percent:0;mso-height-percent:0;mso-width-relative:margin;mso-height-relative:margin;v-text-anchor:top" o:gfxdata="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" filled="f" stroked="f">
                 <v:textbox>
@@ -17690,7 +17786,7 @@
         <mc:AlternateContent>
           <mc:Choice Requires="wps">
             <w:drawing>
-              <wp:anchor distT="0" distB="0" distL="114300" distR="114300" simplePos="0" relativeHeight="251952128" behindDoc="0" locked="0" layoutInCell="1" allowOverlap="1" wp14:anchorId="7F14A100" wp14:editId="5D13F45A">
+              <wp:anchor distT="0" distB="0" distL="114300" distR="114300" simplePos="0" relativeHeight="251692544" behindDoc="0" locked="0" layoutInCell="1" allowOverlap="1" wp14:anchorId="7F14A100" wp14:editId="5D13F45A">
                 <wp:simplePos x="0" y="0"/>
                 <wp:positionH relativeFrom="column">
                   <wp:posOffset>1543685</wp:posOffset>
@@ -17767,7 +17863,7 @@
               </wp:anchor>
             </w:drawing>
           </mc:Choice>
-          <mc:Fallback>
+          <mc:Fallback xmlns:mv="urn:schemas-microsoft-com:mac:vml" xmlns:mo="http://schemas.microsoft.com/office/mac/office/2008/main">
             <w:pict>
               <v:rect w14:anchorId="7F14A100" id="Rectangle 46" o:spid="_x0000_s1197" style="position:absolute;margin-left:121.55pt;margin-top:3.95pt;width:111.6pt;height:45pt;z-index:251952128;visibility:visible;mso-wrap-style:square;mso-wrap-distance-left:9pt;mso-wrap-distance-top:0;mso-wrap-distance-right:9pt;mso-wrap-distance-bottom:0;mso-position-horizontal:absolute;mso-position-horizontal-relative:text;mso-position-vertical:absolute;mso-position-vertical-relative:text;v-text-anchor:middle" o:gfxdata="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" fillcolor="#95b3d7 [1940]" strokecolor="#243f60 [1604]" strokeweight="2pt">
                 <v:textbox>
@@ -17812,7 +17908,144 @@
         <mc:AlternateContent>
           <mc:Choice Requires="wps">
             <w:drawing>
-              <wp:anchor distT="0" distB="0" distL="114300" distR="114300" simplePos="0" relativeHeight="251952128" behindDoc="0" locked="0" layoutInCell="1" allowOverlap="1" wp14:anchorId="2DF9884A" wp14:editId="1D33AA2C">
+              <wp:anchor distT="0" distB="0" distL="114300" distR="114300" simplePos="0" relativeHeight="251694592" behindDoc="0" locked="0" layoutInCell="1" allowOverlap="1" wp14:anchorId="7EF28A6D" wp14:editId="084EF47C">
+                <wp:simplePos x="0" y="0"/>
+                <wp:positionH relativeFrom="column">
+                  <wp:posOffset>909320</wp:posOffset>
+                </wp:positionH>
+                <wp:positionV relativeFrom="paragraph">
+                  <wp:posOffset>257810</wp:posOffset>
+                </wp:positionV>
+                <wp:extent cx="2540000" cy="508000"/>
+                <wp:effectExtent l="38100" t="12700" r="38100" b="12700"/>
+                <wp:wrapThrough wrapText="bothSides">
+                  <wp:wrapPolygon edited="0">
+                    <wp:start x="3888" y="-540"/>
+                    <wp:lineTo x="2160" y="-540"/>
+                    <wp:lineTo x="2160" y="8100"/>
+                    <wp:lineTo x="432" y="8100"/>
+                    <wp:lineTo x="432" y="16740"/>
+                    <wp:lineTo x="-324" y="16740"/>
+                    <wp:lineTo x="-324" y="21600"/>
+                    <wp:lineTo x="17604" y="21600"/>
+                    <wp:lineTo x="21816" y="0"/>
+                    <wp:lineTo x="21816" y="-540"/>
+                    <wp:lineTo x="3888" y="-540"/>
+                  </wp:wrapPolygon>
+                </wp:wrapThrough>
+                <wp:docPr id="187" name="Flowchart: Data 56"/>
+                <wp:cNvGraphicFramePr>
+                  <a:graphicFrameLocks xmlns:a="http://schemas.openxmlformats.org/drawingml/2006/main"/>
+                </wp:cNvGraphicFramePr>
+                <a:graphic xmlns:a="http://schemas.openxmlformats.org/drawingml/2006/main">
+                  <a:graphicData uri="http://schemas.microsoft.com/office/word/2010/wordprocessingShape">
+                    <wps:wsp>
+                      <wps:cNvSpPr>
+                        <a:spLocks noChangeArrowheads="1"/>
+                      </wps:cNvSpPr>
+                      <wps:spPr bwMode="auto">
+                        <a:xfrm>
+                          <a:off x="0" y="0"/>
+                          <a:ext cx="2540000" cy="508000"/>
+                        </a:xfrm>
+                        <a:prstGeom prst="flowChartInputOutput">
+                          <a:avLst/>
+                        </a:prstGeom>
+                        <a:solidFill>
+                          <a:schemeClr val="accent4">
+                            <a:lumMod val="60000"/>
+                            <a:lumOff val="40000"/>
+                          </a:schemeClr>
+                        </a:solidFill>
+                        <a:ln w="25400">
+                          <a:solidFill>
+                            <a:schemeClr val="accent4">
+                              <a:lumMod val="75000"/>
+                              <a:lumOff val="0"/>
+                            </a:schemeClr>
+                          </a:solidFill>
+                          <a:miter lim="800000"/>
+                          <a:headEnd/>
+                          <a:tailEnd/>
+                        </a:ln>
+                      </wps:spPr>
+                      <wps:txbx>
+                        <w:txbxContent>
+                          <w:p>
+                            <w:pPr>
+                              <w:jc w:val="center"/>
+                            </w:pPr>
+                            <w:r>
+                              <w:t xml:space="preserve">OUTPUT: </w:t>
+                            </w:r>
+                            <w:r>
+                              <w:t>draw buffer contains</w:t>
+                            </w:r>
+                            <w:r>
+                              <w:t xml:space="preserve"> </w:t>
+                            </w:r>
+                            <w:r>
+                              <w:t xml:space="preserve">output </w:t>
+                            </w:r>
+                            <w:r>
+                              <w:t>image</w:t>
+                            </w:r>
+                          </w:p>
+                        </w:txbxContent>
+                      </wps:txbx>
+                      <wps:bodyPr rot="0" vert="horz" wrap="square" lIns="91440" tIns="45720" rIns="91440" bIns="45720" anchor="ctr" anchorCtr="0" upright="1">
+                        <a:noAutofit/>
+                      </wps:bodyPr>
+                    </wps:wsp>
+                  </a:graphicData>
+                </a:graphic>
+                <wp14:sizeRelV relativeFrom="margin">
+                  <wp14:pctHeight>0</wp14:pctHeight>
+                </wp14:sizeRelV>
+              </wp:anchor>
+            </w:drawing>
+          </mc:Choice>
+          <mc:Fallback>
+            <w:pict>
+              <v:shape w14:anchorId="7EF28A6D" id="Flowchart: Data 56" o:spid="_x0000_s1199" type="#_x0000_t111" style="position:absolute;margin-left:71.6pt;margin-top:20.3pt;width:200pt;height:40pt;z-index:251694592;visibility:visible;mso-wrap-style:square;mso-height-percent:0;mso-wrap-distance-left:9pt;mso-wrap-distance-top:0;mso-wrap-distance-right:9pt;mso-wrap-distance-bottom:0;mso-position-horizontal:absolute;mso-position-horizontal-relative:text;mso-position-vertical:absolute;mso-position-vertical-relative:text;mso-height-percent:0;mso-height-relative:margin;v-text-anchor:middle" o:gfxdata="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" fillcolor="#b2a1c7 [1943]" strokecolor="#5f497a [2407]" strokeweight="2pt">
+                <v:textbox>
+                  <w:txbxContent>
+                    <w:p>
+                      <w:pPr>
+                        <w:jc w:val="center"/>
+                      </w:pPr>
+                      <w:r>
+                        <w:t xml:space="preserve">OUTPUT: </w:t>
+                      </w:r>
+                      <w:r>
+                        <w:t>draw buffer contains</w:t>
+                      </w:r>
+                      <w:r>
+                        <w:t xml:space="preserve"> </w:t>
+                      </w:r>
+                      <w:r>
+                        <w:t xml:space="preserve">output </w:t>
+                      </w:r>
+                      <w:r>
+                        <w:t>image</w:t>
+                      </w:r>
+                    </w:p>
+                  </w:txbxContent>
+                </v:textbox>
+                <w10:wrap type="through"/>
+              </v:shape>
+            </w:pict>
+          </mc:Fallback>
+        </mc:AlternateContent>
+      </w:r>
+      <w:r>
+        <w:rPr>
+          <w:noProof/>
+        </w:rPr>
+        <mc:AlternateContent>
+          <mc:Choice Requires="wps">
+            <w:drawing>
+              <wp:anchor distT="0" distB="0" distL="114300" distR="114300" simplePos="0" relativeHeight="251693568" behindDoc="0" locked="0" layoutInCell="1" allowOverlap="1" wp14:anchorId="2DF9884A" wp14:editId="7F7811A0">
                 <wp:simplePos x="0" y="0"/>
                 <wp:positionH relativeFrom="column">
                   <wp:posOffset>2121535</wp:posOffset>
@@ -17885,120 +18118,7 @@
           </mc:Choice>
           <mc:Fallback>
             <w:pict>
-              <v:shape w14:anchorId="49846FFE" id="AutoShape 142" o:spid="_x0000_s1026" type="#_x0000_t67" style="position:absolute;margin-left:167.05pt;margin-top:1.05pt;width:17.4pt;height:18pt;z-index:251952128;visibility:visible;mso-wrap-style:square;mso-wrap-distance-left:9pt;mso-wrap-distance-top:0;mso-wrap-distance-right:9pt;mso-wrap-distance-bottom:0;mso-position-horizontal:absolute;mso-position-horizontal-relative:text;mso-position-vertical:absolute;mso-position-vertical-relative:text;v-text-anchor:middle" o:gfxdata="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" adj="11160,7883" fillcolor="#bfbfbf [2412]" strokecolor="#a5a5a5 [2092]" strokeweight="1pt">
-                <w10:wrap type="through"/>
-              </v:shape>
-            </w:pict>
-          </mc:Fallback>
-        </mc:AlternateContent>
-      </w:r>
-      <w:r>
-        <w:rPr>
-          <w:noProof/>
-        </w:rPr>
-        <mc:AlternateContent>
-          <mc:Choice Requires="wps">
-            <w:drawing>
-              <wp:anchor distT="0" distB="0" distL="114300" distR="114300" simplePos="0" relativeHeight="251952128" behindDoc="0" locked="0" layoutInCell="1" allowOverlap="1" wp14:anchorId="7EF28A6D" wp14:editId="73624D12">
-                <wp:simplePos x="0" y="0"/>
-                <wp:positionH relativeFrom="column">
-                  <wp:posOffset>915035</wp:posOffset>
-                </wp:positionH>
-                <wp:positionV relativeFrom="paragraph">
-                  <wp:posOffset>261292</wp:posOffset>
-                </wp:positionV>
-                <wp:extent cx="2540000" cy="495300"/>
-                <wp:effectExtent l="25400" t="0" r="50800" b="38100"/>
-                <wp:wrapThrough wrapText="bothSides">
-                  <wp:wrapPolygon edited="0">
-                    <wp:start x="3672" y="0"/>
-                    <wp:lineTo x="-216" y="19938"/>
-                    <wp:lineTo x="-216" y="22154"/>
-                    <wp:lineTo x="17928" y="22154"/>
-                    <wp:lineTo x="18144" y="22154"/>
-                    <wp:lineTo x="21816" y="1108"/>
-                    <wp:lineTo x="21816" y="0"/>
-                    <wp:lineTo x="3672" y="0"/>
-                  </wp:wrapPolygon>
-                </wp:wrapThrough>
-                <wp:docPr id="187" name="Flowchart: Data 56"/>
-                <wp:cNvGraphicFramePr>
-                  <a:graphicFrameLocks xmlns:a="http://schemas.openxmlformats.org/drawingml/2006/main"/>
-                </wp:cNvGraphicFramePr>
-                <a:graphic xmlns:a="http://schemas.openxmlformats.org/drawingml/2006/main">
-                  <a:graphicData uri="http://schemas.microsoft.com/office/word/2010/wordprocessingShape">
-                    <wps:wsp>
-                      <wps:cNvSpPr>
-                        <a:spLocks noChangeArrowheads="1"/>
-                      </wps:cNvSpPr>
-                      <wps:spPr bwMode="auto">
-                        <a:xfrm>
-                          <a:off x="0" y="0"/>
-                          <a:ext cx="2540000" cy="495300"/>
-                        </a:xfrm>
-                        <a:prstGeom prst="flowChartInputOutput">
-                          <a:avLst/>
-                        </a:prstGeom>
-                        <a:solidFill>
-                          <a:schemeClr val="accent4">
-                            <a:lumMod val="60000"/>
-                            <a:lumOff val="40000"/>
-                          </a:schemeClr>
-                        </a:solidFill>
-                        <a:ln w="25400">
-                          <a:solidFill>
-                            <a:schemeClr val="accent4">
-                              <a:lumMod val="75000"/>
-                              <a:lumOff val="0"/>
-                            </a:schemeClr>
-                          </a:solidFill>
-                          <a:miter lim="800000"/>
-                          <a:headEnd/>
-                          <a:tailEnd/>
-                        </a:ln>
-                      </wps:spPr>
-                      <wps:txbx>
-                        <w:txbxContent>
-                          <w:p>
-                            <w:pPr>
-                              <w:jc w:val="center"/>
-                            </w:pPr>
-                            <w:r>
-                              <w:t xml:space="preserve">OUTPUT: </w:t>
-                            </w:r>
-                            <w:r>
-                              <w:t>framebuffer containing image</w:t>
-                            </w:r>
-                          </w:p>
-                        </w:txbxContent>
-                      </wps:txbx>
-                      <wps:bodyPr rot="0" vert="horz" wrap="square" lIns="91440" tIns="45720" rIns="91440" bIns="45720" anchor="ctr" anchorCtr="0" upright="1">
-                        <a:noAutofit/>
-                      </wps:bodyPr>
-                    </wps:wsp>
-                  </a:graphicData>
-                </a:graphic>
-              </wp:anchor>
-            </w:drawing>
-          </mc:Choice>
-          <mc:Fallback>
-            <w:pict>
-              <v:shape w14:anchorId="7EF28A6D" id="Flowchart: Data 56" o:spid="_x0000_s1198" type="#_x0000_t111" style="position:absolute;margin-left:72.05pt;margin-top:20.55pt;width:200pt;height:39pt;z-index:251952128;visibility:visible;mso-wrap-style:square;mso-wrap-distance-left:9pt;mso-wrap-distance-top:0;mso-wrap-distance-right:9pt;mso-wrap-distance-bottom:0;mso-position-horizontal:absolute;mso-position-horizontal-relative:text;mso-position-vertical:absolute;mso-position-vertical-relative:text;v-text-anchor:middle" o:gfxdata="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" fillcolor="#b2a1c7 [1943]" strokecolor="#5f497a [2407]" strokeweight="2pt">
-                <v:textbox>
-                  <w:txbxContent>
-                    <w:p>
-                      <w:pPr>
-                        <w:jc w:val="center"/>
-                      </w:pPr>
-                      <w:r>
-                        <w:t xml:space="preserve">OUTPUT: </w:t>
-                      </w:r>
-                      <w:r>
-                        <w:t>framebuffer containing image</w:t>
-                      </w:r>
-                    </w:p>
-                  </w:txbxContent>
-                </v:textbox>
+              <v:shape w14:anchorId="0757C78E" id="AutoShape 142" o:spid="_x0000_s1026" type="#_x0000_t67" style="position:absolute;margin-left:167.05pt;margin-top:1.05pt;width:17.4pt;height:18pt;z-index:251693568;visibility:visible;mso-wrap-style:square;mso-wrap-distance-left:9pt;mso-wrap-distance-top:0;mso-wrap-distance-right:9pt;mso-wrap-distance-bottom:0;mso-position-horizontal:absolute;mso-position-horizontal-relative:text;mso-position-vertical:absolute;mso-position-vertical-relative:text;v-text-anchor:middle" o:gfxdata="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" adj="11160,7883" fillcolor="#bfbfbf [2412]" strokecolor="#a5a5a5 [2092]" strokeweight="1pt">
                 <w10:wrap type="through"/>
               </v:shape>
             </w:pict>
@@ -18019,7 +18139,7 @@
         <mc:AlternateContent>
           <mc:Choice Requires="wps">
             <w:drawing>
-              <wp:anchor distT="0" distB="0" distL="114300" distR="114300" simplePos="0" relativeHeight="251963392" behindDoc="0" locked="0" layoutInCell="1" allowOverlap="1" wp14:anchorId="6476A572" wp14:editId="29D99768">
+              <wp:anchor distT="0" distB="0" distL="114300" distR="114300" simplePos="0" relativeHeight="251700736" behindDoc="0" locked="0" layoutInCell="1" allowOverlap="1" wp14:anchorId="6476A572" wp14:editId="29D99768">
                 <wp:simplePos x="0" y="0"/>
                 <wp:positionH relativeFrom="column">
                   <wp:posOffset>3104515</wp:posOffset>
@@ -18091,7 +18211,7 @@
               </wp:anchor>
             </w:drawing>
           </mc:Choice>
-          <mc:Fallback>
+          <mc:Fallback xmlns:mv="urn:schemas-microsoft-com:mac:vml" xmlns:mo="http://schemas.microsoft.com/office/mac/office/2008/main">
             <w:pict>
               <v:shape w14:anchorId="6476A572" id="Text Box 197" o:spid="_x0000_s1199" type="#_x0000_t202" style="position:absolute;margin-left:244.45pt;margin-top:21pt;width:38pt;height:24pt;flip:x;z-index:251963392;visibility:visible;mso-wrap-style:square;mso-width-percent:0;mso-height-percent:0;mso-wrap-distance-left:9pt;mso-wrap-distance-top:0;mso-wrap-distance-right:9pt;mso-wrap-distance-bottom:0;mso-position-horizontal:absolute;mso-position-horizontal-relative:text;mso-position-vertical:absolute;mso-position-vertical-relative:text;mso-width-percent:0;mso-height-percent:0;mso-width-relative:margin;mso-height-relative:margin;v-text-anchor:top" o:gfxdata="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" filled="f" stroked="f">
                 <v:textbox>
@@ -18264,7 +18384,7 @@
 </file>
 
 <file path=word/styles.xml><?xml version="1.0" encoding="utf-8"?>
-<w:styles xmlns:mc="http://schemas.openxmlformats.org/markup-compatibility/2006" xmlns:r="http://schemas.openxmlformats.org/officeDocument/2006/relationships" xmlns:w="http://schemas.openxmlformats.org/wordprocessingml/2006/main" xmlns:w14="http://schemas.microsoft.com/office/word/2010/wordml" xmlns:w15="http://schemas.microsoft.com/office/word/2012/wordml" mc:Ignorable="w14 w15">
+<w:styles xmlns:mc="http://schemas.openxmlformats.org/markup-compatibility/2006" xmlns:r="http://schemas.openxmlformats.org/officeDocument/2006/relationships" xmlns:w="http://schemas.openxmlformats.org/wordprocessingml/2006/main" xmlns:w14="http://schemas.microsoft.com/office/word/2010/wordml" xmlns:w15="http://schemas.microsoft.com/office/word/2012/wordml" xmlns:w16cid="http://schemas.microsoft.com/office/word/2016/wordml/cid" xmlns:w16se="http://schemas.microsoft.com/office/word/2015/wordml/symex" mc:Ignorable="w14 w15 w16se w16cid">
   <w:docDefaults>
     <w:rPrDefault>
       <w:rPr>
@@ -18280,7 +18400,7 @@
       </w:pPr>
     </w:pPrDefault>
   </w:docDefaults>
-  <w:latentStyles w:defLockedState="0" w:defUIPriority="99" w:defSemiHidden="0" w:defUnhideWhenUsed="0" w:defQFormat="0" w:count="382">
+  <w:latentStyles w:defLockedState="0" w:defUIPriority="99" w:defSemiHidden="0" w:defUnhideWhenUsed="0" w:defQFormat="0" w:count="375">
     <w:lsdException w:name="Normal" w:uiPriority="0" w:qFormat="1"/>
     <w:lsdException w:name="heading 1" w:uiPriority="9" w:qFormat="1"/>
     <w:lsdException w:name="heading 2" w:semiHidden="1" w:uiPriority="9" w:unhideWhenUsed="1" w:qFormat="1"/>
@@ -18437,15 +18557,6 @@
     <w:lsdException w:name="Balloon Text" w:semiHidden="1" w:unhideWhenUsed="1"/>
     <w:lsdException w:name="Table Grid" w:uiPriority="59"/>
     <w:lsdException w:name="Table Theme" w:semiHidden="1" w:unhideWhenUsed="1"/>
-    <w:lsdException w:name="Note Level 1" w:semiHidden="1" w:unhideWhenUsed="1"/>
-    <w:lsdException w:name="Note Level 2" w:semiHidden="1" w:unhideWhenUsed="1"/>
-    <w:lsdException w:name="Note Level 3" w:semiHidden="1" w:unhideWhenUsed="1"/>
-    <w:lsdException w:name="Note Level 4" w:semiHidden="1" w:unhideWhenUsed="1"/>
-    <w:lsdException w:name="Note Level 5" w:semiHidden="1" w:unhideWhenUsed="1"/>
-    <w:lsdException w:name="Note Level 6" w:semiHidden="1" w:unhideWhenUsed="1"/>
-    <w:lsdException w:name="Note Level 7" w:semiHidden="1" w:unhideWhenUsed="1"/>
-    <w:lsdException w:name="Note Level 8" w:semiHidden="1" w:unhideWhenUsed="1"/>
-    <w:lsdException w:name="Note Level 9" w:semiHidden="1" w:unhideWhenUsed="1"/>
     <w:lsdException w:name="Placeholder Text" w:semiHidden="1"/>
     <w:lsdException w:name="No Spacing" w:uiPriority="1" w:qFormat="1"/>
     <w:lsdException w:name="Light Shading" w:uiPriority="60"/>

</xml_diff>